<commit_message>
Version final de las maquinas de estado
Nuevas Versiones de las maquinas de estado y modificaciones del documento
</commit_message>
<xml_diff>
--- a/Documentos/UDG_SW_Validation_Test_Spec_TEMPLATE_V2.docx
+++ b/Documentos/UDG_SW_Validation_Test_Spec_TEMPLATE_V2.docx
@@ -1,6 +1,6 @@
 
 <file path=word/document.xml><?xml version="1.0" encoding="utf-8"?>
-<w:document xmlns:wpc="http://schemas.microsoft.com/office/word/2010/wordprocessingCanvas" xmlns:mc="http://schemas.openxmlformats.org/markup-compatibility/2006" xmlns:o="urn:schemas-microsoft-com:office:office" xmlns:r="http://schemas.openxmlformats.org/officeDocument/2006/relationships" xmlns:m="http://schemas.openxmlformats.org/officeDocument/2006/math" xmlns:v="urn:schemas-microsoft-com:vml" xmlns:wp14="http://schemas.microsoft.com/office/word/2010/wordprocessingDrawing" xmlns:wp="http://schemas.openxmlformats.org/drawingml/2006/wordprocessingDrawing" xmlns:w10="urn:schemas-microsoft-com:office:word" xmlns:w="http://schemas.openxmlformats.org/wordprocessingml/2006/main" xmlns:w14="http://schemas.microsoft.com/office/word/2010/wordml" xmlns:wpg="http://schemas.microsoft.com/office/word/2010/wordprocessingGroup" xmlns:wpi="http://schemas.microsoft.com/office/word/2010/wordprocessingInk" xmlns:wne="http://schemas.microsoft.com/office/word/2006/wordml" xmlns:wps="http://schemas.microsoft.com/office/word/2010/wordprocessingShape" mc:Ignorable="w14 wp14">
+<w:document xmlns:wpc="http://schemas.microsoft.com/office/word/2010/wordprocessingCanvas" xmlns:cx="http://schemas.microsoft.com/office/drawing/2014/chartex" xmlns:cx1="http://schemas.microsoft.com/office/drawing/2015/9/8/chartex" xmlns:cx2="http://schemas.microsoft.com/office/drawing/2015/10/21/chartex" xmlns:cx3="http://schemas.microsoft.com/office/drawing/2016/5/9/chartex" xmlns:cx4="http://schemas.microsoft.com/office/drawing/2016/5/10/chartex" xmlns:cx5="http://schemas.microsoft.com/office/drawing/2016/5/11/chartex" xmlns:cx6="http://schemas.microsoft.com/office/drawing/2016/5/12/chartex" xmlns:cx7="http://schemas.microsoft.com/office/drawing/2016/5/13/chartex" xmlns:cx8="http://schemas.microsoft.com/office/drawing/2016/5/14/chartex" xmlns:mc="http://schemas.openxmlformats.org/markup-compatibility/2006" xmlns:aink="http://schemas.microsoft.com/office/drawing/2016/ink" xmlns:am3d="http://schemas.microsoft.com/office/drawing/2017/model3d" xmlns:o="urn:schemas-microsoft-com:office:office" xmlns:r="http://schemas.openxmlformats.org/officeDocument/2006/relationships" xmlns:m="http://schemas.openxmlformats.org/officeDocument/2006/math" xmlns:v="urn:schemas-microsoft-com:vml" xmlns:wp14="http://schemas.microsoft.com/office/word/2010/wordprocessingDrawing" xmlns:wp="http://schemas.openxmlformats.org/drawingml/2006/wordprocessingDrawing" xmlns:w10="urn:schemas-microsoft-com:office:word" xmlns:w="http://schemas.openxmlformats.org/wordprocessingml/2006/main" xmlns:w14="http://schemas.microsoft.com/office/word/2010/wordml" xmlns:w15="http://schemas.microsoft.com/office/word/2012/wordml" xmlns:w16cex="http://schemas.microsoft.com/office/word/2018/wordml/cex" xmlns:w16cid="http://schemas.microsoft.com/office/word/2016/wordml/cid" xmlns:w16="http://schemas.microsoft.com/office/word/2018/wordml" xmlns:w16se="http://schemas.microsoft.com/office/word/2015/wordml/symex" xmlns:wpg="http://schemas.microsoft.com/office/word/2010/wordprocessingGroup" xmlns:wpi="http://schemas.microsoft.com/office/word/2010/wordprocessingInk" xmlns:wne="http://schemas.microsoft.com/office/word/2006/wordml" xmlns:wps="http://schemas.microsoft.com/office/word/2010/wordprocessingShape" mc:Ignorable="w14 w15 w16se w16cid w16 w16cex wp14">
   <w:body>
     <w:p>
       <w:pPr>
@@ -1429,8 +1429,6 @@
               </w:rPr>
               <w:t>11</w:t>
             </w:r>
-            <w:bookmarkStart w:id="2" w:name="_GoBack"/>
-            <w:bookmarkEnd w:id="2"/>
           </w:p>
         </w:tc>
       </w:tr>
@@ -1484,7 +1482,7 @@
         <mc:AlternateContent>
           <mc:Choice Requires="wps">
             <w:drawing>
-              <wp:anchor distT="0" distB="0" distL="114300" distR="114300" simplePos="0" relativeHeight="251658240" behindDoc="0" locked="0" layoutInCell="1" hidden="0" allowOverlap="1">
+              <wp:anchor distT="0" distB="0" distL="114300" distR="114300" simplePos="0" relativeHeight="251658240" behindDoc="0" locked="0" layoutInCell="1" hidden="0" allowOverlap="1" wp14:anchorId="56BF35D8" wp14:editId="00817D5C">
                 <wp:simplePos x="0" y="0"/>
                 <wp:positionH relativeFrom="column">
                   <wp:posOffset>177800</wp:posOffset>
@@ -1529,7 +1527,7 @@
           </mc:Choice>
           <mc:Fallback>
             <w:pict>
-              <v:shapetype id="_x0000_t32" coordsize="21600,21600" o:spt="32" o:oned="t" path="m,l21600,21600e" filled="f">
+              <v:shapetype w14:anchorId="05E878A8" id="_x0000_t32" coordsize="21600,21600" o:spt="32" o:oned="t" path="m,l21600,21600e" filled="f">
                 <v:path arrowok="t" fillok="f" o:connecttype="none"/>
                 <o:lock v:ext="edit" shapetype="t"/>
               </v:shapetype>
@@ -1590,18 +1588,18 @@
           <w:szCs w:val="20"/>
         </w:rPr>
         <w:sectPr>
-          <w:headerReference w:type="default" r:id="rId9"/>
-          <w:footerReference w:type="default" r:id="rId10"/>
-          <w:headerReference w:type="first" r:id="rId11"/>
-          <w:footerReference w:type="first" r:id="rId12"/>
+          <w:headerReference w:type="default" r:id="rId8"/>
+          <w:footerReference w:type="default" r:id="rId9"/>
+          <w:headerReference w:type="first" r:id="rId10"/>
+          <w:footerReference w:type="first" r:id="rId11"/>
           <w:pgSz w:w="11907" w:h="16840"/>
           <w:pgMar w:top="1418" w:right="425" w:bottom="1418" w:left="1701" w:header="720" w:footer="720" w:gutter="0"/>
           <w:pgNumType w:start="1"/>
           <w:cols w:space="720"/>
         </w:sectPr>
       </w:pPr>
-      <w:bookmarkStart w:id="3" w:name="_2et92p0" w:colFirst="0" w:colLast="0"/>
-      <w:bookmarkEnd w:id="3"/>
+      <w:bookmarkStart w:id="2" w:name="_2et92p0" w:colFirst="0" w:colLast="0"/>
+      <w:bookmarkEnd w:id="2"/>
     </w:p>
     <w:p>
       <w:pPr>
@@ -1621,7 +1619,6 @@
         <w:rPr>
           <w:color w:val="000000"/>
         </w:rPr>
-        <w:lastRenderedPageBreak/>
         <w:t>List of Changes</w:t>
       </w:r>
     </w:p>
@@ -2117,8 +2114,8 @@
           <w:szCs w:val="24"/>
         </w:rPr>
       </w:pPr>
-      <w:bookmarkStart w:id="4" w:name="_tyjcwt" w:colFirst="0" w:colLast="0"/>
-      <w:bookmarkEnd w:id="4"/>
+      <w:bookmarkStart w:id="3" w:name="_tyjcwt" w:colFirst="0" w:colLast="0"/>
+      <w:bookmarkEnd w:id="3"/>
       <w:r>
         <w:br w:type="page"/>
       </w:r>
@@ -2134,11 +2131,17 @@
         <w:t xml:space="preserve"> CONTENTS</w:t>
       </w:r>
     </w:p>
-    <w:bookmarkStart w:id="5" w:name="_3dy6vkm" w:colFirst="0" w:colLast="0" w:displacedByCustomXml="next"/>
-    <w:bookmarkEnd w:id="5" w:displacedByCustomXml="next"/>
+    <w:bookmarkStart w:id="4" w:name="_3dy6vkm" w:colFirst="0" w:colLast="0" w:displacedByCustomXml="next"/>
+    <w:bookmarkEnd w:id="4" w:displacedByCustomXml="next"/>
     <w:sdt>
       <w:sdtPr>
         <w:rPr>
+          <w:rFonts w:ascii="Helvetica Neue" w:eastAsia="Helvetica Neue" w:hAnsi="Helvetica Neue" w:cs="Helvetica Neue"/>
+          <w:b w:val="0"/>
+          <w:bCs w:val="0"/>
+          <w:color w:val="auto"/>
+          <w:sz w:val="22"/>
+          <w:szCs w:val="22"/>
           <w:lang w:val="es-ES"/>
         </w:rPr>
         <w:id w:val="-2033256310"/>
@@ -2147,18 +2150,11 @@
           <w:docPartUnique/>
         </w:docPartObj>
       </w:sdtPr>
-      <w:sdtEndPr>
-        <w:rPr>
-          <w:rFonts w:ascii="Helvetica Neue" w:eastAsia="Helvetica Neue" w:hAnsi="Helvetica Neue" w:cs="Helvetica Neue"/>
-          <w:color w:val="auto"/>
-          <w:sz w:val="22"/>
-          <w:szCs w:val="22"/>
-        </w:rPr>
-      </w:sdtEndPr>
+      <w:sdtEndPr/>
       <w:sdtContent>
         <w:p>
           <w:pPr>
-            <w:pStyle w:val="TtulodeTDC"/>
+            <w:pStyle w:val="TtuloTDC"/>
           </w:pPr>
           <w:r>
             <w:rPr>
@@ -3693,12 +3689,12 @@
           <w:numId w:val="38"/>
         </w:numPr>
       </w:pPr>
-      <w:bookmarkStart w:id="6" w:name="_Toc36499405"/>
+      <w:bookmarkStart w:id="5" w:name="_Toc36499405"/>
       <w:r>
         <w:lastRenderedPageBreak/>
         <w:t>Introduction</w:t>
       </w:r>
-      <w:bookmarkEnd w:id="6"/>
+      <w:bookmarkEnd w:id="5"/>
     </w:p>
     <w:p>
       <w:pPr>
@@ -3723,35 +3719,7 @@
         <w:rPr>
           <w:lang w:val="es-MX"/>
         </w:rPr>
-        <w:t xml:space="preserve">onsiste en un sistema que emite una señal de PWM (Conectado a un led para visualizar el efecto) que incrementa a un ritmo constante definido por una variable de RETARDO DE PWM. Una vez que la señal de PWM alcanza el máximo valor, el sistema ahora </w:t>
-      </w:r>
-      <w:proofErr w:type="spellStart"/>
-      <w:r>
-        <w:rPr>
-          <w:lang w:val="es-MX"/>
-        </w:rPr>
-        <w:t>decrementa</w:t>
-      </w:r>
-      <w:proofErr w:type="spellEnd"/>
-      <w:r>
-        <w:rPr>
-          <w:lang w:val="es-MX"/>
-        </w:rPr>
-        <w:t xml:space="preserve"> el valor a un ritmo constante (RETARDO DE PWM) hasta llegar a 0. Una vez alcanzado este valor el sistema volverá a incrementar y se repite el comportamiento. Con este comportamiento el LED se notara como aumenta y </w:t>
-      </w:r>
-      <w:proofErr w:type="spellStart"/>
-      <w:r>
-        <w:rPr>
-          <w:lang w:val="es-MX"/>
-        </w:rPr>
-        <w:t>decrementa</w:t>
-      </w:r>
-      <w:proofErr w:type="spellEnd"/>
-      <w:r>
-        <w:rPr>
-          <w:lang w:val="es-MX"/>
-        </w:rPr>
-        <w:t xml:space="preserve"> su intensidad a un ritmo constante.</w:t>
+        <w:t>onsiste en un sistema que emite una señal de PWM (Conectado a un led para visualizar el efecto) que incrementa a un ritmo constante definido por una variable de RETARDO DE PWM. Una vez que la señal de PWM alcanza el máximo valor, el sistema ahora decrementa el valor a un ritmo constante (RETARDO DE PWM) hasta llegar a 0. Una vez alcanzado este valor el sistema volverá a incrementar y se repite el comportamiento. Con este comportamiento el LED se notara como aumenta y decrementa su intensidad a un ritmo constante.</w:t>
       </w:r>
     </w:p>
     <w:p>
@@ -3763,7 +3731,7 @@
           <w:lang w:val="es-MX"/>
         </w:rPr>
       </w:pPr>
-      <w:bookmarkStart w:id="7" w:name="_Toc36499406"/>
+      <w:bookmarkStart w:id="6" w:name="_Toc36499406"/>
       <w:proofErr w:type="spellStart"/>
       <w:r>
         <w:rPr>
@@ -3773,7 +3741,7 @@
         </w:rPr>
         <w:t>Objectives</w:t>
       </w:r>
-      <w:bookmarkEnd w:id="7"/>
+      <w:bookmarkEnd w:id="6"/>
       <w:proofErr w:type="spellEnd"/>
     </w:p>
     <w:p>
@@ -3796,20 +3764,20 @@
           <w:lang w:val="es-MX"/>
         </w:rPr>
       </w:pPr>
-      <w:bookmarkStart w:id="8" w:name="_Toc36498161"/>
-      <w:bookmarkStart w:id="9" w:name="_Toc36498446"/>
-      <w:bookmarkStart w:id="10" w:name="_Toc36499194"/>
-      <w:bookmarkStart w:id="11" w:name="_Toc36499219"/>
-      <w:bookmarkStart w:id="12" w:name="_Toc36499244"/>
-      <w:bookmarkStart w:id="13" w:name="_Toc36499270"/>
-      <w:bookmarkStart w:id="14" w:name="_Toc36499407"/>
+      <w:bookmarkStart w:id="7" w:name="_Toc36498161"/>
+      <w:bookmarkStart w:id="8" w:name="_Toc36498446"/>
+      <w:bookmarkStart w:id="9" w:name="_Toc36499194"/>
+      <w:bookmarkStart w:id="10" w:name="_Toc36499219"/>
+      <w:bookmarkStart w:id="11" w:name="_Toc36499244"/>
+      <w:bookmarkStart w:id="12" w:name="_Toc36499270"/>
+      <w:bookmarkStart w:id="13" w:name="_Toc36499407"/>
+      <w:bookmarkEnd w:id="7"/>
       <w:bookmarkEnd w:id="8"/>
       <w:bookmarkEnd w:id="9"/>
       <w:bookmarkEnd w:id="10"/>
       <w:bookmarkEnd w:id="11"/>
       <w:bookmarkEnd w:id="12"/>
       <w:bookmarkEnd w:id="13"/>
-      <w:bookmarkEnd w:id="14"/>
     </w:p>
     <w:p>
       <w:pPr>
@@ -3831,20 +3799,20 @@
           <w:lang w:val="es-MX"/>
         </w:rPr>
       </w:pPr>
-      <w:bookmarkStart w:id="15" w:name="_Toc36498162"/>
-      <w:bookmarkStart w:id="16" w:name="_Toc36498447"/>
-      <w:bookmarkStart w:id="17" w:name="_Toc36499195"/>
-      <w:bookmarkStart w:id="18" w:name="_Toc36499220"/>
-      <w:bookmarkStart w:id="19" w:name="_Toc36499245"/>
-      <w:bookmarkStart w:id="20" w:name="_Toc36499271"/>
-      <w:bookmarkStart w:id="21" w:name="_Toc36499408"/>
+      <w:bookmarkStart w:id="14" w:name="_Toc36498162"/>
+      <w:bookmarkStart w:id="15" w:name="_Toc36498447"/>
+      <w:bookmarkStart w:id="16" w:name="_Toc36499195"/>
+      <w:bookmarkStart w:id="17" w:name="_Toc36499220"/>
+      <w:bookmarkStart w:id="18" w:name="_Toc36499245"/>
+      <w:bookmarkStart w:id="19" w:name="_Toc36499271"/>
+      <w:bookmarkStart w:id="20" w:name="_Toc36499408"/>
+      <w:bookmarkEnd w:id="14"/>
       <w:bookmarkEnd w:id="15"/>
       <w:bookmarkEnd w:id="16"/>
       <w:bookmarkEnd w:id="17"/>
       <w:bookmarkEnd w:id="18"/>
       <w:bookmarkEnd w:id="19"/>
       <w:bookmarkEnd w:id="20"/>
-      <w:bookmarkEnd w:id="21"/>
     </w:p>
     <w:p>
       <w:pPr>
@@ -3866,20 +3834,20 @@
           <w:lang w:val="es-MX"/>
         </w:rPr>
       </w:pPr>
-      <w:bookmarkStart w:id="22" w:name="_Toc36498163"/>
-      <w:bookmarkStart w:id="23" w:name="_Toc36498448"/>
-      <w:bookmarkStart w:id="24" w:name="_Toc36499196"/>
-      <w:bookmarkStart w:id="25" w:name="_Toc36499221"/>
-      <w:bookmarkStart w:id="26" w:name="_Toc36499246"/>
-      <w:bookmarkStart w:id="27" w:name="_Toc36499272"/>
-      <w:bookmarkStart w:id="28" w:name="_Toc36499409"/>
+      <w:bookmarkStart w:id="21" w:name="_Toc36498163"/>
+      <w:bookmarkStart w:id="22" w:name="_Toc36498448"/>
+      <w:bookmarkStart w:id="23" w:name="_Toc36499196"/>
+      <w:bookmarkStart w:id="24" w:name="_Toc36499221"/>
+      <w:bookmarkStart w:id="25" w:name="_Toc36499246"/>
+      <w:bookmarkStart w:id="26" w:name="_Toc36499272"/>
+      <w:bookmarkStart w:id="27" w:name="_Toc36499409"/>
+      <w:bookmarkEnd w:id="21"/>
       <w:bookmarkEnd w:id="22"/>
       <w:bookmarkEnd w:id="23"/>
       <w:bookmarkEnd w:id="24"/>
       <w:bookmarkEnd w:id="25"/>
       <w:bookmarkEnd w:id="26"/>
       <w:bookmarkEnd w:id="27"/>
-      <w:bookmarkEnd w:id="28"/>
     </w:p>
     <w:p>
       <w:pPr>
@@ -3893,11 +3861,11 @@
           <w:lang w:val="es-MX"/>
         </w:rPr>
       </w:pPr>
-      <w:bookmarkStart w:id="29" w:name="_4d34og8" w:colFirst="0" w:colLast="0"/>
-      <w:bookmarkStart w:id="30" w:name="_Toc36498164"/>
-      <w:bookmarkStart w:id="31" w:name="_Toc36498449"/>
-      <w:bookmarkStart w:id="32" w:name="_Toc36499410"/>
-      <w:bookmarkEnd w:id="29"/>
+      <w:bookmarkStart w:id="28" w:name="_4d34og8" w:colFirst="0" w:colLast="0"/>
+      <w:bookmarkStart w:id="29" w:name="_Toc36498164"/>
+      <w:bookmarkStart w:id="30" w:name="_Toc36498449"/>
+      <w:bookmarkStart w:id="31" w:name="_Toc36499410"/>
+      <w:bookmarkEnd w:id="28"/>
       <w:r>
         <w:rPr>
           <w:b w:val="0"/>
@@ -3934,9 +3902,9 @@
         </w:rPr>
         <w:t xml:space="preserve"> consiste en un led que tiene un efecto de respiración o pulsante. El ritmo al que pulsa está definido por un potenciómetro. La información se debe de ver en la PC.</w:t>
       </w:r>
+      <w:bookmarkEnd w:id="29"/>
       <w:bookmarkEnd w:id="30"/>
       <w:bookmarkEnd w:id="31"/>
-      <w:bookmarkEnd w:id="32"/>
     </w:p>
     <w:p>
       <w:pPr>
@@ -3946,11 +3914,11 @@
           <w:numId w:val="37"/>
         </w:numPr>
       </w:pPr>
-      <w:bookmarkStart w:id="33" w:name="_Toc36499411"/>
+      <w:bookmarkStart w:id="32" w:name="_Toc36499411"/>
       <w:r>
         <w:t>Abbreviations and definitions</w:t>
       </w:r>
-      <w:bookmarkEnd w:id="33"/>
+      <w:bookmarkEnd w:id="32"/>
     </w:p>
     <w:p>
       <w:pPr>
@@ -3965,8 +3933,8 @@
           <w:lang w:val="es-MX"/>
         </w:rPr>
       </w:pPr>
-      <w:bookmarkStart w:id="34" w:name="_17dp8vu" w:colFirst="0" w:colLast="0"/>
-      <w:bookmarkEnd w:id="34"/>
+      <w:bookmarkStart w:id="33" w:name="_17dp8vu" w:colFirst="0" w:colLast="0"/>
+      <w:bookmarkEnd w:id="33"/>
       <w:r>
         <w:rPr>
           <w:lang w:val="es-MX"/>
@@ -4251,8 +4219,8 @@
               </w:numPr>
               <w:spacing w:after="120"/>
             </w:pPr>
-            <w:bookmarkStart w:id="35" w:name="_lnxbz9" w:colFirst="0" w:colLast="0"/>
-            <w:bookmarkEnd w:id="35"/>
+            <w:bookmarkStart w:id="34" w:name="_lnxbz9" w:colFirst="0" w:colLast="0"/>
+            <w:bookmarkEnd w:id="34"/>
           </w:p>
         </w:tc>
         <w:tc>
@@ -4506,15 +4474,15 @@
           <w:numId w:val="37"/>
         </w:numPr>
       </w:pPr>
-      <w:bookmarkStart w:id="36" w:name="_2jxsxqh" w:colFirst="0" w:colLast="0"/>
-      <w:bookmarkStart w:id="37" w:name="_Toc36499412"/>
+      <w:bookmarkStart w:id="35" w:name="_2jxsxqh" w:colFirst="0" w:colLast="0"/>
+      <w:bookmarkStart w:id="36" w:name="_Toc36499412"/>
+      <w:bookmarkEnd w:id="35"/>
+      <w:r>
+        <w:t>Procedures</w:t>
+      </w:r>
+      <w:bookmarkStart w:id="37" w:name="_z337ya" w:colFirst="0" w:colLast="0"/>
       <w:bookmarkEnd w:id="36"/>
-      <w:r>
-        <w:t>Procedures</w:t>
-      </w:r>
-      <w:bookmarkStart w:id="38" w:name="_z337ya" w:colFirst="0" w:colLast="0"/>
       <w:bookmarkEnd w:id="37"/>
-      <w:bookmarkEnd w:id="38"/>
     </w:p>
     <w:p>
       <w:pPr>
@@ -4528,7 +4496,7 @@
           <w:szCs w:val="22"/>
         </w:rPr>
       </w:pPr>
-      <w:bookmarkStart w:id="39" w:name="_Toc36499413"/>
+      <w:bookmarkStart w:id="38" w:name="_Toc36499413"/>
       <w:proofErr w:type="spellStart"/>
       <w:r>
         <w:rPr>
@@ -4538,7 +4506,7 @@
         </w:rPr>
         <w:t>Requirements</w:t>
       </w:r>
-      <w:bookmarkEnd w:id="39"/>
+      <w:bookmarkEnd w:id="38"/>
       <w:proofErr w:type="spellEnd"/>
     </w:p>
     <w:p>
@@ -4564,21 +4532,7 @@
         <w:rPr>
           <w:lang w:val="es-MX"/>
         </w:rPr>
-        <w:t xml:space="preserve">Los botones se usarán para simular las operaciones de Play/Pause/Stop, </w:t>
-      </w:r>
-      <w:proofErr w:type="spellStart"/>
-      <w:r>
-        <w:rPr>
-          <w:lang w:val="es-MX"/>
-        </w:rPr>
-        <w:t>Next</w:t>
-      </w:r>
-      <w:proofErr w:type="spellEnd"/>
-      <w:r>
-        <w:rPr>
-          <w:lang w:val="es-MX"/>
-        </w:rPr>
-        <w:t xml:space="preserve">/Forward, </w:t>
+        <w:t xml:space="preserve">Los botones se usarán para simular las operaciones de Play/Pause/Stop, Next/Forward, </w:t>
       </w:r>
       <w:proofErr w:type="spellStart"/>
       <w:r>
@@ -4623,7 +4577,7 @@
         </w:rPr>
         <w:lastRenderedPageBreak/>
         <w:drawing>
-          <wp:inline distT="0" distB="0" distL="0" distR="0" wp14:anchorId="410F25D5" wp14:editId="7D2B23C8">
+          <wp:inline distT="0" distB="0" distL="0" distR="0" wp14:anchorId="02B2D664" wp14:editId="21D77500">
             <wp:extent cx="4135755" cy="1297305"/>
             <wp:effectExtent l="0" t="0" r="0" b="0"/>
             <wp:docPr id="6" name="Imagen 6"/>
@@ -4640,7 +4594,7 @@
                     </pic:cNvPicPr>
                   </pic:nvPicPr>
                   <pic:blipFill>
-                    <a:blip r:embed="rId13">
+                    <a:blip r:embed="rId12">
                       <a:extLst>
                         <a:ext uri="{28A0092B-C50C-407E-A947-70E740481C1C}">
                           <a14:useLocalDpi xmlns:a14="http://schemas.microsoft.com/office/drawing/2010/main" val="0"/>
@@ -4698,7 +4652,7 @@
           <w:lang w:val="es-MX"/>
         </w:rPr>
         <w:drawing>
-          <wp:inline distT="0" distB="0" distL="0" distR="0" wp14:anchorId="7B08B3D4" wp14:editId="17E7B5BE">
+          <wp:inline distT="0" distB="0" distL="0" distR="0" wp14:anchorId="61B04897" wp14:editId="42DDB444">
             <wp:extent cx="1137920" cy="1329055"/>
             <wp:effectExtent l="0" t="0" r="5080" b="4445"/>
             <wp:docPr id="7" name="Imagen 7"/>
@@ -4715,7 +4669,7 @@
                     </pic:cNvPicPr>
                   </pic:nvPicPr>
                   <pic:blipFill>
-                    <a:blip r:embed="rId14">
+                    <a:blip r:embed="rId13">
                       <a:extLst>
                         <a:ext uri="{28A0092B-C50C-407E-A947-70E740481C1C}">
                           <a14:useLocalDpi xmlns:a14="http://schemas.microsoft.com/office/drawing/2010/main" val="0"/>
@@ -4928,7 +4882,7 @@
           <w:szCs w:val="22"/>
         </w:rPr>
       </w:pPr>
-      <w:bookmarkStart w:id="40" w:name="_Toc36499414"/>
+      <w:bookmarkStart w:id="39" w:name="_Toc36499414"/>
       <w:proofErr w:type="spellStart"/>
       <w:r>
         <w:rPr>
@@ -4956,7 +4910,7 @@
         </w:rPr>
         <w:t>indicator</w:t>
       </w:r>
-      <w:bookmarkEnd w:id="40"/>
+      <w:bookmarkEnd w:id="39"/>
       <w:proofErr w:type="spellEnd"/>
     </w:p>
     <w:p>
@@ -5064,7 +5018,7 @@
           <w:szCs w:val="22"/>
         </w:rPr>
       </w:pPr>
-      <w:bookmarkStart w:id="41" w:name="_Toc36499415"/>
+      <w:bookmarkStart w:id="40" w:name="_Toc36499415"/>
       <w:proofErr w:type="spellStart"/>
       <w:r>
         <w:rPr>
@@ -5092,7 +5046,7 @@
         </w:rPr>
         <w:t>indicator</w:t>
       </w:r>
-      <w:bookmarkEnd w:id="41"/>
+      <w:bookmarkEnd w:id="40"/>
       <w:proofErr w:type="spellEnd"/>
     </w:p>
     <w:p>
@@ -5376,7 +5330,7 @@
           <w:szCs w:val="22"/>
         </w:rPr>
       </w:pPr>
-      <w:bookmarkStart w:id="42" w:name="_Toc36499416"/>
+      <w:bookmarkStart w:id="41" w:name="_Toc36499416"/>
       <w:proofErr w:type="spellStart"/>
       <w:r>
         <w:rPr>
@@ -5404,7 +5358,7 @@
         </w:rPr>
         <w:t>indicator</w:t>
       </w:r>
-      <w:bookmarkEnd w:id="42"/>
+      <w:bookmarkEnd w:id="41"/>
       <w:proofErr w:type="spellEnd"/>
     </w:p>
     <w:p>
@@ -5500,11 +5454,11 @@
           <w:numId w:val="37"/>
         </w:numPr>
       </w:pPr>
-      <w:bookmarkStart w:id="43" w:name="_Toc36499417"/>
+      <w:bookmarkStart w:id="42" w:name="_Toc36499417"/>
       <w:r>
         <w:t>Button press types</w:t>
       </w:r>
-      <w:bookmarkEnd w:id="43"/>
+      <w:bookmarkEnd w:id="42"/>
     </w:p>
     <w:p>
       <w:pPr>
@@ -5518,7 +5472,7 @@
           <w:szCs w:val="22"/>
         </w:rPr>
       </w:pPr>
-      <w:bookmarkStart w:id="44" w:name="_Toc36499418"/>
+      <w:bookmarkStart w:id="43" w:name="_Toc36499418"/>
       <w:r>
         <w:rPr>
           <w:sz w:val="22"/>
@@ -5527,7 +5481,7 @@
         </w:rPr>
         <w:t>Normal</w:t>
       </w:r>
-      <w:bookmarkEnd w:id="44"/>
+      <w:bookmarkEnd w:id="43"/>
     </w:p>
     <w:p>
       <w:pPr>
@@ -5560,7 +5514,7 @@
           <w:lang w:val="es-MX"/>
         </w:rPr>
         <w:drawing>
-          <wp:inline distT="0" distB="0" distL="0" distR="0" wp14:anchorId="72D63D6C" wp14:editId="1FFF52E5">
+          <wp:inline distT="0" distB="0" distL="0" distR="0" wp14:anchorId="4E5969F9" wp14:editId="5743440E">
             <wp:extent cx="3731895" cy="840105"/>
             <wp:effectExtent l="0" t="0" r="1905" b="0"/>
             <wp:docPr id="8" name="Imagen 8"/>
@@ -5577,7 +5531,7 @@
                     </pic:cNvPicPr>
                   </pic:nvPicPr>
                   <pic:blipFill>
-                    <a:blip r:embed="rId15">
+                    <a:blip r:embed="rId14">
                       <a:extLst>
                         <a:ext uri="{28A0092B-C50C-407E-A947-70E740481C1C}">
                           <a14:useLocalDpi xmlns:a14="http://schemas.microsoft.com/office/drawing/2010/main" val="0"/>
@@ -5621,7 +5575,7 @@
           <w:szCs w:val="22"/>
         </w:rPr>
       </w:pPr>
-      <w:bookmarkStart w:id="45" w:name="_Toc36499419"/>
+      <w:bookmarkStart w:id="44" w:name="_Toc36499419"/>
       <w:r>
         <w:rPr>
           <w:sz w:val="22"/>
@@ -5630,7 +5584,7 @@
         </w:rPr>
         <w:t>Extended</w:t>
       </w:r>
-      <w:bookmarkEnd w:id="45"/>
+      <w:bookmarkEnd w:id="44"/>
     </w:p>
     <w:p>
       <w:pPr>
@@ -5657,7 +5611,7 @@
           <w:lang w:val="es-MX"/>
         </w:rPr>
         <w:drawing>
-          <wp:inline distT="0" distB="0" distL="0" distR="0" wp14:anchorId="5B2EA108" wp14:editId="26E494FD">
+          <wp:inline distT="0" distB="0" distL="0" distR="0" wp14:anchorId="4A96BBAE" wp14:editId="13AADFF3">
             <wp:extent cx="2295525" cy="800100"/>
             <wp:effectExtent l="0" t="0" r="9525" b="0"/>
             <wp:docPr id="9" name="Imagen 9"/>
@@ -5674,7 +5628,7 @@
                     </pic:cNvPicPr>
                   </pic:nvPicPr>
                   <pic:blipFill>
-                    <a:blip r:embed="rId16">
+                    <a:blip r:embed="rId15">
                       <a:extLst>
                         <a:ext uri="{28A0092B-C50C-407E-A947-70E740481C1C}">
                           <a14:useLocalDpi xmlns:a14="http://schemas.microsoft.com/office/drawing/2010/main" val="0"/>
@@ -5718,31 +5672,15 @@
           <w:szCs w:val="22"/>
         </w:rPr>
       </w:pPr>
-      <w:bookmarkStart w:id="46" w:name="_Toc36499420"/>
+      <w:bookmarkStart w:id="45" w:name="_Toc36499420"/>
       <w:r>
         <w:rPr>
           <w:sz w:val="22"/>
           <w:szCs w:val="22"/>
         </w:rPr>
-        <w:t xml:space="preserve">Thresholds to the </w:t>
-      </w:r>
-      <w:proofErr w:type="spellStart"/>
-      <w:r>
-        <w:rPr>
-          <w:sz w:val="22"/>
-          <w:szCs w:val="22"/>
-        </w:rPr>
-        <w:t>debounce</w:t>
-      </w:r>
-      <w:proofErr w:type="spellEnd"/>
-      <w:r>
-        <w:rPr>
-          <w:sz w:val="22"/>
-          <w:szCs w:val="22"/>
-        </w:rPr>
-        <w:t xml:space="preserve"> of buttons</w:t>
-      </w:r>
-      <w:bookmarkEnd w:id="46"/>
+        <w:t>Thresholds to the debounce of buttons</w:t>
+      </w:r>
+      <w:bookmarkEnd w:id="45"/>
     </w:p>
     <w:p/>
     <w:p>
@@ -5917,7 +5855,7 @@
           <w:numId w:val="37"/>
         </w:numPr>
       </w:pPr>
-      <w:bookmarkStart w:id="47" w:name="_Toc36499421"/>
+      <w:bookmarkStart w:id="46" w:name="_Toc36499421"/>
       <w:r>
         <w:lastRenderedPageBreak/>
         <w:t>B</w:t>
@@ -5925,7 +5863,7 @@
       <w:r>
         <w:t>utton “Play/Pause/Stop”</w:t>
       </w:r>
-      <w:bookmarkEnd w:id="47"/>
+      <w:bookmarkEnd w:id="46"/>
     </w:p>
     <w:p>
       <w:pPr>
@@ -5941,7 +5879,68 @@
           <w:lang w:val="es-MX"/>
         </w:rPr>
       </w:pPr>
-      <w:bookmarkStart w:id="48" w:name="_Toc36499422"/>
+      <w:bookmarkStart w:id="47" w:name="_Toc36499422"/>
+      <w:r>
+        <w:rPr>
+          <w:b w:val="0"/>
+          <w:sz w:val="22"/>
+          <w:szCs w:val="22"/>
+          <w:lang w:val="es-MX"/>
+        </w:rPr>
+        <w:t xml:space="preserve">El sistema comienza en una etapa inicial representada </w:t>
+      </w:r>
+      <w:r>
+        <w:rPr>
+          <w:b w:val="0"/>
+          <w:sz w:val="22"/>
+          <w:szCs w:val="22"/>
+          <w:lang w:val="es-MX"/>
+        </w:rPr>
+        <w:t>por módulos</w:t>
+      </w:r>
+      <w:r>
+        <w:rPr>
+          <w:b w:val="0"/>
+          <w:sz w:val="22"/>
+          <w:szCs w:val="22"/>
+          <w:lang w:val="es-MX"/>
+        </w:rPr>
+        <w:t xml:space="preserve"> </w:t>
+      </w:r>
+      <w:r>
+        <w:rPr>
+          <w:b w:val="0"/>
+          <w:sz w:val="22"/>
+          <w:szCs w:val="22"/>
+          <w:lang w:val="es-MX"/>
+        </w:rPr>
+        <w:t xml:space="preserve">y haciendo uso del primer botón tal y </w:t>
+      </w:r>
+      <w:r>
+        <w:rPr>
+          <w:b w:val="0"/>
+          <w:sz w:val="22"/>
+          <w:szCs w:val="22"/>
+          <w:lang w:val="es-MX"/>
+        </w:rPr>
+        <w:t>como la que se muestra a continuación:</w:t>
+      </w:r>
+      <w:bookmarkEnd w:id="47"/>
+    </w:p>
+    <w:p>
+      <w:pPr>
+        <w:pStyle w:val="Titulo1"/>
+        <w:numPr>
+          <w:ilvl w:val="0"/>
+          <w:numId w:val="0"/>
+        </w:numPr>
+        <w:rPr>
+          <w:b w:val="0"/>
+          <w:sz w:val="22"/>
+          <w:szCs w:val="22"/>
+          <w:lang w:val="es-MX"/>
+        </w:rPr>
+      </w:pPr>
       <w:r>
         <w:rPr>
           <w:b w:val="0"/>
@@ -5951,18 +5950,10 @@
           <w:lang w:val="es-MX"/>
         </w:rPr>
         <w:drawing>
-          <wp:anchor distT="0" distB="0" distL="114300" distR="114300" simplePos="0" relativeHeight="251659264" behindDoc="0" locked="0" layoutInCell="1" allowOverlap="1" wp14:anchorId="0A734312" wp14:editId="02E0BD8B">
-            <wp:simplePos x="0" y="0"/>
-            <wp:positionH relativeFrom="column">
-              <wp:posOffset>-527685</wp:posOffset>
-            </wp:positionH>
-            <wp:positionV relativeFrom="paragraph">
-              <wp:posOffset>948690</wp:posOffset>
-            </wp:positionV>
-            <wp:extent cx="6614795" cy="4688840"/>
-            <wp:effectExtent l="0" t="0" r="0" b="0"/>
-            <wp:wrapTopAndBottom/>
-            <wp:docPr id="10" name="Imagen 10" descr="C:\Users\Eddie\Desktop\8vo_Semestre\Embebidos\Proyecto\Reproductor-master\Diagramas\Bloque\Play_Pause.png"/>
+          <wp:inline distT="0" distB="0" distL="0" distR="0" wp14:anchorId="18EB7355" wp14:editId="2B95A169">
+            <wp:extent cx="5276850" cy="3234842"/>
+            <wp:effectExtent l="0" t="0" r="0" b="3810"/>
+            <wp:docPr id="22" name="Imagen 22"/>
             <wp:cNvGraphicFramePr>
               <a:graphicFrameLocks xmlns:a="http://schemas.openxmlformats.org/drawingml/2006/main" noChangeAspect="1"/>
             </wp:cNvGraphicFramePr>
@@ -5970,95 +5961,36 @@
               <a:graphicData uri="http://schemas.openxmlformats.org/drawingml/2006/picture">
                 <pic:pic xmlns:pic="http://schemas.openxmlformats.org/drawingml/2006/picture">
                   <pic:nvPicPr>
-                    <pic:cNvPr id="0" name="Picture 6" descr="C:\Users\Eddie\Desktop\8vo_Semestre\Embebidos\Proyecto\Reproductor-master\Diagramas\Bloque\Play_Pause.png"/>
-                    <pic:cNvPicPr>
-                      <a:picLocks noChangeAspect="1" noChangeArrowheads="1"/>
-                    </pic:cNvPicPr>
+                    <pic:cNvPr id="22" name="Play_Pause v3.png"/>
+                    <pic:cNvPicPr/>
                   </pic:nvPicPr>
                   <pic:blipFill>
-                    <a:blip r:embed="rId17" cstate="print">
+                    <a:blip r:embed="rId16">
                       <a:extLst>
                         <a:ext uri="{28A0092B-C50C-407E-A947-70E740481C1C}">
                           <a14:useLocalDpi xmlns:a14="http://schemas.microsoft.com/office/drawing/2010/main" val="0"/>
                         </a:ext>
                       </a:extLst>
                     </a:blip>
-                    <a:srcRect/>
                     <a:stretch>
                       <a:fillRect/>
                     </a:stretch>
                   </pic:blipFill>
-                  <pic:spPr bwMode="auto">
+                  <pic:spPr>
                     <a:xfrm>
                       <a:off x="0" y="0"/>
-                      <a:ext cx="6614795" cy="4688840"/>
+                      <a:ext cx="5289640" cy="3242683"/>
                     </a:xfrm>
                     <a:prstGeom prst="rect">
                       <a:avLst/>
                     </a:prstGeom>
-                    <a:noFill/>
-                    <a:ln>
-                      <a:noFill/>
-                    </a:ln>
                   </pic:spPr>
                 </pic:pic>
               </a:graphicData>
             </a:graphic>
-            <wp14:sizeRelH relativeFrom="page">
-              <wp14:pctWidth>0</wp14:pctWidth>
-            </wp14:sizeRelH>
-            <wp14:sizeRelV relativeFrom="page">
-              <wp14:pctHeight>0</wp14:pctHeight>
-            </wp14:sizeRelV>
-          </wp:anchor>
+          </wp:inline>
         </w:drawing>
       </w:r>
-      <w:r>
-        <w:rPr>
-          <w:b w:val="0"/>
-          <w:sz w:val="22"/>
-          <w:szCs w:val="22"/>
-          <w:lang w:val="es-MX"/>
-        </w:rPr>
-        <w:t xml:space="preserve">El sistema comienza en una etapa inicial representada </w:t>
-      </w:r>
-      <w:r>
-        <w:rPr>
-          <w:b w:val="0"/>
-          <w:sz w:val="22"/>
-          <w:szCs w:val="22"/>
-          <w:lang w:val="es-MX"/>
-        </w:rPr>
-        <w:t>por módulos</w:t>
-      </w:r>
-      <w:r>
-        <w:rPr>
-          <w:b w:val="0"/>
-          <w:sz w:val="22"/>
-          <w:szCs w:val="22"/>
-          <w:lang w:val="es-MX"/>
-        </w:rPr>
-        <w:t xml:space="preserve"> </w:t>
-      </w:r>
-      <w:r>
-        <w:rPr>
-          <w:b w:val="0"/>
-          <w:sz w:val="22"/>
-          <w:szCs w:val="22"/>
-          <w:lang w:val="es-MX"/>
-        </w:rPr>
-        <w:t xml:space="preserve">y haciendo uso del primer botón tal y </w:t>
-      </w:r>
-      <w:r>
-        <w:rPr>
-          <w:b w:val="0"/>
-          <w:sz w:val="22"/>
-          <w:szCs w:val="22"/>
-          <w:lang w:val="es-MX"/>
-        </w:rPr>
-        <w:t>como la que se muestra a continuación:</w:t>
-      </w:r>
-      <w:bookmarkEnd w:id="48"/>
     </w:p>
     <w:p>
       <w:pPr>
@@ -6074,7 +6006,7 @@
           <w:lang w:val="es-MX"/>
         </w:rPr>
       </w:pPr>
-      <w:bookmarkStart w:id="49" w:name="_Toc36499423"/>
+      <w:bookmarkStart w:id="48" w:name="_Toc36499423"/>
       <w:r>
         <w:rPr>
           <w:b w:val="0"/>
@@ -6133,7 +6065,7 @@
         </w:rPr>
         <w:t xml:space="preserve"> comienza en misma medida, tal y como se especifica de forma previa.</w:t>
       </w:r>
-      <w:bookmarkEnd w:id="49"/>
+      <w:bookmarkEnd w:id="48"/>
     </w:p>
     <w:p>
       <w:pPr>
@@ -6149,7 +6081,7 @@
           <w:lang w:val="es-MX"/>
         </w:rPr>
       </w:pPr>
-      <w:bookmarkStart w:id="50" w:name="_Toc36499424"/>
+      <w:bookmarkStart w:id="49" w:name="_Toc36499424"/>
       <w:r>
         <w:rPr>
           <w:b w:val="0"/>
@@ -6157,9 +6089,10 @@
           <w:szCs w:val="22"/>
           <w:lang w:val="es-MX"/>
         </w:rPr>
-        <w:t xml:space="preserve">Al ejecutar el tipo de presionado “Normal” una vez ya iniciado el reproductor, comienza el ciclo de operaciones Play/Pause en el cual se detendrá o proseguirá la ejecución de los </w:t>
-      </w:r>
-      <w:proofErr w:type="spellStart"/>
+        <w:t>Al ejecutar el tipo de presionado “Normal” una vez ya iniciado el repro</w:t>
+      </w:r>
+      <w:bookmarkStart w:id="50" w:name="_GoBack"/>
+      <w:bookmarkEnd w:id="50"/>
       <w:r>
         <w:rPr>
           <w:b w:val="0"/>
@@ -6167,9 +6100,9 @@
           <w:szCs w:val="22"/>
           <w:lang w:val="es-MX"/>
         </w:rPr>
-        <w:t>tracks</w:t>
-      </w:r>
-      <w:proofErr w:type="spellEnd"/>
+        <w:t xml:space="preserve">ductor, comienza el ciclo de operaciones Play/Pause en el cual se detendrá o proseguirá la ejecución de los </w:t>
+      </w:r>
+      <w:proofErr w:type="spellStart"/>
       <w:r>
         <w:rPr>
           <w:b w:val="0"/>
@@ -6177,9 +6110,19 @@
           <w:szCs w:val="22"/>
           <w:lang w:val="es-MX"/>
         </w:rPr>
+        <w:t>tracks</w:t>
+      </w:r>
+      <w:proofErr w:type="spellEnd"/>
+      <w:r>
+        <w:rPr>
+          <w:b w:val="0"/>
+          <w:sz w:val="22"/>
+          <w:szCs w:val="22"/>
+          <w:lang w:val="es-MX"/>
+        </w:rPr>
         <w:t xml:space="preserve"> en curso.</w:t>
       </w:r>
-      <w:bookmarkEnd w:id="50"/>
+      <w:bookmarkEnd w:id="49"/>
     </w:p>
     <w:p>
       <w:pPr>
@@ -6261,7 +6204,6 @@
         <w:rPr>
           <w:lang w:val="es-MX"/>
         </w:rPr>
-        <w:lastRenderedPageBreak/>
         <w:t>Button</w:t>
       </w:r>
       <w:proofErr w:type="spellEnd"/>
@@ -6269,21 +6211,7 @@
         <w:rPr>
           <w:lang w:val="es-MX"/>
         </w:rPr>
-        <w:t xml:space="preserve"> “</w:t>
-      </w:r>
-      <w:proofErr w:type="spellStart"/>
-      <w:r>
-        <w:rPr>
-          <w:lang w:val="es-MX"/>
-        </w:rPr>
-        <w:t>Next</w:t>
-      </w:r>
-      <w:proofErr w:type="spellEnd"/>
-      <w:r>
-        <w:rPr>
-          <w:lang w:val="es-MX"/>
-        </w:rPr>
-        <w:t>/Forward”</w:t>
+        <w:t xml:space="preserve"> “Next/Forward”</w:t>
       </w:r>
       <w:bookmarkEnd w:id="52"/>
     </w:p>
@@ -6305,24 +6233,98 @@
       <w:r>
         <w:rPr>
           <w:b w:val="0"/>
+          <w:sz w:val="22"/>
+          <w:szCs w:val="22"/>
+          <w:lang w:val="es-MX"/>
+        </w:rPr>
+        <w:t xml:space="preserve">El sistema también requiere de un botón que al ser presionado de paso al siguiente </w:t>
+      </w:r>
+      <w:proofErr w:type="spellStart"/>
+      <w:r>
+        <w:rPr>
+          <w:b w:val="0"/>
+          <w:sz w:val="22"/>
+          <w:szCs w:val="22"/>
+          <w:lang w:val="es-MX"/>
+        </w:rPr>
+        <w:t>track</w:t>
+      </w:r>
+      <w:proofErr w:type="spellEnd"/>
+      <w:r>
+        <w:rPr>
+          <w:b w:val="0"/>
+          <w:sz w:val="22"/>
+          <w:szCs w:val="22"/>
+          <w:lang w:val="es-MX"/>
+        </w:rPr>
+        <w:t xml:space="preserve"> saltando el que se encuentra en curso</w:t>
+      </w:r>
+      <w:r>
+        <w:rPr>
+          <w:b w:val="0"/>
+          <w:sz w:val="22"/>
+          <w:szCs w:val="22"/>
+          <w:lang w:val="es-MX"/>
+        </w:rPr>
+        <w:t>, por lo que también se ha diseñado un</w:t>
+      </w:r>
+      <w:r>
+        <w:rPr>
+          <w:b w:val="0"/>
+          <w:sz w:val="22"/>
+          <w:szCs w:val="22"/>
+          <w:lang w:val="es-MX"/>
+        </w:rPr>
+        <w:t xml:space="preserve"> </w:t>
+      </w:r>
+      <w:r>
+        <w:rPr>
+          <w:b w:val="0"/>
+          <w:sz w:val="22"/>
+          <w:szCs w:val="22"/>
+          <w:lang w:val="es-MX"/>
+        </w:rPr>
+        <w:t>módulo</w:t>
+      </w:r>
+      <w:r>
+        <w:rPr>
+          <w:b w:val="0"/>
+          <w:sz w:val="22"/>
+          <w:szCs w:val="22"/>
+          <w:lang w:val="es-MX"/>
+        </w:rPr>
+        <w:t xml:space="preserve"> para representar dicha interacción:</w:t>
+      </w:r>
+      <w:bookmarkEnd w:id="53"/>
+    </w:p>
+    <w:p>
+      <w:pPr>
+        <w:pStyle w:val="Titulo1"/>
+        <w:numPr>
+          <w:ilvl w:val="0"/>
+          <w:numId w:val="0"/>
+        </w:numPr>
+        <w:rPr>
+          <w:b w:val="0"/>
+          <w:sz w:val="22"/>
+          <w:szCs w:val="22"/>
+          <w:lang w:val="es-MX"/>
+        </w:rPr>
+      </w:pPr>
+      <w:r>
+        <w:rPr>
+          <w:b w:val="0"/>
           <w:noProof/>
           <w:sz w:val="22"/>
           <w:szCs w:val="22"/>
           <w:lang w:val="es-MX"/>
         </w:rPr>
+        <w:lastRenderedPageBreak/>
         <w:drawing>
-          <wp:anchor distT="0" distB="0" distL="114300" distR="114300" simplePos="0" relativeHeight="251660288" behindDoc="0" locked="0" layoutInCell="1" allowOverlap="1" wp14:anchorId="26A8FC3E" wp14:editId="3BE18DD2">
-            <wp:simplePos x="0" y="0"/>
-            <wp:positionH relativeFrom="column">
-              <wp:posOffset>-438785</wp:posOffset>
-            </wp:positionH>
-            <wp:positionV relativeFrom="paragraph">
-              <wp:posOffset>788670</wp:posOffset>
-            </wp:positionV>
-            <wp:extent cx="6677025" cy="3246120"/>
+          <wp:inline distT="0" distB="0" distL="0" distR="0" wp14:anchorId="7E918281" wp14:editId="0D245822">
+            <wp:extent cx="6010275" cy="3352800"/>
             <wp:effectExtent l="0" t="0" r="9525" b="0"/>
-            <wp:wrapTopAndBottom/>
-            <wp:docPr id="11" name="Imagen 11" descr="C:\Users\Eddie\Desktop\8vo_Semestre\Embebidos\Proyecto\Reproductor-master\Diagramas\Bloque\Next_Forward.png"/>
+            <wp:docPr id="15" name="Imagen 15"/>
             <wp:cNvGraphicFramePr>
               <a:graphicFrameLocks xmlns:a="http://schemas.openxmlformats.org/drawingml/2006/main" noChangeAspect="1"/>
             </wp:cNvGraphicFramePr>
@@ -6330,10 +6332,281 @@
               <a:graphicData uri="http://schemas.openxmlformats.org/drawingml/2006/picture">
                 <pic:pic xmlns:pic="http://schemas.openxmlformats.org/drawingml/2006/picture">
                   <pic:nvPicPr>
-                    <pic:cNvPr id="0" name="Picture 7" descr="C:\Users\Eddie\Desktop\8vo_Semestre\Embebidos\Proyecto\Reproductor-master\Diagramas\Bloque\Next_Forward.png"/>
-                    <pic:cNvPicPr>
-                      <a:picLocks noChangeAspect="1" noChangeArrowheads="1"/>
-                    </pic:cNvPicPr>
+                    <pic:cNvPr id="15" name="Next_Forward v2.png"/>
+                    <pic:cNvPicPr/>
+                  </pic:nvPicPr>
+                  <pic:blipFill>
+                    <a:blip r:embed="rId17">
+                      <a:extLst>
+                        <a:ext uri="{28A0092B-C50C-407E-A947-70E740481C1C}">
+                          <a14:useLocalDpi xmlns:a14="http://schemas.microsoft.com/office/drawing/2010/main" val="0"/>
+                        </a:ext>
+                      </a:extLst>
+                    </a:blip>
+                    <a:stretch>
+                      <a:fillRect/>
+                    </a:stretch>
+                  </pic:blipFill>
+                  <pic:spPr>
+                    <a:xfrm>
+                      <a:off x="0" y="0"/>
+                      <a:ext cx="6010275" cy="3352800"/>
+                    </a:xfrm>
+                    <a:prstGeom prst="rect">
+                      <a:avLst/>
+                    </a:prstGeom>
+                  </pic:spPr>
+                </pic:pic>
+              </a:graphicData>
+            </a:graphic>
+          </wp:inline>
+        </w:drawing>
+      </w:r>
+    </w:p>
+    <w:p>
+      <w:pPr>
+        <w:pStyle w:val="Titulo1"/>
+        <w:numPr>
+          <w:ilvl w:val="0"/>
+          <w:numId w:val="0"/>
+        </w:numPr>
+        <w:rPr>
+          <w:b w:val="0"/>
+          <w:sz w:val="22"/>
+          <w:szCs w:val="22"/>
+          <w:lang w:val="es-MX"/>
+        </w:rPr>
+      </w:pPr>
+      <w:bookmarkStart w:id="54" w:name="_Toc36499428"/>
+      <w:r>
+        <w:rPr>
+          <w:b w:val="0"/>
+          <w:sz w:val="22"/>
+          <w:szCs w:val="22"/>
+          <w:lang w:val="es-MX"/>
+        </w:rPr>
+        <w:t xml:space="preserve">Este botón solo hace la llamada a cambiar al siguiente </w:t>
+      </w:r>
+      <w:proofErr w:type="spellStart"/>
+      <w:r>
+        <w:rPr>
+          <w:b w:val="0"/>
+          <w:sz w:val="22"/>
+          <w:szCs w:val="22"/>
+          <w:lang w:val="es-MX"/>
+        </w:rPr>
+        <w:t>track</w:t>
+      </w:r>
+      <w:proofErr w:type="spellEnd"/>
+      <w:r>
+        <w:rPr>
+          <w:b w:val="0"/>
+          <w:sz w:val="22"/>
+          <w:szCs w:val="22"/>
+          <w:lang w:val="es-MX"/>
+        </w:rPr>
+        <w:t xml:space="preserve">, por lo que el presionado de botón se limita al “Normal”, en cada presionado se debe cambiar el </w:t>
+      </w:r>
+      <w:proofErr w:type="spellStart"/>
+      <w:r>
+        <w:rPr>
+          <w:b w:val="0"/>
+          <w:sz w:val="22"/>
+          <w:szCs w:val="22"/>
+          <w:lang w:val="es-MX"/>
+        </w:rPr>
+        <w:t>track</w:t>
+      </w:r>
+      <w:proofErr w:type="spellEnd"/>
+      <w:r>
+        <w:rPr>
+          <w:b w:val="0"/>
+          <w:sz w:val="22"/>
+          <w:szCs w:val="22"/>
+          <w:lang w:val="es-MX"/>
+        </w:rPr>
+        <w:t xml:space="preserve"> hacia adelante avanzando de forma lineal y manifestando el funcionamiento de los </w:t>
+      </w:r>
+      <w:proofErr w:type="spellStart"/>
+      <w:r>
+        <w:rPr>
+          <w:b w:val="0"/>
+          <w:sz w:val="22"/>
+          <w:szCs w:val="22"/>
+          <w:lang w:val="es-MX"/>
+        </w:rPr>
+        <w:t>LEDs</w:t>
+      </w:r>
+      <w:proofErr w:type="spellEnd"/>
+      <w:r>
+        <w:rPr>
+          <w:b w:val="0"/>
+          <w:sz w:val="22"/>
+          <w:szCs w:val="22"/>
+          <w:lang w:val="es-MX"/>
+        </w:rPr>
+        <w:t xml:space="preserve"> con respecto al </w:t>
+      </w:r>
+      <w:proofErr w:type="spellStart"/>
+      <w:r>
+        <w:rPr>
+          <w:b w:val="0"/>
+          <w:sz w:val="22"/>
+          <w:szCs w:val="22"/>
+          <w:lang w:val="es-MX"/>
+        </w:rPr>
+        <w:t>track</w:t>
+      </w:r>
+      <w:proofErr w:type="spellEnd"/>
+      <w:r>
+        <w:rPr>
+          <w:b w:val="0"/>
+          <w:sz w:val="22"/>
+          <w:szCs w:val="22"/>
+          <w:lang w:val="es-MX"/>
+        </w:rPr>
+        <w:t xml:space="preserve"> en curso por medio del </w:t>
+      </w:r>
+      <w:proofErr w:type="spellStart"/>
+      <w:r>
+        <w:rPr>
+          <w:b w:val="0"/>
+          <w:sz w:val="22"/>
+          <w:szCs w:val="22"/>
+          <w:lang w:val="es-MX"/>
+        </w:rPr>
+        <w:t>rotabit</w:t>
+      </w:r>
+      <w:proofErr w:type="spellEnd"/>
+      <w:r>
+        <w:rPr>
+          <w:b w:val="0"/>
+          <w:sz w:val="22"/>
+          <w:szCs w:val="22"/>
+          <w:lang w:val="es-MX"/>
+        </w:rPr>
+        <w:t>.</w:t>
+      </w:r>
+      <w:bookmarkEnd w:id="54"/>
+    </w:p>
+    <w:p>
+      <w:pPr>
+        <w:pStyle w:val="Titulo1"/>
+        <w:numPr>
+          <w:ilvl w:val="0"/>
+          <w:numId w:val="37"/>
+        </w:numPr>
+        <w:rPr>
+          <w:lang w:val="es-MX"/>
+        </w:rPr>
+      </w:pPr>
+      <w:bookmarkStart w:id="55" w:name="_Toc36499429"/>
+      <w:proofErr w:type="spellStart"/>
+      <w:r>
+        <w:rPr>
+          <w:lang w:val="es-MX"/>
+        </w:rPr>
+        <w:t>Button</w:t>
+      </w:r>
+      <w:proofErr w:type="spellEnd"/>
+      <w:r>
+        <w:rPr>
+          <w:lang w:val="es-MX"/>
+        </w:rPr>
+        <w:t xml:space="preserve"> “</w:t>
+      </w:r>
+      <w:proofErr w:type="spellStart"/>
+      <w:r>
+        <w:rPr>
+          <w:lang w:val="es-MX"/>
+        </w:rPr>
+        <w:t>Prev</w:t>
+      </w:r>
+      <w:proofErr w:type="spellEnd"/>
+      <w:r>
+        <w:rPr>
+          <w:lang w:val="es-MX"/>
+        </w:rPr>
+        <w:t>/</w:t>
+      </w:r>
+      <w:proofErr w:type="spellStart"/>
+      <w:r>
+        <w:rPr>
+          <w:lang w:val="es-MX"/>
+        </w:rPr>
+        <w:t>Backward</w:t>
+      </w:r>
+      <w:proofErr w:type="spellEnd"/>
+      <w:r>
+        <w:rPr>
+          <w:lang w:val="es-MX"/>
+        </w:rPr>
+        <w:t>”</w:t>
+      </w:r>
+      <w:bookmarkEnd w:id="55"/>
+    </w:p>
+    <w:p>
+      <w:pPr>
+        <w:pStyle w:val="Titulo1"/>
+        <w:numPr>
+          <w:ilvl w:val="0"/>
+          <w:numId w:val="0"/>
+        </w:numPr>
+        <w:rPr>
+          <w:b w:val="0"/>
+          <w:sz w:val="22"/>
+          <w:szCs w:val="22"/>
+          <w:lang w:val="es-MX"/>
+        </w:rPr>
+      </w:pPr>
+      <w:bookmarkStart w:id="56" w:name="_Toc36499430"/>
+      <w:r>
+        <w:rPr>
+          <w:b w:val="0"/>
+          <w:sz w:val="22"/>
+          <w:szCs w:val="22"/>
+          <w:lang w:val="es-MX"/>
+        </w:rPr>
+        <w:t>Posteriormente el sistema da lugar a que tenga un tercer botón el cual sea lo contrario al botón anterior (Next/Forward), por lo que también se implementó un estado:</w:t>
+      </w:r>
+      <w:bookmarkEnd w:id="56"/>
+    </w:p>
+    <w:p>
+      <w:pPr>
+        <w:pStyle w:val="Titulo1"/>
+        <w:numPr>
+          <w:ilvl w:val="0"/>
+          <w:numId w:val="0"/>
+        </w:numPr>
+        <w:rPr>
+          <w:b w:val="0"/>
+          <w:sz w:val="22"/>
+          <w:szCs w:val="22"/>
+          <w:lang w:val="es-MX"/>
+        </w:rPr>
+      </w:pPr>
+      <w:r>
+        <w:rPr>
+          <w:b w:val="0"/>
+          <w:noProof/>
+          <w:sz w:val="22"/>
+          <w:szCs w:val="22"/>
+          <w:lang w:val="es-MX"/>
+        </w:rPr>
+        <w:drawing>
+          <wp:inline distT="0" distB="0" distL="0" distR="0" wp14:anchorId="5323247E" wp14:editId="39C8B093">
+            <wp:extent cx="3505849" cy="1952625"/>
+            <wp:effectExtent l="0" t="0" r="0" b="0"/>
+            <wp:docPr id="16" name="Imagen 16"/>
+            <wp:cNvGraphicFramePr>
+              <a:graphicFrameLocks xmlns:a="http://schemas.openxmlformats.org/drawingml/2006/main" noChangeAspect="1"/>
+            </wp:cNvGraphicFramePr>
+            <a:graphic xmlns:a="http://schemas.openxmlformats.org/drawingml/2006/main">
+              <a:graphicData uri="http://schemas.openxmlformats.org/drawingml/2006/picture">
+                <pic:pic xmlns:pic="http://schemas.openxmlformats.org/drawingml/2006/picture">
+                  <pic:nvPicPr>
+                    <pic:cNvPr id="16" name="Prev_Backward v2.png"/>
+                    <pic:cNvPicPr/>
                   </pic:nvPicPr>
                   <pic:blipFill>
                     <a:blip r:embed="rId18">
@@ -6343,102 +6616,25 @@
                         </a:ext>
                       </a:extLst>
                     </a:blip>
-                    <a:srcRect/>
                     <a:stretch>
                       <a:fillRect/>
                     </a:stretch>
                   </pic:blipFill>
-                  <pic:spPr bwMode="auto">
+                  <pic:spPr>
                     <a:xfrm>
                       <a:off x="0" y="0"/>
-                      <a:ext cx="6677025" cy="3246120"/>
+                      <a:ext cx="3506662" cy="1953078"/>
                     </a:xfrm>
                     <a:prstGeom prst="rect">
                       <a:avLst/>
                     </a:prstGeom>
-                    <a:noFill/>
-                    <a:ln>
-                      <a:noFill/>
-                    </a:ln>
                   </pic:spPr>
                 </pic:pic>
               </a:graphicData>
             </a:graphic>
-            <wp14:sizeRelH relativeFrom="page">
-              <wp14:pctWidth>0</wp14:pctWidth>
-            </wp14:sizeRelH>
-            <wp14:sizeRelV relativeFrom="page">
-              <wp14:pctHeight>0</wp14:pctHeight>
-            </wp14:sizeRelV>
-          </wp:anchor>
+          </wp:inline>
         </w:drawing>
       </w:r>
-      <w:r>
-        <w:rPr>
-          <w:b w:val="0"/>
-          <w:sz w:val="22"/>
-          <w:szCs w:val="22"/>
-          <w:lang w:val="es-MX"/>
-        </w:rPr>
-        <w:t xml:space="preserve">El sistema también requiere de un botón que al ser presionado de paso al siguiente </w:t>
-      </w:r>
-      <w:proofErr w:type="spellStart"/>
-      <w:r>
-        <w:rPr>
-          <w:b w:val="0"/>
-          <w:sz w:val="22"/>
-          <w:szCs w:val="22"/>
-          <w:lang w:val="es-MX"/>
-        </w:rPr>
-        <w:t>track</w:t>
-      </w:r>
-      <w:proofErr w:type="spellEnd"/>
-      <w:r>
-        <w:rPr>
-          <w:b w:val="0"/>
-          <w:sz w:val="22"/>
-          <w:szCs w:val="22"/>
-          <w:lang w:val="es-MX"/>
-        </w:rPr>
-        <w:t xml:space="preserve"> saltando el que se encuentra en curso</w:t>
-      </w:r>
-      <w:r>
-        <w:rPr>
-          <w:b w:val="0"/>
-          <w:sz w:val="22"/>
-          <w:szCs w:val="22"/>
-          <w:lang w:val="es-MX"/>
-        </w:rPr>
-        <w:t>, por lo que también se ha diseñado un</w:t>
-      </w:r>
-      <w:r>
-        <w:rPr>
-          <w:b w:val="0"/>
-          <w:sz w:val="22"/>
-          <w:szCs w:val="22"/>
-          <w:lang w:val="es-MX"/>
-        </w:rPr>
-        <w:t xml:space="preserve"> </w:t>
-      </w:r>
-      <w:r>
-        <w:rPr>
-          <w:b w:val="0"/>
-          <w:sz w:val="22"/>
-          <w:szCs w:val="22"/>
-          <w:lang w:val="es-MX"/>
-        </w:rPr>
-        <w:t>módulo</w:t>
-      </w:r>
-      <w:r>
-        <w:rPr>
-          <w:b w:val="0"/>
-          <w:sz w:val="22"/>
-          <w:szCs w:val="22"/>
-          <w:lang w:val="es-MX"/>
-        </w:rPr>
-        <w:t xml:space="preserve"> para representar dicha interacción:</w:t>
-      </w:r>
-      <w:bookmarkEnd w:id="53"/>
     </w:p>
     <w:p>
       <w:pPr>
@@ -6454,7 +6650,7 @@
           <w:lang w:val="es-MX"/>
         </w:rPr>
       </w:pPr>
-      <w:bookmarkStart w:id="54" w:name="_Toc36499428"/>
+      <w:bookmarkStart w:id="57" w:name="_Toc36499432"/>
       <w:r>
         <w:rPr>
           <w:b w:val="0"/>
@@ -6462,9 +6658,8 @@
           <w:szCs w:val="22"/>
           <w:lang w:val="es-MX"/>
         </w:rPr>
-        <w:t xml:space="preserve">Este botón solo hace la llamada a cambiar al siguiente </w:t>
-      </w:r>
-      <w:proofErr w:type="spellStart"/>
+        <w:t>Este botón actúa exactamente como el botón anterior, con la única diferencia</w:t>
+      </w:r>
       <w:r>
         <w:rPr>
           <w:b w:val="0"/>
@@ -6472,9 +6667,8 @@
           <w:szCs w:val="22"/>
           <w:lang w:val="es-MX"/>
         </w:rPr>
-        <w:t>track</w:t>
-      </w:r>
-      <w:proofErr w:type="spellEnd"/>
+        <w:t xml:space="preserve"> de que el cambio sea de forma </w:t>
+      </w:r>
       <w:r>
         <w:rPr>
           <w:b w:val="0"/>
@@ -6482,7 +6676,7 @@
           <w:szCs w:val="22"/>
           <w:lang w:val="es-MX"/>
         </w:rPr>
-        <w:t xml:space="preserve">, por lo que el presionado de botón se limita al “Normal”, en cada presionado se debe cambiar el </w:t>
+        <w:t xml:space="preserve">regresiva, manteniendo el lineamiento y la funcionalidad de los </w:t>
       </w:r>
       <w:proofErr w:type="spellStart"/>
       <w:r>
@@ -6492,7 +6686,7 @@
           <w:szCs w:val="22"/>
           <w:lang w:val="es-MX"/>
         </w:rPr>
-        <w:t>track</w:t>
+        <w:t>LEDs</w:t>
       </w:r>
       <w:proofErr w:type="spellEnd"/>
       <w:r>
@@ -6502,7 +6696,7 @@
           <w:szCs w:val="22"/>
           <w:lang w:val="es-MX"/>
         </w:rPr>
-        <w:t xml:space="preserve"> hacia adelante avanzando de forma lineal y manifestando el funcionamiento de los </w:t>
+        <w:t xml:space="preserve"> conforme al </w:t>
       </w:r>
       <w:proofErr w:type="spellStart"/>
       <w:r>
@@ -6512,7 +6706,7 @@
           <w:szCs w:val="22"/>
           <w:lang w:val="es-MX"/>
         </w:rPr>
-        <w:t>LEDs</w:t>
+        <w:t>track</w:t>
       </w:r>
       <w:proofErr w:type="spellEnd"/>
       <w:r>
@@ -6522,49 +6716,9 @@
           <w:szCs w:val="22"/>
           <w:lang w:val="es-MX"/>
         </w:rPr>
-        <w:t xml:space="preserve"> con respecto al </w:t>
-      </w:r>
-      <w:proofErr w:type="spellStart"/>
-      <w:r>
-        <w:rPr>
-          <w:b w:val="0"/>
-          <w:sz w:val="22"/>
-          <w:szCs w:val="22"/>
-          <w:lang w:val="es-MX"/>
-        </w:rPr>
-        <w:t>track</w:t>
-      </w:r>
-      <w:proofErr w:type="spellEnd"/>
-      <w:r>
-        <w:rPr>
-          <w:b w:val="0"/>
-          <w:sz w:val="22"/>
-          <w:szCs w:val="22"/>
-          <w:lang w:val="es-MX"/>
-        </w:rPr>
-        <w:t xml:space="preserve"> en curso por medio del </w:t>
-      </w:r>
-      <w:proofErr w:type="spellStart"/>
-      <w:r>
-        <w:rPr>
-          <w:b w:val="0"/>
-          <w:sz w:val="22"/>
-          <w:szCs w:val="22"/>
-          <w:lang w:val="es-MX"/>
-        </w:rPr>
-        <w:t>rotabit</w:t>
-      </w:r>
-      <w:proofErr w:type="spellEnd"/>
-      <w:r>
-        <w:rPr>
-          <w:b w:val="0"/>
-          <w:sz w:val="22"/>
-          <w:szCs w:val="22"/>
-          <w:lang w:val="es-MX"/>
-        </w:rPr>
-        <w:t>.</w:t>
-      </w:r>
-      <w:bookmarkEnd w:id="54"/>
+        <w:t xml:space="preserve"> en ejecución.</w:t>
+      </w:r>
+      <w:bookmarkEnd w:id="57"/>
     </w:p>
     <w:p>
       <w:pPr>
@@ -6577,50 +6731,23 @@
           <w:lang w:val="es-MX"/>
         </w:rPr>
       </w:pPr>
-      <w:bookmarkStart w:id="55" w:name="_Toc36499429"/>
+      <w:bookmarkStart w:id="58" w:name="_Toc36499433"/>
       <w:proofErr w:type="spellStart"/>
       <w:r>
         <w:rPr>
           <w:lang w:val="es-MX"/>
         </w:rPr>
-        <w:t>Button</w:t>
+        <w:lastRenderedPageBreak/>
+        <w:t>States</w:t>
       </w:r>
       <w:proofErr w:type="spellEnd"/>
       <w:r>
         <w:rPr>
           <w:lang w:val="es-MX"/>
         </w:rPr>
-        <w:t xml:space="preserve"> “</w:t>
-      </w:r>
-      <w:proofErr w:type="spellStart"/>
-      <w:r>
-        <w:rPr>
-          <w:lang w:val="es-MX"/>
-        </w:rPr>
-        <w:t>Prev</w:t>
-      </w:r>
-      <w:proofErr w:type="spellEnd"/>
-      <w:r>
-        <w:rPr>
-          <w:lang w:val="es-MX"/>
-        </w:rPr>
-        <w:t>/</w:t>
-      </w:r>
-      <w:proofErr w:type="spellStart"/>
-      <w:r>
-        <w:rPr>
-          <w:lang w:val="es-MX"/>
-        </w:rPr>
-        <w:t>Backward</w:t>
-      </w:r>
-      <w:proofErr w:type="spellEnd"/>
-      <w:r>
-        <w:rPr>
-          <w:lang w:val="es-MX"/>
-        </w:rPr>
-        <w:t>”</w:t>
-      </w:r>
-      <w:bookmarkEnd w:id="55"/>
+        <w:t xml:space="preserve"> Machine</w:t>
+      </w:r>
+      <w:bookmarkEnd w:id="58"/>
     </w:p>
     <w:p>
       <w:pPr>
@@ -6636,7 +6763,7 @@
           <w:lang w:val="es-MX"/>
         </w:rPr>
       </w:pPr>
-      <w:bookmarkStart w:id="56" w:name="_Toc36499430"/>
+      <w:bookmarkStart w:id="59" w:name="_Toc36499434"/>
       <w:r>
         <w:rPr>
           <w:b w:val="0"/>
@@ -6644,135 +6771,9 @@
           <w:szCs w:val="22"/>
           <w:lang w:val="es-MX"/>
         </w:rPr>
-        <w:t>Posteriormente el sistema da lugar a que tenga un tercer botón el cual sea lo contrario al botón anterior (</w:t>
-      </w:r>
-      <w:proofErr w:type="spellStart"/>
-      <w:r>
-        <w:rPr>
-          <w:b w:val="0"/>
-          <w:sz w:val="22"/>
-          <w:szCs w:val="22"/>
-          <w:lang w:val="es-MX"/>
-        </w:rPr>
-        <w:t>Next</w:t>
-      </w:r>
-      <w:proofErr w:type="spellEnd"/>
-      <w:r>
-        <w:rPr>
-          <w:b w:val="0"/>
-          <w:sz w:val="22"/>
-          <w:szCs w:val="22"/>
-          <w:lang w:val="es-MX"/>
-        </w:rPr>
-        <w:t>/Forward), por lo que también se implementó un estado:</w:t>
-      </w:r>
-      <w:bookmarkEnd w:id="56"/>
-    </w:p>
-    <w:p>
-      <w:pPr>
-        <w:pStyle w:val="Titulo1"/>
-        <w:numPr>
-          <w:ilvl w:val="0"/>
-          <w:numId w:val="0"/>
-        </w:numPr>
-        <w:rPr>
-          <w:b w:val="0"/>
-          <w:sz w:val="22"/>
-          <w:szCs w:val="22"/>
-          <w:lang w:val="es-MX"/>
-        </w:rPr>
-      </w:pPr>
-    </w:p>
-    <w:p>
-      <w:pPr>
-        <w:pStyle w:val="Titulo1"/>
-        <w:numPr>
-          <w:ilvl w:val="0"/>
-          <w:numId w:val="0"/>
-        </w:numPr>
-        <w:rPr>
-          <w:b w:val="0"/>
-          <w:sz w:val="22"/>
-          <w:szCs w:val="22"/>
-          <w:lang w:val="es-MX"/>
-        </w:rPr>
-      </w:pPr>
-    </w:p>
-    <w:p>
-      <w:pPr>
-        <w:pStyle w:val="Titulo1"/>
-        <w:numPr>
-          <w:ilvl w:val="0"/>
-          <w:numId w:val="0"/>
-        </w:numPr>
-        <w:rPr>
-          <w:b w:val="0"/>
-          <w:sz w:val="22"/>
-          <w:szCs w:val="22"/>
-          <w:lang w:val="es-MX"/>
-        </w:rPr>
-      </w:pPr>
-    </w:p>
-    <w:p>
-      <w:pPr>
-        <w:pStyle w:val="Titulo1"/>
-        <w:numPr>
-          <w:ilvl w:val="0"/>
-          <w:numId w:val="0"/>
-        </w:numPr>
-        <w:rPr>
-          <w:b w:val="0"/>
-          <w:sz w:val="22"/>
-          <w:szCs w:val="22"/>
-          <w:lang w:val="es-MX"/>
-        </w:rPr>
-      </w:pPr>
-    </w:p>
-    <w:p>
-      <w:pPr>
-        <w:pStyle w:val="Titulo1"/>
-        <w:numPr>
-          <w:ilvl w:val="0"/>
-          <w:numId w:val="0"/>
-        </w:numPr>
-        <w:rPr>
-          <w:b w:val="0"/>
-          <w:sz w:val="22"/>
-          <w:szCs w:val="22"/>
-          <w:lang w:val="es-MX"/>
-        </w:rPr>
-      </w:pPr>
-    </w:p>
-    <w:p>
-      <w:pPr>
-        <w:pStyle w:val="Titulo1"/>
-        <w:numPr>
-          <w:ilvl w:val="0"/>
-          <w:numId w:val="0"/>
-        </w:numPr>
-        <w:rPr>
-          <w:b w:val="0"/>
-          <w:sz w:val="22"/>
-          <w:szCs w:val="22"/>
-          <w:lang w:val="es-MX"/>
-        </w:rPr>
-      </w:pPr>
-    </w:p>
-    <w:p>
-      <w:pPr>
-        <w:pStyle w:val="Titulo1"/>
-        <w:numPr>
-          <w:ilvl w:val="0"/>
-          <w:numId w:val="0"/>
-        </w:numPr>
-        <w:rPr>
-          <w:b w:val="0"/>
-          <w:sz w:val="22"/>
-          <w:szCs w:val="22"/>
-          <w:lang w:val="es-MX"/>
-        </w:rPr>
-      </w:pPr>
-      <w:bookmarkStart w:id="57" w:name="_Toc36499431"/>
+        <w:t>Para concluir, es importante mostrar la ejecución representada en una máquina de estados, si bien ya se mostraron los diversos módulos requeridos para construir dicha máquina, ahora podemos mostrar la máquina de estados por completo para su entendimiento general.</w:t>
+      </w:r>
+      <w:bookmarkEnd w:id="59"/>
       <w:r>
         <w:rPr>
           <w:b w:val="0"/>
@@ -6782,18 +6783,10 @@
           <w:lang w:val="es-MX"/>
         </w:rPr>
         <w:drawing>
-          <wp:anchor distT="0" distB="0" distL="114300" distR="114300" simplePos="0" relativeHeight="251661312" behindDoc="0" locked="0" layoutInCell="1" allowOverlap="1" wp14:anchorId="14124CDA" wp14:editId="1D1B0C6E">
-            <wp:simplePos x="0" y="0"/>
-            <wp:positionH relativeFrom="column">
-              <wp:posOffset>-354330</wp:posOffset>
-            </wp:positionH>
-            <wp:positionV relativeFrom="paragraph">
-              <wp:posOffset>15875</wp:posOffset>
-            </wp:positionV>
-            <wp:extent cx="6591300" cy="4039870"/>
-            <wp:effectExtent l="0" t="0" r="0" b="0"/>
-            <wp:wrapTopAndBottom/>
-            <wp:docPr id="12" name="Imagen 12" descr="C:\Users\Eddie\Desktop\8vo_Semestre\Embebidos\Proyecto\Reproductor-master\Diagramas\Bloque\Prev_Backward.png"/>
+          <wp:inline distT="0" distB="0" distL="0" distR="0" wp14:anchorId="05F586FD" wp14:editId="41BD8E4A">
+            <wp:extent cx="4339544" cy="2695575"/>
+            <wp:effectExtent l="0" t="0" r="4445" b="0"/>
+            <wp:docPr id="18" name="Imagen 18"/>
             <wp:cNvGraphicFramePr>
               <a:graphicFrameLocks xmlns:a="http://schemas.openxmlformats.org/drawingml/2006/main" noChangeAspect="1"/>
             </wp:cNvGraphicFramePr>
@@ -6801,7 +6794,7 @@
               <a:graphicData uri="http://schemas.openxmlformats.org/drawingml/2006/picture">
                 <pic:pic xmlns:pic="http://schemas.openxmlformats.org/drawingml/2006/picture">
                   <pic:nvPicPr>
-                    <pic:cNvPr id="0" name="Picture 8" descr="C:\Users\Eddie\Desktop\8vo_Semestre\Embebidos\Proyecto\Reproductor-master\Diagramas\Bloque\Prev_Backward.png"/>
+                    <pic:cNvPr id="0" name="Picture 1"/>
                     <pic:cNvPicPr>
                       <a:picLocks noChangeAspect="1" noChangeArrowheads="1"/>
                     </pic:cNvPicPr>
@@ -6822,7 +6815,7 @@
                   <pic:spPr bwMode="auto">
                     <a:xfrm>
                       <a:off x="0" y="0"/>
-                      <a:ext cx="6591300" cy="4039870"/>
+                      <a:ext cx="4349791" cy="2701940"/>
                     </a:xfrm>
                     <a:prstGeom prst="rect">
                       <a:avLst/>
@@ -6835,16 +6828,9 @@
                 </pic:pic>
               </a:graphicData>
             </a:graphic>
-            <wp14:sizeRelH relativeFrom="page">
-              <wp14:pctWidth>0</wp14:pctWidth>
-            </wp14:sizeRelH>
-            <wp14:sizeRelV relativeFrom="page">
-              <wp14:pctHeight>0</wp14:pctHeight>
-            </wp14:sizeRelV>
-          </wp:anchor>
+          </wp:inline>
         </w:drawing>
       </w:r>
-      <w:bookmarkEnd w:id="57"/>
     </w:p>
     <w:p>
       <w:pPr>
@@ -6860,204 +6846,6 @@
           <w:lang w:val="es-MX"/>
         </w:rPr>
       </w:pPr>
-    </w:p>
-    <w:p>
-      <w:pPr>
-        <w:pStyle w:val="Titulo1"/>
-        <w:numPr>
-          <w:ilvl w:val="0"/>
-          <w:numId w:val="0"/>
-        </w:numPr>
-        <w:rPr>
-          <w:b w:val="0"/>
-          <w:sz w:val="22"/>
-          <w:szCs w:val="22"/>
-          <w:lang w:val="es-MX"/>
-        </w:rPr>
-      </w:pPr>
-      <w:bookmarkStart w:id="58" w:name="_Toc36499432"/>
-      <w:r>
-        <w:rPr>
-          <w:b w:val="0"/>
-          <w:sz w:val="22"/>
-          <w:szCs w:val="22"/>
-          <w:lang w:val="es-MX"/>
-        </w:rPr>
-        <w:t>Este botón actúa exactamente como el botón anterior, con la única diferencia</w:t>
-      </w:r>
-      <w:r>
-        <w:rPr>
-          <w:b w:val="0"/>
-          <w:sz w:val="22"/>
-          <w:szCs w:val="22"/>
-          <w:lang w:val="es-MX"/>
-        </w:rPr>
-        <w:t xml:space="preserve"> de que el cambio sea de forma </w:t>
-      </w:r>
-      <w:r>
-        <w:rPr>
-          <w:b w:val="0"/>
-          <w:sz w:val="22"/>
-          <w:szCs w:val="22"/>
-          <w:lang w:val="es-MX"/>
-        </w:rPr>
-        <w:t xml:space="preserve">regresiva, manteniendo el lineamiento y la funcionalidad de los </w:t>
-      </w:r>
-      <w:proofErr w:type="spellStart"/>
-      <w:r>
-        <w:rPr>
-          <w:b w:val="0"/>
-          <w:sz w:val="22"/>
-          <w:szCs w:val="22"/>
-          <w:lang w:val="es-MX"/>
-        </w:rPr>
-        <w:t>LEDs</w:t>
-      </w:r>
-      <w:proofErr w:type="spellEnd"/>
-      <w:r>
-        <w:rPr>
-          <w:b w:val="0"/>
-          <w:sz w:val="22"/>
-          <w:szCs w:val="22"/>
-          <w:lang w:val="es-MX"/>
-        </w:rPr>
-        <w:t xml:space="preserve"> conforme al </w:t>
-      </w:r>
-      <w:proofErr w:type="spellStart"/>
-      <w:r>
-        <w:rPr>
-          <w:b w:val="0"/>
-          <w:sz w:val="22"/>
-          <w:szCs w:val="22"/>
-          <w:lang w:val="es-MX"/>
-        </w:rPr>
-        <w:t>track</w:t>
-      </w:r>
-      <w:proofErr w:type="spellEnd"/>
-      <w:r>
-        <w:rPr>
-          <w:b w:val="0"/>
-          <w:sz w:val="22"/>
-          <w:szCs w:val="22"/>
-          <w:lang w:val="es-MX"/>
-        </w:rPr>
-        <w:t xml:space="preserve"> en ejecución.</w:t>
-      </w:r>
-      <w:bookmarkEnd w:id="58"/>
-    </w:p>
-    <w:p>
-      <w:pPr>
-        <w:pStyle w:val="Titulo1"/>
-        <w:numPr>
-          <w:ilvl w:val="0"/>
-          <w:numId w:val="0"/>
-        </w:numPr>
-        <w:rPr>
-          <w:b w:val="0"/>
-          <w:sz w:val="22"/>
-          <w:szCs w:val="22"/>
-          <w:lang w:val="es-MX"/>
-        </w:rPr>
-      </w:pPr>
-    </w:p>
-    <w:p>
-      <w:pPr>
-        <w:pStyle w:val="Titulo1"/>
-        <w:numPr>
-          <w:ilvl w:val="0"/>
-          <w:numId w:val="0"/>
-        </w:numPr>
-        <w:rPr>
-          <w:b w:val="0"/>
-          <w:sz w:val="22"/>
-          <w:szCs w:val="22"/>
-          <w:lang w:val="es-MX"/>
-        </w:rPr>
-      </w:pPr>
-    </w:p>
-    <w:p>
-      <w:pPr>
-        <w:pStyle w:val="Titulo1"/>
-        <w:numPr>
-          <w:ilvl w:val="0"/>
-          <w:numId w:val="0"/>
-        </w:numPr>
-        <w:rPr>
-          <w:b w:val="0"/>
-          <w:sz w:val="22"/>
-          <w:szCs w:val="22"/>
-          <w:lang w:val="es-MX"/>
-        </w:rPr>
-      </w:pPr>
-    </w:p>
-    <w:p>
-      <w:pPr>
-        <w:pStyle w:val="Titulo1"/>
-        <w:numPr>
-          <w:ilvl w:val="0"/>
-          <w:numId w:val="0"/>
-        </w:numPr>
-        <w:rPr>
-          <w:b w:val="0"/>
-          <w:sz w:val="22"/>
-          <w:szCs w:val="22"/>
-          <w:lang w:val="es-MX"/>
-        </w:rPr>
-      </w:pPr>
-    </w:p>
-    <w:p>
-      <w:pPr>
-        <w:pStyle w:val="Titulo1"/>
-        <w:numPr>
-          <w:ilvl w:val="0"/>
-          <w:numId w:val="37"/>
-        </w:numPr>
-        <w:rPr>
-          <w:lang w:val="es-MX"/>
-        </w:rPr>
-      </w:pPr>
-      <w:bookmarkStart w:id="59" w:name="_Toc36499433"/>
-      <w:proofErr w:type="spellStart"/>
-      <w:r>
-        <w:rPr>
-          <w:lang w:val="es-MX"/>
-        </w:rPr>
-        <w:lastRenderedPageBreak/>
-        <w:t>States</w:t>
-      </w:r>
-      <w:proofErr w:type="spellEnd"/>
-      <w:r>
-        <w:rPr>
-          <w:lang w:val="es-MX"/>
-        </w:rPr>
-        <w:t xml:space="preserve"> Machine</w:t>
-      </w:r>
-      <w:bookmarkEnd w:id="59"/>
-    </w:p>
-    <w:p>
-      <w:pPr>
-        <w:pStyle w:val="Titulo1"/>
-        <w:numPr>
-          <w:ilvl w:val="0"/>
-          <w:numId w:val="0"/>
-        </w:numPr>
-        <w:rPr>
-          <w:b w:val="0"/>
-          <w:sz w:val="22"/>
-          <w:szCs w:val="22"/>
-          <w:lang w:val="es-MX"/>
-        </w:rPr>
-      </w:pPr>
-      <w:bookmarkStart w:id="60" w:name="_Toc36499434"/>
-      <w:r>
-        <w:rPr>
-          <w:b w:val="0"/>
-          <w:sz w:val="22"/>
-          <w:szCs w:val="22"/>
-          <w:lang w:val="es-MX"/>
-        </w:rPr>
-        <w:t>Para concluir, es importante mostrar la ejecución representada en una máquina de estados, si bien ya se mostraron los diversos módulos requeridos para construir dicha máquina, ahora podemos mostrar la máquina de estados por completo para su entendimiento general.</w:t>
-      </w:r>
       <w:r>
         <w:rPr>
           <w:b w:val="0"/>
@@ -7067,10 +6855,10 @@
           <w:lang w:val="es-MX"/>
         </w:rPr>
         <w:drawing>
-          <wp:inline distT="0" distB="0" distL="0" distR="0" wp14:anchorId="31B8AB82" wp14:editId="14986203">
-            <wp:extent cx="6209665" cy="4370070"/>
-            <wp:effectExtent l="0" t="0" r="635" b="0"/>
-            <wp:docPr id="13" name="Imagen 13" descr="C:\Users\Eddie\Desktop\8vo_Semestre\Embebidos\Proyecto\Reproductor-master\Diagramas\Bloque\General_View.png"/>
+          <wp:inline distT="0" distB="0" distL="0" distR="0" wp14:anchorId="423F29AA" wp14:editId="077B7A16">
+            <wp:extent cx="4644303" cy="2590800"/>
+            <wp:effectExtent l="0" t="0" r="4445" b="0"/>
+            <wp:docPr id="19" name="Imagen 19"/>
             <wp:cNvGraphicFramePr>
               <a:graphicFrameLocks xmlns:a="http://schemas.openxmlformats.org/drawingml/2006/main" noChangeAspect="1"/>
             </wp:cNvGraphicFramePr>
@@ -7078,13 +6866,217 @@
               <a:graphicData uri="http://schemas.openxmlformats.org/drawingml/2006/picture">
                 <pic:pic xmlns:pic="http://schemas.openxmlformats.org/drawingml/2006/picture">
                   <pic:nvPicPr>
-                    <pic:cNvPr id="0" name="Picture 9" descr="C:\Users\Eddie\Desktop\8vo_Semestre\Embebidos\Proyecto\Reproductor-master\Diagramas\Bloque\General_View.png"/>
+                    <pic:cNvPr id="19" name="Debounce v2.png"/>
+                    <pic:cNvPicPr/>
+                  </pic:nvPicPr>
+                  <pic:blipFill>
+                    <a:blip r:embed="rId20">
+                      <a:extLst>
+                        <a:ext uri="{28A0092B-C50C-407E-A947-70E740481C1C}">
+                          <a14:useLocalDpi xmlns:a14="http://schemas.microsoft.com/office/drawing/2010/main" val="0"/>
+                        </a:ext>
+                      </a:extLst>
+                    </a:blip>
+                    <a:stretch>
+                      <a:fillRect/>
+                    </a:stretch>
+                  </pic:blipFill>
+                  <pic:spPr>
+                    <a:xfrm>
+                      <a:off x="0" y="0"/>
+                      <a:ext cx="4655961" cy="2597304"/>
+                    </a:xfrm>
+                    <a:prstGeom prst="rect">
+                      <a:avLst/>
+                    </a:prstGeom>
+                  </pic:spPr>
+                </pic:pic>
+              </a:graphicData>
+            </a:graphic>
+          </wp:inline>
+        </w:drawing>
+      </w:r>
+    </w:p>
+    <w:p>
+      <w:pPr>
+        <w:pStyle w:val="Titulo1"/>
+        <w:numPr>
+          <w:ilvl w:val="0"/>
+          <w:numId w:val="0"/>
+        </w:numPr>
+        <w:rPr>
+          <w:b w:val="0"/>
+          <w:sz w:val="22"/>
+          <w:szCs w:val="22"/>
+          <w:lang w:val="es-MX"/>
+        </w:rPr>
+      </w:pPr>
+      <w:r>
+        <w:rPr>
+          <w:b w:val="0"/>
+          <w:noProof/>
+          <w:sz w:val="22"/>
+          <w:szCs w:val="22"/>
+          <w:lang w:val="es-MX"/>
+        </w:rPr>
+        <w:lastRenderedPageBreak/>
+        <w:drawing>
+          <wp:inline distT="0" distB="0" distL="0" distR="0" wp14:anchorId="64F2203D" wp14:editId="6D85538C">
+            <wp:extent cx="4046691" cy="2257425"/>
+            <wp:effectExtent l="0" t="0" r="0" b="0"/>
+            <wp:docPr id="21" name="Imagen 21"/>
+            <wp:cNvGraphicFramePr>
+              <a:graphicFrameLocks xmlns:a="http://schemas.openxmlformats.org/drawingml/2006/main" noChangeAspect="1"/>
+            </wp:cNvGraphicFramePr>
+            <a:graphic xmlns:a="http://schemas.openxmlformats.org/drawingml/2006/main">
+              <a:graphicData uri="http://schemas.openxmlformats.org/drawingml/2006/picture">
+                <pic:pic xmlns:pic="http://schemas.openxmlformats.org/drawingml/2006/picture">
+                  <pic:nvPicPr>
+                    <pic:cNvPr id="21" name="Type of push v2.png"/>
+                    <pic:cNvPicPr/>
+                  </pic:nvPicPr>
+                  <pic:blipFill>
+                    <a:blip r:embed="rId21">
+                      <a:extLst>
+                        <a:ext uri="{28A0092B-C50C-407E-A947-70E740481C1C}">
+                          <a14:useLocalDpi xmlns:a14="http://schemas.microsoft.com/office/drawing/2010/main" val="0"/>
+                        </a:ext>
+                      </a:extLst>
+                    </a:blip>
+                    <a:stretch>
+                      <a:fillRect/>
+                    </a:stretch>
+                  </pic:blipFill>
+                  <pic:spPr>
+                    <a:xfrm>
+                      <a:off x="0" y="0"/>
+                      <a:ext cx="4050900" cy="2259773"/>
+                    </a:xfrm>
+                    <a:prstGeom prst="rect">
+                      <a:avLst/>
+                    </a:prstGeom>
+                  </pic:spPr>
+                </pic:pic>
+              </a:graphicData>
+            </a:graphic>
+          </wp:inline>
+        </w:drawing>
+      </w:r>
+    </w:p>
+    <w:p>
+      <w:pPr>
+        <w:pStyle w:val="Titulo1"/>
+        <w:numPr>
+          <w:ilvl w:val="0"/>
+          <w:numId w:val="37"/>
+        </w:numPr>
+        <w:rPr>
+          <w:lang w:val="es-MX"/>
+        </w:rPr>
+      </w:pPr>
+      <w:bookmarkStart w:id="60" w:name="_Toc36499435"/>
+      <w:proofErr w:type="spellStart"/>
+      <w:r>
+        <w:rPr>
+          <w:lang w:val="es-MX"/>
+        </w:rPr>
+        <w:t>Physical</w:t>
+      </w:r>
+      <w:proofErr w:type="spellEnd"/>
+      <w:r>
+        <w:rPr>
+          <w:lang w:val="es-MX"/>
+        </w:rPr>
+        <w:t xml:space="preserve"> </w:t>
+      </w:r>
+      <w:proofErr w:type="spellStart"/>
+      <w:r>
+        <w:rPr>
+          <w:lang w:val="es-MX"/>
+        </w:rPr>
+        <w:t>Architecture</w:t>
+      </w:r>
+      <w:bookmarkEnd w:id="60"/>
+      <w:proofErr w:type="spellEnd"/>
+    </w:p>
+    <w:p>
+      <w:pPr>
+        <w:pStyle w:val="Titulo1"/>
+        <w:numPr>
+          <w:ilvl w:val="0"/>
+          <w:numId w:val="0"/>
+        </w:numPr>
+        <w:ind w:left="432"/>
+        <w:rPr>
+          <w:b w:val="0"/>
+          <w:sz w:val="22"/>
+          <w:szCs w:val="22"/>
+          <w:lang w:val="es-MX"/>
+        </w:rPr>
+      </w:pPr>
+      <w:bookmarkStart w:id="61" w:name="_Toc36499436"/>
+      <w:r>
+        <w:rPr>
+          <w:b w:val="0"/>
+          <w:sz w:val="22"/>
+          <w:szCs w:val="22"/>
+          <w:lang w:val="es-MX"/>
+        </w:rPr>
+        <w:t>Y sin duda la arquitectura física del sistema es esencial al momento de diseñar un sistema embebido, por lo que a continuación se mostrará el diagrama diseñado para la realización optima del sistema solicitado del reproductor de música con todos los componentes requeridos para un funcionamiento sin fallas.</w:t>
+      </w:r>
+      <w:r>
+        <w:rPr>
+          <w:b w:val="0"/>
+          <w:noProof/>
+          <w:sz w:val="22"/>
+          <w:szCs w:val="22"/>
+          <w:lang w:val="es-MX"/>
+        </w:rPr>
+        <w:t xml:space="preserve"> </w:t>
+      </w:r>
+      <w:bookmarkEnd w:id="61"/>
+    </w:p>
+    <w:p>
+      <w:pPr>
+        <w:pStyle w:val="Titulo1"/>
+        <w:numPr>
+          <w:ilvl w:val="0"/>
+          <w:numId w:val="0"/>
+        </w:numPr>
+        <w:rPr>
+          <w:b w:val="0"/>
+          <w:sz w:val="22"/>
+          <w:szCs w:val="22"/>
+          <w:lang w:val="es-MX"/>
+        </w:rPr>
+      </w:pPr>
+      <w:r>
+        <w:rPr>
+          <w:b w:val="0"/>
+          <w:noProof/>
+          <w:sz w:val="22"/>
+          <w:szCs w:val="22"/>
+          <w:lang w:val="es-MX"/>
+        </w:rPr>
+        <w:drawing>
+          <wp:inline distT="0" distB="0" distL="0" distR="0" wp14:anchorId="29301D07" wp14:editId="2E881D08">
+            <wp:extent cx="3505200" cy="3787294"/>
+            <wp:effectExtent l="0" t="0" r="0" b="3810"/>
+            <wp:docPr id="14" name="Imagen 14" descr="C:\Users\Eddie\Desktop\8vo_Semestre\Embebidos\Proyecto\Reproductor-master\Diagramas\Electronico\Arquitectura Fisica.png"/>
+            <wp:cNvGraphicFramePr>
+              <a:graphicFrameLocks xmlns:a="http://schemas.openxmlformats.org/drawingml/2006/main" noChangeAspect="1"/>
+            </wp:cNvGraphicFramePr>
+            <a:graphic xmlns:a="http://schemas.openxmlformats.org/drawingml/2006/main">
+              <a:graphicData uri="http://schemas.openxmlformats.org/drawingml/2006/picture">
+                <pic:pic xmlns:pic="http://schemas.openxmlformats.org/drawingml/2006/picture">
+                  <pic:nvPicPr>
+                    <pic:cNvPr id="0" name="Picture 10" descr="C:\Users\Eddie\Desktop\8vo_Semestre\Embebidos\Proyecto\Reproductor-master\Diagramas\Electronico\Arquitectura Fisica.png"/>
                     <pic:cNvPicPr>
                       <a:picLocks noChangeAspect="1" noChangeArrowheads="1"/>
                     </pic:cNvPicPr>
                   </pic:nvPicPr>
                   <pic:blipFill>
-                    <a:blip r:embed="rId20">
+                    <a:blip r:embed="rId22">
                       <a:extLst>
                         <a:ext uri="{28A0092B-C50C-407E-A947-70E740481C1C}">
                           <a14:useLocalDpi xmlns:a14="http://schemas.microsoft.com/office/drawing/2010/main" val="0"/>
@@ -7099,7 +7091,7 @@
                   <pic:spPr bwMode="auto">
                     <a:xfrm>
                       <a:off x="0" y="0"/>
-                      <a:ext cx="6209665" cy="4370070"/>
+                      <a:ext cx="3509560" cy="3792005"/>
                     </a:xfrm>
                     <a:prstGeom prst="rect">
                       <a:avLst/>
@@ -7115,228 +7107,6 @@
           </wp:inline>
         </w:drawing>
       </w:r>
-      <w:bookmarkEnd w:id="60"/>
-    </w:p>
-    <w:p>
-      <w:pPr>
-        <w:pStyle w:val="Titulo1"/>
-        <w:numPr>
-          <w:ilvl w:val="0"/>
-          <w:numId w:val="0"/>
-        </w:numPr>
-        <w:rPr>
-          <w:b w:val="0"/>
-          <w:sz w:val="22"/>
-          <w:szCs w:val="22"/>
-          <w:lang w:val="es-MX"/>
-        </w:rPr>
-      </w:pPr>
-    </w:p>
-    <w:p>
-      <w:pPr>
-        <w:pStyle w:val="Titulo1"/>
-        <w:numPr>
-          <w:ilvl w:val="0"/>
-          <w:numId w:val="0"/>
-        </w:numPr>
-        <w:rPr>
-          <w:b w:val="0"/>
-          <w:sz w:val="22"/>
-          <w:szCs w:val="22"/>
-          <w:lang w:val="es-MX"/>
-        </w:rPr>
-      </w:pPr>
-    </w:p>
-    <w:p>
-      <w:pPr>
-        <w:pStyle w:val="Titulo1"/>
-        <w:numPr>
-          <w:ilvl w:val="0"/>
-          <w:numId w:val="0"/>
-        </w:numPr>
-        <w:rPr>
-          <w:b w:val="0"/>
-          <w:sz w:val="22"/>
-          <w:szCs w:val="22"/>
-          <w:lang w:val="es-MX"/>
-        </w:rPr>
-      </w:pPr>
-    </w:p>
-    <w:p>
-      <w:pPr>
-        <w:pStyle w:val="Titulo1"/>
-        <w:numPr>
-          <w:ilvl w:val="0"/>
-          <w:numId w:val="0"/>
-        </w:numPr>
-        <w:rPr>
-          <w:b w:val="0"/>
-          <w:sz w:val="22"/>
-          <w:szCs w:val="22"/>
-          <w:lang w:val="es-MX"/>
-        </w:rPr>
-      </w:pPr>
-    </w:p>
-    <w:p>
-      <w:pPr>
-        <w:pStyle w:val="Titulo1"/>
-        <w:numPr>
-          <w:ilvl w:val="0"/>
-          <w:numId w:val="0"/>
-        </w:numPr>
-        <w:rPr>
-          <w:b w:val="0"/>
-          <w:sz w:val="22"/>
-          <w:szCs w:val="22"/>
-          <w:lang w:val="es-MX"/>
-        </w:rPr>
-      </w:pPr>
-    </w:p>
-    <w:p>
-      <w:pPr>
-        <w:pStyle w:val="Titulo1"/>
-        <w:numPr>
-          <w:ilvl w:val="0"/>
-          <w:numId w:val="0"/>
-        </w:numPr>
-        <w:rPr>
-          <w:b w:val="0"/>
-          <w:sz w:val="22"/>
-          <w:szCs w:val="22"/>
-          <w:lang w:val="es-MX"/>
-        </w:rPr>
-      </w:pPr>
-    </w:p>
-    <w:p>
-      <w:pPr>
-        <w:pStyle w:val="Titulo1"/>
-        <w:numPr>
-          <w:ilvl w:val="0"/>
-          <w:numId w:val="37"/>
-        </w:numPr>
-        <w:rPr>
-          <w:lang w:val="es-MX"/>
-        </w:rPr>
-      </w:pPr>
-      <w:bookmarkStart w:id="61" w:name="_Toc36499435"/>
-      <w:proofErr w:type="spellStart"/>
-      <w:r>
-        <w:rPr>
-          <w:lang w:val="es-MX"/>
-        </w:rPr>
-        <w:lastRenderedPageBreak/>
-        <w:t>Physical</w:t>
-      </w:r>
-      <w:proofErr w:type="spellEnd"/>
-      <w:r>
-        <w:rPr>
-          <w:lang w:val="es-MX"/>
-        </w:rPr>
-        <w:t xml:space="preserve"> </w:t>
-      </w:r>
-      <w:proofErr w:type="spellStart"/>
-      <w:r>
-        <w:rPr>
-          <w:lang w:val="es-MX"/>
-        </w:rPr>
-        <w:t>Architecture</w:t>
-      </w:r>
-      <w:bookmarkEnd w:id="61"/>
-      <w:proofErr w:type="spellEnd"/>
-    </w:p>
-    <w:p>
-      <w:pPr>
-        <w:pStyle w:val="Titulo1"/>
-        <w:numPr>
-          <w:ilvl w:val="0"/>
-          <w:numId w:val="0"/>
-        </w:numPr>
-        <w:ind w:left="432"/>
-        <w:rPr>
-          <w:b w:val="0"/>
-          <w:sz w:val="22"/>
-          <w:szCs w:val="22"/>
-          <w:lang w:val="es-MX"/>
-        </w:rPr>
-      </w:pPr>
-      <w:bookmarkStart w:id="62" w:name="_Toc36499436"/>
-      <w:r>
-        <w:rPr>
-          <w:b w:val="0"/>
-          <w:sz w:val="22"/>
-          <w:szCs w:val="22"/>
-          <w:lang w:val="es-MX"/>
-        </w:rPr>
-        <w:t>Y sin duda la arquitectura física del sistema es esencial al momento de diseñar un sistema embebido, por lo que a continuación se mostrará el diagrama diseñado para la realización optima del sistema solicitado del reproductor de música con todos los componentes requeridos para un funcionamiento sin fallas.</w:t>
-      </w:r>
-      <w:r>
-        <w:rPr>
-          <w:b w:val="0"/>
-          <w:noProof/>
-          <w:sz w:val="22"/>
-          <w:szCs w:val="22"/>
-          <w:lang w:val="es-MX"/>
-        </w:rPr>
-        <w:t xml:space="preserve"> </w:t>
-      </w:r>
-      <w:r>
-        <w:rPr>
-          <w:b w:val="0"/>
-          <w:noProof/>
-          <w:sz w:val="22"/>
-          <w:szCs w:val="22"/>
-          <w:lang w:val="es-MX"/>
-        </w:rPr>
-        <w:drawing>
-          <wp:inline distT="0" distB="0" distL="0" distR="0" wp14:anchorId="2F183E68" wp14:editId="501EDF37">
-            <wp:extent cx="5717389" cy="6177517"/>
-            <wp:effectExtent l="0" t="0" r="0" b="0"/>
-            <wp:docPr id="14" name="Imagen 14" descr="C:\Users\Eddie\Desktop\8vo_Semestre\Embebidos\Proyecto\Reproductor-master\Diagramas\Electronico\Arquitectura Fisica.png"/>
-            <wp:cNvGraphicFramePr>
-              <a:graphicFrameLocks xmlns:a="http://schemas.openxmlformats.org/drawingml/2006/main" noChangeAspect="1"/>
-            </wp:cNvGraphicFramePr>
-            <a:graphic xmlns:a="http://schemas.openxmlformats.org/drawingml/2006/main">
-              <a:graphicData uri="http://schemas.openxmlformats.org/drawingml/2006/picture">
-                <pic:pic xmlns:pic="http://schemas.openxmlformats.org/drawingml/2006/picture">
-                  <pic:nvPicPr>
-                    <pic:cNvPr id="0" name="Picture 10" descr="C:\Users\Eddie\Desktop\8vo_Semestre\Embebidos\Proyecto\Reproductor-master\Diagramas\Electronico\Arquitectura Fisica.png"/>
-                    <pic:cNvPicPr>
-                      <a:picLocks noChangeAspect="1" noChangeArrowheads="1"/>
-                    </pic:cNvPicPr>
-                  </pic:nvPicPr>
-                  <pic:blipFill>
-                    <a:blip r:embed="rId21">
-                      <a:extLst>
-                        <a:ext uri="{28A0092B-C50C-407E-A947-70E740481C1C}">
-                          <a14:useLocalDpi xmlns:a14="http://schemas.microsoft.com/office/drawing/2010/main" val="0"/>
-                        </a:ext>
-                      </a:extLst>
-                    </a:blip>
-                    <a:srcRect/>
-                    <a:stretch>
-                      <a:fillRect/>
-                    </a:stretch>
-                  </pic:blipFill>
-                  <pic:spPr bwMode="auto">
-                    <a:xfrm>
-                      <a:off x="0" y="0"/>
-                      <a:ext cx="5717620" cy="6177767"/>
-                    </a:xfrm>
-                    <a:prstGeom prst="rect">
-                      <a:avLst/>
-                    </a:prstGeom>
-                    <a:noFill/>
-                    <a:ln>
-                      <a:noFill/>
-                    </a:ln>
-                  </pic:spPr>
-                </pic:pic>
-              </a:graphicData>
-            </a:graphic>
-          </wp:inline>
-        </w:drawing>
-      </w:r>
-      <w:bookmarkEnd w:id="62"/>
     </w:p>
     <w:p>
       <w:pPr>
@@ -7364,7 +7134,7 @@
 </file>
 
 <file path=word/endnotes.xml><?xml version="1.0" encoding="utf-8"?>
-<w:endnotes xmlns:wpc="http://schemas.microsoft.com/office/word/2010/wordprocessingCanvas" xmlns:mc="http://schemas.openxmlformats.org/markup-compatibility/2006" xmlns:o="urn:schemas-microsoft-com:office:office" xmlns:r="http://schemas.openxmlformats.org/officeDocument/2006/relationships" xmlns:m="http://schemas.openxmlformats.org/officeDocument/2006/math" xmlns:v="urn:schemas-microsoft-com:vml" xmlns:wp14="http://schemas.microsoft.com/office/word/2010/wordprocessingDrawing" xmlns:wp="http://schemas.openxmlformats.org/drawingml/2006/wordprocessingDrawing" xmlns:w10="urn:schemas-microsoft-com:office:word" xmlns:w="http://schemas.openxmlformats.org/wordprocessingml/2006/main" xmlns:w14="http://schemas.microsoft.com/office/word/2010/wordml" xmlns:wpg="http://schemas.microsoft.com/office/word/2010/wordprocessingGroup" xmlns:wpi="http://schemas.microsoft.com/office/word/2010/wordprocessingInk" xmlns:wne="http://schemas.microsoft.com/office/word/2006/wordml" xmlns:wps="http://schemas.microsoft.com/office/word/2010/wordprocessingShape" mc:Ignorable="w14 wp14">
+<w:endnotes xmlns:wpc="http://schemas.microsoft.com/office/word/2010/wordprocessingCanvas" xmlns:cx="http://schemas.microsoft.com/office/drawing/2014/chartex" xmlns:cx1="http://schemas.microsoft.com/office/drawing/2015/9/8/chartex" xmlns:cx2="http://schemas.microsoft.com/office/drawing/2015/10/21/chartex" xmlns:cx3="http://schemas.microsoft.com/office/drawing/2016/5/9/chartex" xmlns:cx4="http://schemas.microsoft.com/office/drawing/2016/5/10/chartex" xmlns:cx5="http://schemas.microsoft.com/office/drawing/2016/5/11/chartex" xmlns:cx6="http://schemas.microsoft.com/office/drawing/2016/5/12/chartex" xmlns:cx7="http://schemas.microsoft.com/office/drawing/2016/5/13/chartex" xmlns:cx8="http://schemas.microsoft.com/office/drawing/2016/5/14/chartex" xmlns:mc="http://schemas.openxmlformats.org/markup-compatibility/2006" xmlns:aink="http://schemas.microsoft.com/office/drawing/2016/ink" xmlns:am3d="http://schemas.microsoft.com/office/drawing/2017/model3d" xmlns:o="urn:schemas-microsoft-com:office:office" xmlns:r="http://schemas.openxmlformats.org/officeDocument/2006/relationships" xmlns:m="http://schemas.openxmlformats.org/officeDocument/2006/math" xmlns:v="urn:schemas-microsoft-com:vml" xmlns:wp14="http://schemas.microsoft.com/office/word/2010/wordprocessingDrawing" xmlns:wp="http://schemas.openxmlformats.org/drawingml/2006/wordprocessingDrawing" xmlns:w10="urn:schemas-microsoft-com:office:word" xmlns:w="http://schemas.openxmlformats.org/wordprocessingml/2006/main" xmlns:w14="http://schemas.microsoft.com/office/word/2010/wordml" xmlns:w15="http://schemas.microsoft.com/office/word/2012/wordml" xmlns:w16cex="http://schemas.microsoft.com/office/word/2018/wordml/cex" xmlns:w16cid="http://schemas.microsoft.com/office/word/2016/wordml/cid" xmlns:w16="http://schemas.microsoft.com/office/word/2018/wordml" xmlns:w16se="http://schemas.microsoft.com/office/word/2015/wordml/symex" xmlns:wpg="http://schemas.microsoft.com/office/word/2010/wordprocessingGroup" xmlns:wpi="http://schemas.microsoft.com/office/word/2010/wordprocessingInk" xmlns:wne="http://schemas.microsoft.com/office/word/2006/wordml" xmlns:wps="http://schemas.microsoft.com/office/word/2010/wordprocessingShape" mc:Ignorable="w14 w15 w16se w16cid w16 w16cex wp14">
   <w:endnote w:type="separator" w:id="-1">
     <w:p>
       <w:r>
@@ -7383,7 +7153,7 @@
 </file>
 
 <file path=word/footer1.xml><?xml version="1.0" encoding="utf-8"?>
-<w:ftr xmlns:wpc="http://schemas.microsoft.com/office/word/2010/wordprocessingCanvas" xmlns:mc="http://schemas.openxmlformats.org/markup-compatibility/2006" xmlns:o="urn:schemas-microsoft-com:office:office" xmlns:r="http://schemas.openxmlformats.org/officeDocument/2006/relationships" xmlns:m="http://schemas.openxmlformats.org/officeDocument/2006/math" xmlns:v="urn:schemas-microsoft-com:vml" xmlns:wp14="http://schemas.microsoft.com/office/word/2010/wordprocessingDrawing" xmlns:wp="http://schemas.openxmlformats.org/drawingml/2006/wordprocessingDrawing" xmlns:w10="urn:schemas-microsoft-com:office:word" xmlns:w="http://schemas.openxmlformats.org/wordprocessingml/2006/main" xmlns:w14="http://schemas.microsoft.com/office/word/2010/wordml" xmlns:wpg="http://schemas.microsoft.com/office/word/2010/wordprocessingGroup" xmlns:wpi="http://schemas.microsoft.com/office/word/2010/wordprocessingInk" xmlns:wne="http://schemas.microsoft.com/office/word/2006/wordml" xmlns:wps="http://schemas.microsoft.com/office/word/2010/wordprocessingShape" mc:Ignorable="w14 wp14">
+<w:ftr xmlns:wpc="http://schemas.microsoft.com/office/word/2010/wordprocessingCanvas" xmlns:cx="http://schemas.microsoft.com/office/drawing/2014/chartex" xmlns:cx1="http://schemas.microsoft.com/office/drawing/2015/9/8/chartex" xmlns:cx2="http://schemas.microsoft.com/office/drawing/2015/10/21/chartex" xmlns:cx3="http://schemas.microsoft.com/office/drawing/2016/5/9/chartex" xmlns:cx4="http://schemas.microsoft.com/office/drawing/2016/5/10/chartex" xmlns:cx5="http://schemas.microsoft.com/office/drawing/2016/5/11/chartex" xmlns:cx6="http://schemas.microsoft.com/office/drawing/2016/5/12/chartex" xmlns:cx7="http://schemas.microsoft.com/office/drawing/2016/5/13/chartex" xmlns:cx8="http://schemas.microsoft.com/office/drawing/2016/5/14/chartex" xmlns:mc="http://schemas.openxmlformats.org/markup-compatibility/2006" xmlns:aink="http://schemas.microsoft.com/office/drawing/2016/ink" xmlns:am3d="http://schemas.microsoft.com/office/drawing/2017/model3d" xmlns:o="urn:schemas-microsoft-com:office:office" xmlns:r="http://schemas.openxmlformats.org/officeDocument/2006/relationships" xmlns:m="http://schemas.openxmlformats.org/officeDocument/2006/math" xmlns:v="urn:schemas-microsoft-com:vml" xmlns:wp14="http://schemas.microsoft.com/office/word/2010/wordprocessingDrawing" xmlns:wp="http://schemas.openxmlformats.org/drawingml/2006/wordprocessingDrawing" xmlns:w10="urn:schemas-microsoft-com:office:word" xmlns:w="http://schemas.openxmlformats.org/wordprocessingml/2006/main" xmlns:w14="http://schemas.microsoft.com/office/word/2010/wordml" xmlns:w15="http://schemas.microsoft.com/office/word/2012/wordml" xmlns:w16cex="http://schemas.microsoft.com/office/word/2018/wordml/cex" xmlns:w16cid="http://schemas.microsoft.com/office/word/2016/wordml/cid" xmlns:w16="http://schemas.microsoft.com/office/word/2018/wordml" xmlns:w16se="http://schemas.microsoft.com/office/word/2015/wordml/symex" xmlns:wpg="http://schemas.microsoft.com/office/word/2010/wordprocessingGroup" xmlns:wpi="http://schemas.microsoft.com/office/word/2010/wordprocessingInk" xmlns:wne="http://schemas.microsoft.com/office/word/2006/wordml" xmlns:wps="http://schemas.microsoft.com/office/word/2010/wordprocessingShape" mc:Ignorable="w14 w15 w16se w16cid w16 w16cex wp14">
   <w:p>
     <w:pPr>
       <w:pBdr>
@@ -7412,7 +7182,7 @@
       <mc:AlternateContent>
         <mc:Choice Requires="wps">
           <w:drawing>
-            <wp:anchor distT="0" distB="0" distL="114300" distR="114300" simplePos="0" relativeHeight="251658240" behindDoc="0" locked="0" layoutInCell="1" hidden="0" allowOverlap="1" wp14:anchorId="5498F721" wp14:editId="0B4D845C">
+            <wp:anchor distT="0" distB="0" distL="114300" distR="114300" simplePos="0" relativeHeight="251660288" behindDoc="0" locked="0" layoutInCell="1" hidden="0" allowOverlap="1" wp14:anchorId="2A0DBE45" wp14:editId="6C4924C5">
               <wp:simplePos x="0" y="0"/>
               <wp:positionH relativeFrom="column">
                 <wp:posOffset>177800</wp:posOffset>
@@ -7457,11 +7227,11 @@
         </mc:Choice>
         <mc:Fallback>
           <w:pict>
-            <v:shapetype id="_x0000_t32" coordsize="21600,21600" o:spt="32" o:oned="t" path="m,l21600,21600e" filled="f">
+            <v:shapetype w14:anchorId="7A17884C" id="_x0000_t32" coordsize="21600,21600" o:spt="32" o:oned="t" path="m,l21600,21600e" filled="f">
               <v:path arrowok="t" fillok="f" o:connecttype="none"/>
               <o:lock v:ext="edit" shapetype="t"/>
             </v:shapetype>
-            <v:shape id="1 Conector recto de flecha" o:spid="_x0000_s1026" type="#_x0000_t32" style="position:absolute;margin-left:14pt;margin-top:5pt;width:477pt;height:1pt;z-index:251658240;visibility:visible;mso-wrap-style:square;mso-wrap-distance-left:9pt;mso-wrap-distance-top:0;mso-wrap-distance-right:9pt;mso-wrap-distance-bottom:0;mso-position-horizontal:absolute;mso-position-horizontal-relative:text;mso-position-vertical:absolute;mso-position-vertical-relative:text" o:gfxdata="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">
+            <v:shape id="1 Conector recto de flecha" o:spid="_x0000_s1026" type="#_x0000_t32" style="position:absolute;margin-left:14pt;margin-top:5pt;width:477pt;height:1pt;z-index:251660288;visibility:visible;mso-wrap-style:square;mso-wrap-distance-left:9pt;mso-wrap-distance-top:0;mso-wrap-distance-right:9pt;mso-wrap-distance-bottom:0;mso-position-horizontal:absolute;mso-position-horizontal-relative:text;mso-position-vertical:absolute;mso-position-vertical-relative:text" o:gfxdata="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">
               <v:stroke joinstyle="miter"/>
             </v:shape>
           </w:pict>
@@ -7570,7 +7340,43 @@
         <w:sz w:val="16"/>
         <w:szCs w:val="16"/>
       </w:rPr>
-      <w:t xml:space="preserve"> Continental AG 2008. All Rights Reserved.</w:t>
+      <w:t xml:space="preserve"> </w:t>
+    </w:r>
+    <w:r>
+      <w:rPr>
+        <w:rFonts w:ascii="Arial" w:eastAsia="Arial" w:hAnsi="Arial" w:cs="Arial"/>
+        <w:color w:val="000000"/>
+        <w:sz w:val="16"/>
+        <w:szCs w:val="16"/>
+      </w:rPr>
+      <w:t>CUCEI</w:t>
+    </w:r>
+    <w:r>
+      <w:rPr>
+        <w:rFonts w:ascii="Arial" w:eastAsia="Arial" w:hAnsi="Arial" w:cs="Arial"/>
+        <w:color w:val="000000"/>
+        <w:sz w:val="16"/>
+        <w:szCs w:val="16"/>
+      </w:rPr>
+      <w:t xml:space="preserve"> AG 20</w:t>
+    </w:r>
+    <w:r>
+      <w:rPr>
+        <w:rFonts w:ascii="Arial" w:eastAsia="Arial" w:hAnsi="Arial" w:cs="Arial"/>
+        <w:color w:val="000000"/>
+        <w:sz w:val="16"/>
+        <w:szCs w:val="16"/>
+      </w:rPr>
+      <w:t>20</w:t>
+    </w:r>
+    <w:r>
+      <w:rPr>
+        <w:rFonts w:ascii="Arial" w:eastAsia="Arial" w:hAnsi="Arial" w:cs="Arial"/>
+        <w:color w:val="000000"/>
+        <w:sz w:val="16"/>
+        <w:szCs w:val="16"/>
+      </w:rPr>
+      <w:t>. All Rights Reserved.</w:t>
     </w:r>
     <w:r>
       <w:rPr>
@@ -7745,7 +7551,7 @@
 </file>
 
 <file path=word/footer2.xml><?xml version="1.0" encoding="utf-8"?>
-<w:ftr xmlns:wpc="http://schemas.microsoft.com/office/word/2010/wordprocessingCanvas" xmlns:mc="http://schemas.openxmlformats.org/markup-compatibility/2006" xmlns:o="urn:schemas-microsoft-com:office:office" xmlns:r="http://schemas.openxmlformats.org/officeDocument/2006/relationships" xmlns:m="http://schemas.openxmlformats.org/officeDocument/2006/math" xmlns:v="urn:schemas-microsoft-com:vml" xmlns:wp14="http://schemas.microsoft.com/office/word/2010/wordprocessingDrawing" xmlns:wp="http://schemas.openxmlformats.org/drawingml/2006/wordprocessingDrawing" xmlns:w10="urn:schemas-microsoft-com:office:word" xmlns:w="http://schemas.openxmlformats.org/wordprocessingml/2006/main" xmlns:w14="http://schemas.microsoft.com/office/word/2010/wordml" xmlns:wpg="http://schemas.microsoft.com/office/word/2010/wordprocessingGroup" xmlns:wpi="http://schemas.microsoft.com/office/word/2010/wordprocessingInk" xmlns:wne="http://schemas.microsoft.com/office/word/2006/wordml" xmlns:wps="http://schemas.microsoft.com/office/word/2010/wordprocessingShape" mc:Ignorable="w14 wp14">
+<w:ftr xmlns:wpc="http://schemas.microsoft.com/office/word/2010/wordprocessingCanvas" xmlns:cx="http://schemas.microsoft.com/office/drawing/2014/chartex" xmlns:cx1="http://schemas.microsoft.com/office/drawing/2015/9/8/chartex" xmlns:cx2="http://schemas.microsoft.com/office/drawing/2015/10/21/chartex" xmlns:cx3="http://schemas.microsoft.com/office/drawing/2016/5/9/chartex" xmlns:cx4="http://schemas.microsoft.com/office/drawing/2016/5/10/chartex" xmlns:cx5="http://schemas.microsoft.com/office/drawing/2016/5/11/chartex" xmlns:cx6="http://schemas.microsoft.com/office/drawing/2016/5/12/chartex" xmlns:cx7="http://schemas.microsoft.com/office/drawing/2016/5/13/chartex" xmlns:cx8="http://schemas.microsoft.com/office/drawing/2016/5/14/chartex" xmlns:mc="http://schemas.openxmlformats.org/markup-compatibility/2006" xmlns:aink="http://schemas.microsoft.com/office/drawing/2016/ink" xmlns:am3d="http://schemas.microsoft.com/office/drawing/2017/model3d" xmlns:o="urn:schemas-microsoft-com:office:office" xmlns:r="http://schemas.openxmlformats.org/officeDocument/2006/relationships" xmlns:m="http://schemas.openxmlformats.org/officeDocument/2006/math" xmlns:v="urn:schemas-microsoft-com:vml" xmlns:wp14="http://schemas.microsoft.com/office/word/2010/wordprocessingDrawing" xmlns:wp="http://schemas.openxmlformats.org/drawingml/2006/wordprocessingDrawing" xmlns:w10="urn:schemas-microsoft-com:office:word" xmlns:w="http://schemas.openxmlformats.org/wordprocessingml/2006/main" xmlns:w14="http://schemas.microsoft.com/office/word/2010/wordml" xmlns:w15="http://schemas.microsoft.com/office/word/2012/wordml" xmlns:w16cex="http://schemas.microsoft.com/office/word/2018/wordml/cex" xmlns:w16cid="http://schemas.microsoft.com/office/word/2016/wordml/cid" xmlns:w16="http://schemas.microsoft.com/office/word/2018/wordml" xmlns:w16se="http://schemas.microsoft.com/office/word/2015/wordml/symex" xmlns:wpg="http://schemas.microsoft.com/office/word/2010/wordprocessingGroup" xmlns:wpi="http://schemas.microsoft.com/office/word/2010/wordprocessingInk" xmlns:wne="http://schemas.microsoft.com/office/word/2006/wordml" xmlns:wps="http://schemas.microsoft.com/office/word/2010/wordprocessingShape" mc:Ignorable="w14 w15 w16se w16cid w16 w16cex wp14">
   <w:p>
     <w:pPr>
       <w:pBdr>
@@ -7774,7 +7580,7 @@
       <mc:AlternateContent>
         <mc:Choice Requires="wps">
           <w:drawing>
-            <wp:anchor distT="0" distB="0" distL="114300" distR="114300" simplePos="0" relativeHeight="251659264" behindDoc="0" locked="0" layoutInCell="1" hidden="0" allowOverlap="1" wp14:anchorId="50AF17BE" wp14:editId="682EAE89">
+            <wp:anchor distT="0" distB="0" distL="114300" distR="114300" simplePos="0" relativeHeight="251659264" behindDoc="0" locked="0" layoutInCell="1" hidden="0" allowOverlap="1" wp14:anchorId="2994BD10" wp14:editId="4A25E2CF">
               <wp:simplePos x="0" y="0"/>
               <wp:positionH relativeFrom="column">
                 <wp:posOffset>177800</wp:posOffset>
@@ -7819,7 +7625,7 @@
         </mc:Choice>
         <mc:Fallback>
           <w:pict>
-            <v:shapetype id="_x0000_t32" coordsize="21600,21600" o:spt="32" o:oned="t" path="m,l21600,21600e" filled="f">
+            <v:shapetype w14:anchorId="7C6150F0" id="_x0000_t32" coordsize="21600,21600" o:spt="32" o:oned="t" path="m,l21600,21600e" filled="f">
               <v:path arrowok="t" fillok="f" o:connecttype="none"/>
               <o:lock v:ext="edit" shapetype="t"/>
             </v:shapetype>
@@ -7855,9 +7661,8 @@
         <w:sz w:val="20"/>
         <w:szCs w:val="20"/>
       </w:rPr>
-      <w:t>Author(s</w:t>
+      <w:t>Author(s): &lt;Author(s)&gt; &lt;SV C BC Department&gt;</w:t>
     </w:r>
-    <w:proofErr w:type="gramStart"/>
     <w:r>
       <w:rPr>
         <w:rFonts w:ascii="Arial" w:eastAsia="Arial" w:hAnsi="Arial" w:cs="Arial"/>
@@ -7865,9 +7670,8 @@
         <w:sz w:val="20"/>
         <w:szCs w:val="20"/>
       </w:rPr>
-      <w:t>):</w:t>
+      <w:tab/>
     </w:r>
-    <w:proofErr w:type="gramEnd"/>
     <w:r>
       <w:rPr>
         <w:rFonts w:ascii="Arial" w:eastAsia="Arial" w:hAnsi="Arial" w:cs="Arial"/>
@@ -7875,24 +7679,6 @@
         <w:sz w:val="20"/>
         <w:szCs w:val="20"/>
       </w:rPr>
-      <w:t xml:space="preserve"> &lt;Author(s)&gt; &lt;SV C BC Department&gt;</w:t>
-    </w:r>
-    <w:r>
-      <w:rPr>
-        <w:rFonts w:ascii="Arial" w:eastAsia="Arial" w:hAnsi="Arial" w:cs="Arial"/>
-        <w:color w:val="000000"/>
-        <w:sz w:val="20"/>
-        <w:szCs w:val="20"/>
-      </w:rPr>
-      <w:tab/>
-    </w:r>
-    <w:r>
-      <w:rPr>
-        <w:rFonts w:ascii="Arial" w:eastAsia="Arial" w:hAnsi="Arial" w:cs="Arial"/>
-        <w:color w:val="000000"/>
-        <w:sz w:val="20"/>
-        <w:szCs w:val="20"/>
-      </w:rPr>
       <w:tab/>
       <w:t xml:space="preserve">Version: </w:t>
     </w:r>
@@ -7921,6 +7707,7 @@
       <w:t xml:space="preserve"> where </w:t>
     </w:r>
     <w:proofErr w:type="spellStart"/>
+    <w:proofErr w:type="gramStart"/>
     <w:r>
       <w:rPr>
         <w:color w:val="000000"/>
@@ -7928,6 +7715,7 @@
       <w:t>x,y</w:t>
     </w:r>
     <w:proofErr w:type="spellEnd"/>
+    <w:proofErr w:type="gramEnd"/>
     <w:r>
       <w:rPr>
         <w:color w:val="000000"/>
@@ -8109,7 +7897,7 @@
 </file>
 
 <file path=word/footnotes.xml><?xml version="1.0" encoding="utf-8"?>
-<w:footnotes xmlns:wpc="http://schemas.microsoft.com/office/word/2010/wordprocessingCanvas" xmlns:mc="http://schemas.openxmlformats.org/markup-compatibility/2006" xmlns:o="urn:schemas-microsoft-com:office:office" xmlns:r="http://schemas.openxmlformats.org/officeDocument/2006/relationships" xmlns:m="http://schemas.openxmlformats.org/officeDocument/2006/math" xmlns:v="urn:schemas-microsoft-com:vml" xmlns:wp14="http://schemas.microsoft.com/office/word/2010/wordprocessingDrawing" xmlns:wp="http://schemas.openxmlformats.org/drawingml/2006/wordprocessingDrawing" xmlns:w10="urn:schemas-microsoft-com:office:word" xmlns:w="http://schemas.openxmlformats.org/wordprocessingml/2006/main" xmlns:w14="http://schemas.microsoft.com/office/word/2010/wordml" xmlns:wpg="http://schemas.microsoft.com/office/word/2010/wordprocessingGroup" xmlns:wpi="http://schemas.microsoft.com/office/word/2010/wordprocessingInk" xmlns:wne="http://schemas.microsoft.com/office/word/2006/wordml" xmlns:wps="http://schemas.microsoft.com/office/word/2010/wordprocessingShape" mc:Ignorable="w14 wp14">
+<w:footnotes xmlns:wpc="http://schemas.microsoft.com/office/word/2010/wordprocessingCanvas" xmlns:cx="http://schemas.microsoft.com/office/drawing/2014/chartex" xmlns:cx1="http://schemas.microsoft.com/office/drawing/2015/9/8/chartex" xmlns:cx2="http://schemas.microsoft.com/office/drawing/2015/10/21/chartex" xmlns:cx3="http://schemas.microsoft.com/office/drawing/2016/5/9/chartex" xmlns:cx4="http://schemas.microsoft.com/office/drawing/2016/5/10/chartex" xmlns:cx5="http://schemas.microsoft.com/office/drawing/2016/5/11/chartex" xmlns:cx6="http://schemas.microsoft.com/office/drawing/2016/5/12/chartex" xmlns:cx7="http://schemas.microsoft.com/office/drawing/2016/5/13/chartex" xmlns:cx8="http://schemas.microsoft.com/office/drawing/2016/5/14/chartex" xmlns:mc="http://schemas.openxmlformats.org/markup-compatibility/2006" xmlns:aink="http://schemas.microsoft.com/office/drawing/2016/ink" xmlns:am3d="http://schemas.microsoft.com/office/drawing/2017/model3d" xmlns:o="urn:schemas-microsoft-com:office:office" xmlns:r="http://schemas.openxmlformats.org/officeDocument/2006/relationships" xmlns:m="http://schemas.openxmlformats.org/officeDocument/2006/math" xmlns:v="urn:schemas-microsoft-com:vml" xmlns:wp14="http://schemas.microsoft.com/office/word/2010/wordprocessingDrawing" xmlns:wp="http://schemas.openxmlformats.org/drawingml/2006/wordprocessingDrawing" xmlns:w10="urn:schemas-microsoft-com:office:word" xmlns:w="http://schemas.openxmlformats.org/wordprocessingml/2006/main" xmlns:w14="http://schemas.microsoft.com/office/word/2010/wordml" xmlns:w15="http://schemas.microsoft.com/office/word/2012/wordml" xmlns:w16cex="http://schemas.microsoft.com/office/word/2018/wordml/cex" xmlns:w16cid="http://schemas.microsoft.com/office/word/2016/wordml/cid" xmlns:w16="http://schemas.microsoft.com/office/word/2018/wordml" xmlns:w16se="http://schemas.microsoft.com/office/word/2015/wordml/symex" xmlns:wpg="http://schemas.microsoft.com/office/word/2010/wordprocessingGroup" xmlns:wpi="http://schemas.microsoft.com/office/word/2010/wordprocessingInk" xmlns:wne="http://schemas.microsoft.com/office/word/2006/wordml" xmlns:wps="http://schemas.microsoft.com/office/word/2010/wordprocessingShape" mc:Ignorable="w14 w15 w16se w16cid w16 w16cex wp14">
   <w:footnote w:type="separator" w:id="-1">
     <w:p>
       <w:r>
@@ -8128,7 +7916,7 @@
 </file>
 
 <file path=word/header1.xml><?xml version="1.0" encoding="utf-8"?>
-<w:hdr xmlns:wpc="http://schemas.microsoft.com/office/word/2010/wordprocessingCanvas" xmlns:mc="http://schemas.openxmlformats.org/markup-compatibility/2006" xmlns:o="urn:schemas-microsoft-com:office:office" xmlns:r="http://schemas.openxmlformats.org/officeDocument/2006/relationships" xmlns:m="http://schemas.openxmlformats.org/officeDocument/2006/math" xmlns:v="urn:schemas-microsoft-com:vml" xmlns:wp14="http://schemas.microsoft.com/office/word/2010/wordprocessingDrawing" xmlns:wp="http://schemas.openxmlformats.org/drawingml/2006/wordprocessingDrawing" xmlns:w10="urn:schemas-microsoft-com:office:word" xmlns:w="http://schemas.openxmlformats.org/wordprocessingml/2006/main" xmlns:w14="http://schemas.microsoft.com/office/word/2010/wordml" xmlns:wpg="http://schemas.microsoft.com/office/word/2010/wordprocessingGroup" xmlns:wpi="http://schemas.microsoft.com/office/word/2010/wordprocessingInk" xmlns:wne="http://schemas.microsoft.com/office/word/2006/wordml" xmlns:wps="http://schemas.microsoft.com/office/word/2010/wordprocessingShape" mc:Ignorable="w14 wp14">
+<w:hdr xmlns:wpc="http://schemas.microsoft.com/office/word/2010/wordprocessingCanvas" xmlns:cx="http://schemas.microsoft.com/office/drawing/2014/chartex" xmlns:cx1="http://schemas.microsoft.com/office/drawing/2015/9/8/chartex" xmlns:cx2="http://schemas.microsoft.com/office/drawing/2015/10/21/chartex" xmlns:cx3="http://schemas.microsoft.com/office/drawing/2016/5/9/chartex" xmlns:cx4="http://schemas.microsoft.com/office/drawing/2016/5/10/chartex" xmlns:cx5="http://schemas.microsoft.com/office/drawing/2016/5/11/chartex" xmlns:cx6="http://schemas.microsoft.com/office/drawing/2016/5/12/chartex" xmlns:cx7="http://schemas.microsoft.com/office/drawing/2016/5/13/chartex" xmlns:cx8="http://schemas.microsoft.com/office/drawing/2016/5/14/chartex" xmlns:mc="http://schemas.openxmlformats.org/markup-compatibility/2006" xmlns:aink="http://schemas.microsoft.com/office/drawing/2016/ink" xmlns:am3d="http://schemas.microsoft.com/office/drawing/2017/model3d" xmlns:o="urn:schemas-microsoft-com:office:office" xmlns:r="http://schemas.openxmlformats.org/officeDocument/2006/relationships" xmlns:m="http://schemas.openxmlformats.org/officeDocument/2006/math" xmlns:v="urn:schemas-microsoft-com:vml" xmlns:wp14="http://schemas.microsoft.com/office/word/2010/wordprocessingDrawing" xmlns:wp="http://schemas.openxmlformats.org/drawingml/2006/wordprocessingDrawing" xmlns:w10="urn:schemas-microsoft-com:office:word" xmlns:w="http://schemas.openxmlformats.org/wordprocessingml/2006/main" xmlns:w14="http://schemas.microsoft.com/office/word/2010/wordml" xmlns:w15="http://schemas.microsoft.com/office/word/2012/wordml" xmlns:w16cex="http://schemas.microsoft.com/office/word/2018/wordml/cex" xmlns:w16cid="http://schemas.microsoft.com/office/word/2016/wordml/cid" xmlns:w16="http://schemas.microsoft.com/office/word/2018/wordml" xmlns:w16se="http://schemas.microsoft.com/office/word/2015/wordml/symex" xmlns:wpg="http://schemas.microsoft.com/office/word/2010/wordprocessingGroup" xmlns:wpi="http://schemas.microsoft.com/office/word/2010/wordprocessingInk" xmlns:wne="http://schemas.microsoft.com/office/word/2006/wordml" xmlns:wps="http://schemas.microsoft.com/office/word/2010/wordprocessingShape" mc:Ignorable="w14 w15 w16se w16cid w16 w16cex wp14">
   <w:p/>
   <w:p/>
   <w:p/>
@@ -8225,27 +8013,14 @@
         <w:lang w:val="es-MX"/>
       </w:rPr>
       <w:tab/>
-      <w:t xml:space="preserve">                                       </w:t>
+      <w:t xml:space="preserve">                                       UdeG</w:t>
     </w:r>
-    <w:proofErr w:type="spellStart"/>
-    <w:r>
-      <w:rPr>
-        <w:rFonts w:ascii="Arial" w:eastAsia="Arial" w:hAnsi="Arial" w:cs="Arial"/>
-        <w:b/>
-        <w:color w:val="000000"/>
-        <w:sz w:val="24"/>
-        <w:szCs w:val="24"/>
-        <w:lang w:val="es-MX"/>
-      </w:rPr>
-      <w:t>UdeG</w:t>
-    </w:r>
-    <w:proofErr w:type="spellEnd"/>
   </w:p>
 </w:hdr>
 </file>
 
 <file path=word/header2.xml><?xml version="1.0" encoding="utf-8"?>
-<w:hdr xmlns:wpc="http://schemas.microsoft.com/office/word/2010/wordprocessingCanvas" xmlns:mc="http://schemas.openxmlformats.org/markup-compatibility/2006" xmlns:o="urn:schemas-microsoft-com:office:office" xmlns:r="http://schemas.openxmlformats.org/officeDocument/2006/relationships" xmlns:m="http://schemas.openxmlformats.org/officeDocument/2006/math" xmlns:v="urn:schemas-microsoft-com:vml" xmlns:wp14="http://schemas.microsoft.com/office/word/2010/wordprocessingDrawing" xmlns:wp="http://schemas.openxmlformats.org/drawingml/2006/wordprocessingDrawing" xmlns:w10="urn:schemas-microsoft-com:office:word" xmlns:w="http://schemas.openxmlformats.org/wordprocessingml/2006/main" xmlns:w14="http://schemas.microsoft.com/office/word/2010/wordml" xmlns:wpg="http://schemas.microsoft.com/office/word/2010/wordprocessingGroup" xmlns:wpi="http://schemas.microsoft.com/office/word/2010/wordprocessingInk" xmlns:wne="http://schemas.microsoft.com/office/word/2006/wordml" xmlns:wps="http://schemas.microsoft.com/office/word/2010/wordprocessingShape" mc:Ignorable="w14 wp14">
+<w:hdr xmlns:wpc="http://schemas.microsoft.com/office/word/2010/wordprocessingCanvas" xmlns:cx="http://schemas.microsoft.com/office/drawing/2014/chartex" xmlns:cx1="http://schemas.microsoft.com/office/drawing/2015/9/8/chartex" xmlns:cx2="http://schemas.microsoft.com/office/drawing/2015/10/21/chartex" xmlns:cx3="http://schemas.microsoft.com/office/drawing/2016/5/9/chartex" xmlns:cx4="http://schemas.microsoft.com/office/drawing/2016/5/10/chartex" xmlns:cx5="http://schemas.microsoft.com/office/drawing/2016/5/11/chartex" xmlns:cx6="http://schemas.microsoft.com/office/drawing/2016/5/12/chartex" xmlns:cx7="http://schemas.microsoft.com/office/drawing/2016/5/13/chartex" xmlns:cx8="http://schemas.microsoft.com/office/drawing/2016/5/14/chartex" xmlns:mc="http://schemas.openxmlformats.org/markup-compatibility/2006" xmlns:aink="http://schemas.microsoft.com/office/drawing/2016/ink" xmlns:am3d="http://schemas.microsoft.com/office/drawing/2017/model3d" xmlns:o="urn:schemas-microsoft-com:office:office" xmlns:r="http://schemas.openxmlformats.org/officeDocument/2006/relationships" xmlns:m="http://schemas.openxmlformats.org/officeDocument/2006/math" xmlns:v="urn:schemas-microsoft-com:vml" xmlns:wp14="http://schemas.microsoft.com/office/word/2010/wordprocessingDrawing" xmlns:wp="http://schemas.openxmlformats.org/drawingml/2006/wordprocessingDrawing" xmlns:w10="urn:schemas-microsoft-com:office:word" xmlns:w="http://schemas.openxmlformats.org/wordprocessingml/2006/main" xmlns:w14="http://schemas.microsoft.com/office/word/2010/wordml" xmlns:w15="http://schemas.microsoft.com/office/word/2012/wordml" xmlns:w16cex="http://schemas.microsoft.com/office/word/2018/wordml/cex" xmlns:w16cid="http://schemas.microsoft.com/office/word/2016/wordml/cid" xmlns:w16="http://schemas.microsoft.com/office/word/2018/wordml" xmlns:w16se="http://schemas.microsoft.com/office/word/2015/wordml/symex" xmlns:wpg="http://schemas.microsoft.com/office/word/2010/wordprocessingGroup" xmlns:wpi="http://schemas.microsoft.com/office/word/2010/wordprocessingInk" xmlns:wne="http://schemas.microsoft.com/office/word/2006/wordml" xmlns:wps="http://schemas.microsoft.com/office/word/2010/wordprocessingShape" mc:Ignorable="w14 w15 w16se w16cid w16 w16cex wp14">
   <w:p>
     <w:r>
       <w:rPr>
@@ -8253,7 +8028,7 @@
         <w:lang w:val="es-MX"/>
       </w:rPr>
       <w:drawing>
-        <wp:inline distT="0" distB="0" distL="114300" distR="114300">
+        <wp:inline distT="0" distB="0" distL="114300" distR="114300" wp14:anchorId="4D149340" wp14:editId="2961D77E">
           <wp:extent cx="1798955" cy="285115"/>
           <wp:effectExtent l="0" t="0" r="0" b="0"/>
           <wp:docPr id="5" name="image1.jpg"/>
@@ -8416,8 +8191,8 @@
 </file>
 
 <file path=word/numbering.xml><?xml version="1.0" encoding="utf-8"?>
-<w:numbering xmlns:wpc="http://schemas.microsoft.com/office/word/2010/wordprocessingCanvas" xmlns:mc="http://schemas.openxmlformats.org/markup-compatibility/2006" xmlns:o="urn:schemas-microsoft-com:office:office" xmlns:r="http://schemas.openxmlformats.org/officeDocument/2006/relationships" xmlns:m="http://schemas.openxmlformats.org/officeDocument/2006/math" xmlns:v="urn:schemas-microsoft-com:vml" xmlns:wp14="http://schemas.microsoft.com/office/word/2010/wordprocessingDrawing" xmlns:wp="http://schemas.openxmlformats.org/drawingml/2006/wordprocessingDrawing" xmlns:w10="urn:schemas-microsoft-com:office:word" xmlns:w="http://schemas.openxmlformats.org/wordprocessingml/2006/main" xmlns:w14="http://schemas.microsoft.com/office/word/2010/wordml" xmlns:wpg="http://schemas.microsoft.com/office/word/2010/wordprocessingGroup" xmlns:wpi="http://schemas.microsoft.com/office/word/2010/wordprocessingInk" xmlns:wne="http://schemas.microsoft.com/office/word/2006/wordml" xmlns:wps="http://schemas.microsoft.com/office/word/2010/wordprocessingShape" mc:Ignorable="w14 wp14">
-  <w:abstractNum w:abstractNumId="0">
+<w:numbering xmlns:wpc="http://schemas.microsoft.com/office/word/2010/wordprocessingCanvas" xmlns:cx="http://schemas.microsoft.com/office/drawing/2014/chartex" xmlns:cx1="http://schemas.microsoft.com/office/drawing/2015/9/8/chartex" xmlns:cx2="http://schemas.microsoft.com/office/drawing/2015/10/21/chartex" xmlns:cx3="http://schemas.microsoft.com/office/drawing/2016/5/9/chartex" xmlns:cx4="http://schemas.microsoft.com/office/drawing/2016/5/10/chartex" xmlns:cx5="http://schemas.microsoft.com/office/drawing/2016/5/11/chartex" xmlns:cx6="http://schemas.microsoft.com/office/drawing/2016/5/12/chartex" xmlns:cx7="http://schemas.microsoft.com/office/drawing/2016/5/13/chartex" xmlns:cx8="http://schemas.microsoft.com/office/drawing/2016/5/14/chartex" xmlns:mc="http://schemas.openxmlformats.org/markup-compatibility/2006" xmlns:aink="http://schemas.microsoft.com/office/drawing/2016/ink" xmlns:am3d="http://schemas.microsoft.com/office/drawing/2017/model3d" xmlns:o="urn:schemas-microsoft-com:office:office" xmlns:r="http://schemas.openxmlformats.org/officeDocument/2006/relationships" xmlns:m="http://schemas.openxmlformats.org/officeDocument/2006/math" xmlns:v="urn:schemas-microsoft-com:vml" xmlns:wp14="http://schemas.microsoft.com/office/word/2010/wordprocessingDrawing" xmlns:wp="http://schemas.openxmlformats.org/drawingml/2006/wordprocessingDrawing" xmlns:w10="urn:schemas-microsoft-com:office:word" xmlns:w="http://schemas.openxmlformats.org/wordprocessingml/2006/main" xmlns:w14="http://schemas.microsoft.com/office/word/2010/wordml" xmlns:w15="http://schemas.microsoft.com/office/word/2012/wordml" xmlns:w16cex="http://schemas.microsoft.com/office/word/2018/wordml/cex" xmlns:w16cid="http://schemas.microsoft.com/office/word/2016/wordml/cid" xmlns:w16="http://schemas.microsoft.com/office/word/2018/wordml" xmlns:w16se="http://schemas.microsoft.com/office/word/2015/wordml/symex" xmlns:wpg="http://schemas.microsoft.com/office/word/2010/wordprocessingGroup" xmlns:wpi="http://schemas.microsoft.com/office/word/2010/wordprocessingInk" xmlns:wne="http://schemas.microsoft.com/office/word/2006/wordml" xmlns:wps="http://schemas.microsoft.com/office/word/2010/wordprocessingShape" mc:Ignorable="w14 w15 w16se w16cid w16 w16cex wp14">
+  <w:abstractNum w:abstractNumId="0" w15:restartNumberingAfterBreak="0">
     <w:nsid w:val="06CC7977"/>
     <w:multiLevelType w:val="multilevel"/>
     <w:tmpl w:val="1CF64F96"/>
@@ -8530,7 +8305,7 @@
       </w:rPr>
     </w:lvl>
   </w:abstractNum>
-  <w:abstractNum w:abstractNumId="1">
+  <w:abstractNum w:abstractNumId="1" w15:restartNumberingAfterBreak="0">
     <w:nsid w:val="0823458E"/>
     <w:multiLevelType w:val="multilevel"/>
     <w:tmpl w:val="E1D8AA08"/>
@@ -8652,7 +8427,7 @@
       </w:rPr>
     </w:lvl>
   </w:abstractNum>
-  <w:abstractNum w:abstractNumId="2">
+  <w:abstractNum w:abstractNumId="2" w15:restartNumberingAfterBreak="0">
     <w:nsid w:val="104E2EB5"/>
     <w:multiLevelType w:val="hybridMultilevel"/>
     <w:tmpl w:val="4A5CFBA0"/>
@@ -8741,7 +8516,7 @@
       </w:pPr>
     </w:lvl>
   </w:abstractNum>
-  <w:abstractNum w:abstractNumId="3">
+  <w:abstractNum w:abstractNumId="3" w15:restartNumberingAfterBreak="0">
     <w:nsid w:val="13C63BDA"/>
     <w:multiLevelType w:val="multilevel"/>
     <w:tmpl w:val="080A001F"/>
@@ -8827,7 +8602,7 @@
       </w:pPr>
     </w:lvl>
   </w:abstractNum>
-  <w:abstractNum w:abstractNumId="4">
+  <w:abstractNum w:abstractNumId="4" w15:restartNumberingAfterBreak="0">
     <w:nsid w:val="1A3C179D"/>
     <w:multiLevelType w:val="multilevel"/>
     <w:tmpl w:val="1CF64F96"/>
@@ -8940,7 +8715,7 @@
       </w:rPr>
     </w:lvl>
   </w:abstractNum>
-  <w:abstractNum w:abstractNumId="5">
+  <w:abstractNum w:abstractNumId="5" w15:restartNumberingAfterBreak="0">
     <w:nsid w:val="1FDA1528"/>
     <w:multiLevelType w:val="hybridMultilevel"/>
     <w:tmpl w:val="F2C4D544"/>
@@ -9053,7 +8828,7 @@
       </w:rPr>
     </w:lvl>
   </w:abstractNum>
-  <w:abstractNum w:abstractNumId="6">
+  <w:abstractNum w:abstractNumId="6" w15:restartNumberingAfterBreak="0">
     <w:nsid w:val="26943653"/>
     <w:multiLevelType w:val="multilevel"/>
     <w:tmpl w:val="98244498"/>
@@ -9166,7 +8941,7 @@
       </w:rPr>
     </w:lvl>
   </w:abstractNum>
-  <w:abstractNum w:abstractNumId="7">
+  <w:abstractNum w:abstractNumId="7" w15:restartNumberingAfterBreak="0">
     <w:nsid w:val="28B847C4"/>
     <w:multiLevelType w:val="multilevel"/>
     <w:tmpl w:val="90CE9846"/>
@@ -9252,7 +9027,7 @@
       </w:pPr>
     </w:lvl>
   </w:abstractNum>
-  <w:abstractNum w:abstractNumId="8">
+  <w:abstractNum w:abstractNumId="8" w15:restartNumberingAfterBreak="0">
     <w:nsid w:val="29F1377F"/>
     <w:multiLevelType w:val="multilevel"/>
     <w:tmpl w:val="E1D8AA08"/>
@@ -9374,7 +9149,7 @@
       </w:rPr>
     </w:lvl>
   </w:abstractNum>
-  <w:abstractNum w:abstractNumId="9">
+  <w:abstractNum w:abstractNumId="9" w15:restartNumberingAfterBreak="0">
     <w:nsid w:val="2D9573CD"/>
     <w:multiLevelType w:val="multilevel"/>
     <w:tmpl w:val="D5B05A9E"/>
@@ -9487,7 +9262,7 @@
       </w:rPr>
     </w:lvl>
   </w:abstractNum>
-  <w:abstractNum w:abstractNumId="10">
+  <w:abstractNum w:abstractNumId="10" w15:restartNumberingAfterBreak="0">
     <w:nsid w:val="32034D9B"/>
     <w:multiLevelType w:val="multilevel"/>
     <w:tmpl w:val="0F1AD712"/>
@@ -9600,7 +9375,7 @@
       </w:rPr>
     </w:lvl>
   </w:abstractNum>
-  <w:abstractNum w:abstractNumId="11">
+  <w:abstractNum w:abstractNumId="11" w15:restartNumberingAfterBreak="0">
     <w:nsid w:val="3283148F"/>
     <w:multiLevelType w:val="multilevel"/>
     <w:tmpl w:val="90CE9846"/>
@@ -9686,7 +9461,7 @@
       </w:pPr>
     </w:lvl>
   </w:abstractNum>
-  <w:abstractNum w:abstractNumId="12">
+  <w:abstractNum w:abstractNumId="12" w15:restartNumberingAfterBreak="0">
     <w:nsid w:val="32BF123B"/>
     <w:multiLevelType w:val="multilevel"/>
     <w:tmpl w:val="1CF64F96"/>
@@ -9799,7 +9574,7 @@
       </w:rPr>
     </w:lvl>
   </w:abstractNum>
-  <w:abstractNum w:abstractNumId="13">
+  <w:abstractNum w:abstractNumId="13" w15:restartNumberingAfterBreak="0">
     <w:nsid w:val="39302683"/>
     <w:multiLevelType w:val="multilevel"/>
     <w:tmpl w:val="6AD4A998"/>
@@ -9912,7 +9687,7 @@
       </w:rPr>
     </w:lvl>
   </w:abstractNum>
-  <w:abstractNum w:abstractNumId="14">
+  <w:abstractNum w:abstractNumId="14" w15:restartNumberingAfterBreak="0">
     <w:nsid w:val="40357074"/>
     <w:multiLevelType w:val="multilevel"/>
     <w:tmpl w:val="1CF64F96"/>
@@ -10025,7 +9800,7 @@
       </w:rPr>
     </w:lvl>
   </w:abstractNum>
-  <w:abstractNum w:abstractNumId="15">
+  <w:abstractNum w:abstractNumId="15" w15:restartNumberingAfterBreak="0">
     <w:nsid w:val="477D46DA"/>
     <w:multiLevelType w:val="multilevel"/>
     <w:tmpl w:val="080A001F"/>
@@ -10111,7 +9886,7 @@
       </w:pPr>
     </w:lvl>
   </w:abstractNum>
-  <w:abstractNum w:abstractNumId="16">
+  <w:abstractNum w:abstractNumId="16" w15:restartNumberingAfterBreak="0">
     <w:nsid w:val="4B764485"/>
     <w:multiLevelType w:val="multilevel"/>
     <w:tmpl w:val="CF2A0682"/>
@@ -10225,7 +10000,7 @@
       </w:rPr>
     </w:lvl>
   </w:abstractNum>
-  <w:abstractNum w:abstractNumId="17">
+  <w:abstractNum w:abstractNumId="17" w15:restartNumberingAfterBreak="0">
     <w:nsid w:val="4BC50AD8"/>
     <w:multiLevelType w:val="hybridMultilevel"/>
     <w:tmpl w:val="57F6CFD6"/>
@@ -10314,7 +10089,7 @@
       </w:pPr>
     </w:lvl>
   </w:abstractNum>
-  <w:abstractNum w:abstractNumId="18">
+  <w:abstractNum w:abstractNumId="18" w15:restartNumberingAfterBreak="0">
     <w:nsid w:val="4FC5775E"/>
     <w:multiLevelType w:val="multilevel"/>
     <w:tmpl w:val="080A0025"/>
@@ -10409,7 +10184,7 @@
       </w:pPr>
     </w:lvl>
   </w:abstractNum>
-  <w:abstractNum w:abstractNumId="19">
+  <w:abstractNum w:abstractNumId="19" w15:restartNumberingAfterBreak="0">
     <w:nsid w:val="554034E6"/>
     <w:multiLevelType w:val="multilevel"/>
     <w:tmpl w:val="E1D8AA08"/>
@@ -10531,7 +10306,7 @@
       </w:rPr>
     </w:lvl>
   </w:abstractNum>
-  <w:abstractNum w:abstractNumId="20">
+  <w:abstractNum w:abstractNumId="20" w15:restartNumberingAfterBreak="0">
     <w:nsid w:val="570B1B4C"/>
     <w:multiLevelType w:val="hybridMultilevel"/>
     <w:tmpl w:val="E1FADBE4"/>
@@ -10621,7 +10396,7 @@
       </w:pPr>
     </w:lvl>
   </w:abstractNum>
-  <w:abstractNum w:abstractNumId="21">
+  <w:abstractNum w:abstractNumId="21" w15:restartNumberingAfterBreak="0">
     <w:nsid w:val="5A425FF9"/>
     <w:multiLevelType w:val="multilevel"/>
     <w:tmpl w:val="90CE9846"/>
@@ -10707,7 +10482,7 @@
       </w:pPr>
     </w:lvl>
   </w:abstractNum>
-  <w:abstractNum w:abstractNumId="22">
+  <w:abstractNum w:abstractNumId="22" w15:restartNumberingAfterBreak="0">
     <w:nsid w:val="5BD37476"/>
     <w:multiLevelType w:val="multilevel"/>
     <w:tmpl w:val="1CF64F96"/>
@@ -10820,7 +10595,7 @@
       </w:rPr>
     </w:lvl>
   </w:abstractNum>
-  <w:abstractNum w:abstractNumId="23">
+  <w:abstractNum w:abstractNumId="23" w15:restartNumberingAfterBreak="0">
     <w:nsid w:val="5C061707"/>
     <w:multiLevelType w:val="multilevel"/>
     <w:tmpl w:val="080A001F"/>
@@ -10906,7 +10681,7 @@
       </w:pPr>
     </w:lvl>
   </w:abstractNum>
-  <w:abstractNum w:abstractNumId="24">
+  <w:abstractNum w:abstractNumId="24" w15:restartNumberingAfterBreak="0">
     <w:nsid w:val="5FE5250E"/>
     <w:multiLevelType w:val="multilevel"/>
     <w:tmpl w:val="78BC512C"/>
@@ -11019,7 +10794,7 @@
       </w:rPr>
     </w:lvl>
   </w:abstractNum>
-  <w:abstractNum w:abstractNumId="25">
+  <w:abstractNum w:abstractNumId="25" w15:restartNumberingAfterBreak="0">
     <w:nsid w:val="60B4280B"/>
     <w:multiLevelType w:val="multilevel"/>
     <w:tmpl w:val="F0905796"/>
@@ -11132,7 +10907,7 @@
       </w:rPr>
     </w:lvl>
   </w:abstractNum>
-  <w:abstractNum w:abstractNumId="26">
+  <w:abstractNum w:abstractNumId="26" w15:restartNumberingAfterBreak="0">
     <w:nsid w:val="6BED26DE"/>
     <w:multiLevelType w:val="multilevel"/>
     <w:tmpl w:val="080A001F"/>
@@ -11218,7 +10993,7 @@
       </w:pPr>
     </w:lvl>
   </w:abstractNum>
-  <w:abstractNum w:abstractNumId="27">
+  <w:abstractNum w:abstractNumId="27" w15:restartNumberingAfterBreak="0">
     <w:nsid w:val="6DEE1477"/>
     <w:multiLevelType w:val="multilevel"/>
     <w:tmpl w:val="78BC512C"/>
@@ -11331,7 +11106,7 @@
       </w:rPr>
     </w:lvl>
   </w:abstractNum>
-  <w:abstractNum w:abstractNumId="28">
+  <w:abstractNum w:abstractNumId="28" w15:restartNumberingAfterBreak="0">
     <w:nsid w:val="714B1E54"/>
     <w:multiLevelType w:val="hybridMultilevel"/>
     <w:tmpl w:val="B686D40C"/>
@@ -11444,7 +11219,7 @@
       </w:rPr>
     </w:lvl>
   </w:abstractNum>
-  <w:abstractNum w:abstractNumId="29">
+  <w:abstractNum w:abstractNumId="29" w15:restartNumberingAfterBreak="0">
     <w:nsid w:val="72422643"/>
     <w:multiLevelType w:val="multilevel"/>
     <w:tmpl w:val="35A21528"/>
@@ -11560,7 +11335,7 @@
       </w:rPr>
     </w:lvl>
   </w:abstractNum>
-  <w:abstractNum w:abstractNumId="30">
+  <w:abstractNum w:abstractNumId="30" w15:restartNumberingAfterBreak="0">
     <w:nsid w:val="742A4C68"/>
     <w:multiLevelType w:val="hybridMultilevel"/>
     <w:tmpl w:val="EFF66D02"/>
@@ -11649,7 +11424,7 @@
       </w:pPr>
     </w:lvl>
   </w:abstractNum>
-  <w:abstractNum w:abstractNumId="31">
+  <w:abstractNum w:abstractNumId="31" w15:restartNumberingAfterBreak="0">
     <w:nsid w:val="76F908B2"/>
     <w:multiLevelType w:val="hybridMultilevel"/>
     <w:tmpl w:val="0BCC0840"/>
@@ -11762,7 +11537,7 @@
       </w:rPr>
     </w:lvl>
   </w:abstractNum>
-  <w:abstractNum w:abstractNumId="32">
+  <w:abstractNum w:abstractNumId="32" w15:restartNumberingAfterBreak="0">
     <w:nsid w:val="7A6C4E31"/>
     <w:multiLevelType w:val="multilevel"/>
     <w:tmpl w:val="080A001F"/>
@@ -11848,7 +11623,7 @@
       </w:pPr>
     </w:lvl>
   </w:abstractNum>
-  <w:abstractNum w:abstractNumId="33">
+  <w:abstractNum w:abstractNumId="33" w15:restartNumberingAfterBreak="0">
     <w:nsid w:val="7CAA6811"/>
     <w:multiLevelType w:val="hybridMultilevel"/>
     <w:tmpl w:val="669CC6CE"/>
@@ -12052,7 +11827,7 @@
 </file>
 
 <file path=word/styles.xml><?xml version="1.0" encoding="utf-8"?>
-<w:styles xmlns:mc="http://schemas.openxmlformats.org/markup-compatibility/2006" xmlns:r="http://schemas.openxmlformats.org/officeDocument/2006/relationships" xmlns:w="http://schemas.openxmlformats.org/wordprocessingml/2006/main" xmlns:w14="http://schemas.microsoft.com/office/word/2010/wordml" mc:Ignorable="w14">
+<w:styles xmlns:mc="http://schemas.openxmlformats.org/markup-compatibility/2006" xmlns:r="http://schemas.openxmlformats.org/officeDocument/2006/relationships" xmlns:w="http://schemas.openxmlformats.org/wordprocessingml/2006/main" xmlns:w14="http://schemas.microsoft.com/office/word/2010/wordml" xmlns:w15="http://schemas.microsoft.com/office/word/2012/wordml" xmlns:w16cex="http://schemas.microsoft.com/office/word/2018/wordml/cex" xmlns:w16cid="http://schemas.microsoft.com/office/word/2016/wordml/cid" xmlns:w16="http://schemas.microsoft.com/office/word/2018/wordml" xmlns:w16se="http://schemas.microsoft.com/office/word/2015/wordml/symex" mc:Ignorable="w14 w15 w16se w16cid w16 w16cex">
   <w:docDefaults>
     <w:rPrDefault>
       <w:rPr>
@@ -12068,144 +11843,383 @@
       </w:pPr>
     </w:pPrDefault>
   </w:docDefaults>
-  <w:latentStyles w:defLockedState="0" w:defUIPriority="99" w:defSemiHidden="1" w:defUnhideWhenUsed="1" w:defQFormat="0" w:count="267">
-    <w:lsdException w:name="Normal" w:semiHidden="0" w:uiPriority="0" w:unhideWhenUsed="0" w:qFormat="1"/>
-    <w:lsdException w:name="heading 1" w:semiHidden="0" w:uiPriority="9" w:unhideWhenUsed="0" w:qFormat="1"/>
-    <w:lsdException w:name="heading 2" w:uiPriority="9" w:qFormat="1"/>
-    <w:lsdException w:name="heading 3" w:uiPriority="9" w:qFormat="1"/>
-    <w:lsdException w:name="heading 4" w:uiPriority="9" w:qFormat="1"/>
-    <w:lsdException w:name="heading 5" w:uiPriority="9" w:qFormat="1"/>
-    <w:lsdException w:name="heading 6" w:uiPriority="9" w:qFormat="1"/>
-    <w:lsdException w:name="heading 7" w:uiPriority="9" w:qFormat="1"/>
-    <w:lsdException w:name="heading 8" w:uiPriority="9" w:qFormat="1"/>
-    <w:lsdException w:name="heading 9" w:uiPriority="9" w:qFormat="1"/>
-    <w:lsdException w:name="toc 1" w:uiPriority="39" w:qFormat="1"/>
-    <w:lsdException w:name="toc 2" w:uiPriority="39" w:qFormat="1"/>
-    <w:lsdException w:name="toc 3" w:uiPriority="39" w:qFormat="1"/>
-    <w:lsdException w:name="toc 4" w:uiPriority="39"/>
-    <w:lsdException w:name="toc 5" w:uiPriority="39"/>
-    <w:lsdException w:name="toc 6" w:uiPriority="39"/>
-    <w:lsdException w:name="toc 7" w:uiPriority="39"/>
-    <w:lsdException w:name="toc 8" w:uiPriority="39"/>
-    <w:lsdException w:name="toc 9" w:uiPriority="39"/>
-    <w:lsdException w:name="caption" w:uiPriority="35" w:qFormat="1"/>
-    <w:lsdException w:name="Title" w:semiHidden="0" w:uiPriority="10" w:unhideWhenUsed="0" w:qFormat="1"/>
-    <w:lsdException w:name="Default Paragraph Font" w:uiPriority="1"/>
-    <w:lsdException w:name="Subtitle" w:semiHidden="0" w:uiPriority="11" w:unhideWhenUsed="0" w:qFormat="1"/>
-    <w:lsdException w:name="Strong" w:semiHidden="0" w:uiPriority="22" w:unhideWhenUsed="0" w:qFormat="1"/>
-    <w:lsdException w:name="Emphasis" w:semiHidden="0" w:uiPriority="20" w:unhideWhenUsed="0" w:qFormat="1"/>
-    <w:lsdException w:name="Table Grid" w:semiHidden="0" w:uiPriority="59" w:unhideWhenUsed="0"/>
-    <w:lsdException w:name="Placeholder Text" w:unhideWhenUsed="0"/>
-    <w:lsdException w:name="No Spacing" w:semiHidden="0" w:uiPriority="1" w:unhideWhenUsed="0" w:qFormat="1"/>
-    <w:lsdException w:name="Light Shading" w:semiHidden="0" w:uiPriority="60" w:unhideWhenUsed="0"/>
-    <w:lsdException w:name="Light List" w:semiHidden="0" w:uiPriority="61" w:unhideWhenUsed="0"/>
-    <w:lsdException w:name="Light Grid" w:semiHidden="0" w:uiPriority="62" w:unhideWhenUsed="0"/>
-    <w:lsdException w:name="Medium Shading 1" w:semiHidden="0" w:uiPriority="63" w:unhideWhenUsed="0"/>
-    <w:lsdException w:name="Medium Shading 2" w:semiHidden="0" w:uiPriority="64" w:unhideWhenUsed="0"/>
-    <w:lsdException w:name="Medium List 1" w:semiHidden="0" w:uiPriority="65" w:unhideWhenUsed="0"/>
-    <w:lsdException w:name="Medium List 2" w:semiHidden="0" w:uiPriority="66" w:unhideWhenUsed="0"/>
-    <w:lsdException w:name="Medium Grid 1" w:semiHidden="0" w:uiPriority="67" w:unhideWhenUsed="0"/>
-    <w:lsdException w:name="Medium Grid 2" w:semiHidden="0" w:uiPriority="68" w:unhideWhenUsed="0"/>
-    <w:lsdException w:name="Medium Grid 3" w:semiHidden="0" w:uiPriority="69" w:unhideWhenUsed="0"/>
-    <w:lsdException w:name="Dark List" w:semiHidden="0" w:uiPriority="70" w:unhideWhenUsed="0"/>
-    <w:lsdException w:name="Colorful Shading" w:semiHidden="0" w:uiPriority="71" w:unhideWhenUsed="0"/>
-    <w:lsdException w:name="Colorful List" w:semiHidden="0" w:uiPriority="72" w:unhideWhenUsed="0"/>
-    <w:lsdException w:name="Colorful Grid" w:semiHidden="0" w:uiPriority="73" w:unhideWhenUsed="0"/>
-    <w:lsdException w:name="Light Shading Accent 1" w:semiHidden="0" w:uiPriority="60" w:unhideWhenUsed="0"/>
-    <w:lsdException w:name="Light List Accent 1" w:semiHidden="0" w:uiPriority="61" w:unhideWhenUsed="0"/>
-    <w:lsdException w:name="Light Grid Accent 1" w:semiHidden="0" w:uiPriority="62" w:unhideWhenUsed="0"/>
-    <w:lsdException w:name="Medium Shading 1 Accent 1" w:semiHidden="0" w:uiPriority="63" w:unhideWhenUsed="0"/>
-    <w:lsdException w:name="Medium Shading 2 Accent 1" w:semiHidden="0" w:uiPriority="64" w:unhideWhenUsed="0"/>
-    <w:lsdException w:name="Medium List 1 Accent 1" w:semiHidden="0" w:uiPriority="65" w:unhideWhenUsed="0"/>
-    <w:lsdException w:name="Revision" w:unhideWhenUsed="0"/>
-    <w:lsdException w:name="List Paragraph" w:semiHidden="0" w:uiPriority="34" w:unhideWhenUsed="0" w:qFormat="1"/>
-    <w:lsdException w:name="Quote" w:semiHidden="0" w:uiPriority="29" w:unhideWhenUsed="0" w:qFormat="1"/>
-    <w:lsdException w:name="Intense Quote" w:semiHidden="0" w:uiPriority="30" w:unhideWhenUsed="0" w:qFormat="1"/>
-    <w:lsdException w:name="Medium List 2 Accent 1" w:semiHidden="0" w:uiPriority="66" w:unhideWhenUsed="0"/>
-    <w:lsdException w:name="Medium Grid 1 Accent 1" w:semiHidden="0" w:uiPriority="67" w:unhideWhenUsed="0"/>
-    <w:lsdException w:name="Medium Grid 2 Accent 1" w:semiHidden="0" w:uiPriority="68" w:unhideWhenUsed="0"/>
-    <w:lsdException w:name="Medium Grid 3 Accent 1" w:semiHidden="0" w:uiPriority="69" w:unhideWhenUsed="0"/>
-    <w:lsdException w:name="Dark List Accent 1" w:semiHidden="0" w:uiPriority="70" w:unhideWhenUsed="0"/>
-    <w:lsdException w:name="Colorful Shading Accent 1" w:semiHidden="0" w:uiPriority="71" w:unhideWhenUsed="0"/>
-    <w:lsdException w:name="Colorful List Accent 1" w:semiHidden="0" w:uiPriority="72" w:unhideWhenUsed="0"/>
-    <w:lsdException w:name="Colorful Grid Accent 1" w:semiHidden="0" w:uiPriority="73" w:unhideWhenUsed="0"/>
-    <w:lsdException w:name="Light Shading Accent 2" w:semiHidden="0" w:uiPriority="60" w:unhideWhenUsed="0"/>
-    <w:lsdException w:name="Light List Accent 2" w:semiHidden="0" w:uiPriority="61" w:unhideWhenUsed="0"/>
-    <w:lsdException w:name="Light Grid Accent 2" w:semiHidden="0" w:uiPriority="62" w:unhideWhenUsed="0"/>
-    <w:lsdException w:name="Medium Shading 1 Accent 2" w:semiHidden="0" w:uiPriority="63" w:unhideWhenUsed="0"/>
-    <w:lsdException w:name="Medium Shading 2 Accent 2" w:semiHidden="0" w:uiPriority="64" w:unhideWhenUsed="0"/>
-    <w:lsdException w:name="Medium List 1 Accent 2" w:semiHidden="0" w:uiPriority="65" w:unhideWhenUsed="0"/>
-    <w:lsdException w:name="Medium List 2 Accent 2" w:semiHidden="0" w:uiPriority="66" w:unhideWhenUsed="0"/>
-    <w:lsdException w:name="Medium Grid 1 Accent 2" w:semiHidden="0" w:uiPriority="67" w:unhideWhenUsed="0"/>
-    <w:lsdException w:name="Medium Grid 2 Accent 2" w:semiHidden="0" w:uiPriority="68" w:unhideWhenUsed="0"/>
-    <w:lsdException w:name="Medium Grid 3 Accent 2" w:semiHidden="0" w:uiPriority="69" w:unhideWhenUsed="0"/>
-    <w:lsdException w:name="Dark List Accent 2" w:semiHidden="0" w:uiPriority="70" w:unhideWhenUsed="0"/>
-    <w:lsdException w:name="Colorful Shading Accent 2" w:semiHidden="0" w:uiPriority="71" w:unhideWhenUsed="0"/>
-    <w:lsdException w:name="Colorful List Accent 2" w:semiHidden="0" w:uiPriority="72" w:unhideWhenUsed="0"/>
-    <w:lsdException w:name="Colorful Grid Accent 2" w:semiHidden="0" w:uiPriority="73" w:unhideWhenUsed="0"/>
-    <w:lsdException w:name="Light Shading Accent 3" w:semiHidden="0" w:uiPriority="60" w:unhideWhenUsed="0"/>
-    <w:lsdException w:name="Light List Accent 3" w:semiHidden="0" w:uiPriority="61" w:unhideWhenUsed="0"/>
-    <w:lsdException w:name="Light Grid Accent 3" w:semiHidden="0" w:uiPriority="62" w:unhideWhenUsed="0"/>
-    <w:lsdException w:name="Medium Shading 1 Accent 3" w:semiHidden="0" w:uiPriority="63" w:unhideWhenUsed="0"/>
-    <w:lsdException w:name="Medium Shading 2 Accent 3" w:semiHidden="0" w:uiPriority="64" w:unhideWhenUsed="0"/>
-    <w:lsdException w:name="Medium List 1 Accent 3" w:semiHidden="0" w:uiPriority="65" w:unhideWhenUsed="0"/>
-    <w:lsdException w:name="Medium List 2 Accent 3" w:semiHidden="0" w:uiPriority="66" w:unhideWhenUsed="0"/>
-    <w:lsdException w:name="Medium Grid 1 Accent 3" w:semiHidden="0" w:uiPriority="67" w:unhideWhenUsed="0"/>
-    <w:lsdException w:name="Medium Grid 2 Accent 3" w:semiHidden="0" w:uiPriority="68" w:unhideWhenUsed="0"/>
-    <w:lsdException w:name="Medium Grid 3 Accent 3" w:semiHidden="0" w:uiPriority="69" w:unhideWhenUsed="0"/>
-    <w:lsdException w:name="Dark List Accent 3" w:semiHidden="0" w:uiPriority="70" w:unhideWhenUsed="0"/>
-    <w:lsdException w:name="Colorful Shading Accent 3" w:semiHidden="0" w:uiPriority="71" w:unhideWhenUsed="0"/>
-    <w:lsdException w:name="Colorful List Accent 3" w:semiHidden="0" w:uiPriority="72" w:unhideWhenUsed="0"/>
-    <w:lsdException w:name="Colorful Grid Accent 3" w:semiHidden="0" w:uiPriority="73" w:unhideWhenUsed="0"/>
-    <w:lsdException w:name="Light Shading Accent 4" w:semiHidden="0" w:uiPriority="60" w:unhideWhenUsed="0"/>
-    <w:lsdException w:name="Light List Accent 4" w:semiHidden="0" w:uiPriority="61" w:unhideWhenUsed="0"/>
-    <w:lsdException w:name="Light Grid Accent 4" w:semiHidden="0" w:uiPriority="62" w:unhideWhenUsed="0"/>
-    <w:lsdException w:name="Medium Shading 1 Accent 4" w:semiHidden="0" w:uiPriority="63" w:unhideWhenUsed="0"/>
-    <w:lsdException w:name="Medium Shading 2 Accent 4" w:semiHidden="0" w:uiPriority="64" w:unhideWhenUsed="0"/>
-    <w:lsdException w:name="Medium List 1 Accent 4" w:semiHidden="0" w:uiPriority="65" w:unhideWhenUsed="0"/>
-    <w:lsdException w:name="Medium List 2 Accent 4" w:semiHidden="0" w:uiPriority="66" w:unhideWhenUsed="0"/>
-    <w:lsdException w:name="Medium Grid 1 Accent 4" w:semiHidden="0" w:uiPriority="67" w:unhideWhenUsed="0"/>
-    <w:lsdException w:name="Medium Grid 2 Accent 4" w:semiHidden="0" w:uiPriority="68" w:unhideWhenUsed="0"/>
-    <w:lsdException w:name="Medium Grid 3 Accent 4" w:semiHidden="0" w:uiPriority="69" w:unhideWhenUsed="0"/>
-    <w:lsdException w:name="Dark List Accent 4" w:semiHidden="0" w:uiPriority="70" w:unhideWhenUsed="0"/>
-    <w:lsdException w:name="Colorful Shading Accent 4" w:semiHidden="0" w:uiPriority="71" w:unhideWhenUsed="0"/>
-    <w:lsdException w:name="Colorful List Accent 4" w:semiHidden="0" w:uiPriority="72" w:unhideWhenUsed="0"/>
-    <w:lsdException w:name="Colorful Grid Accent 4" w:semiHidden="0" w:uiPriority="73" w:unhideWhenUsed="0"/>
-    <w:lsdException w:name="Light Shading Accent 5" w:semiHidden="0" w:uiPriority="60" w:unhideWhenUsed="0"/>
-    <w:lsdException w:name="Light List Accent 5" w:semiHidden="0" w:uiPriority="61" w:unhideWhenUsed="0"/>
-    <w:lsdException w:name="Light Grid Accent 5" w:semiHidden="0" w:uiPriority="62" w:unhideWhenUsed="0"/>
-    <w:lsdException w:name="Medium Shading 1 Accent 5" w:semiHidden="0" w:uiPriority="63" w:unhideWhenUsed="0"/>
-    <w:lsdException w:name="Medium Shading 2 Accent 5" w:semiHidden="0" w:uiPriority="64" w:unhideWhenUsed="0"/>
-    <w:lsdException w:name="Medium List 1 Accent 5" w:semiHidden="0" w:uiPriority="65" w:unhideWhenUsed="0"/>
-    <w:lsdException w:name="Medium List 2 Accent 5" w:semiHidden="0" w:uiPriority="66" w:unhideWhenUsed="0"/>
-    <w:lsdException w:name="Medium Grid 1 Accent 5" w:semiHidden="0" w:uiPriority="67" w:unhideWhenUsed="0"/>
-    <w:lsdException w:name="Medium Grid 2 Accent 5" w:semiHidden="0" w:uiPriority="68" w:unhideWhenUsed="0"/>
-    <w:lsdException w:name="Medium Grid 3 Accent 5" w:semiHidden="0" w:uiPriority="69" w:unhideWhenUsed="0"/>
-    <w:lsdException w:name="Dark List Accent 5" w:semiHidden="0" w:uiPriority="70" w:unhideWhenUsed="0"/>
-    <w:lsdException w:name="Colorful Shading Accent 5" w:semiHidden="0" w:uiPriority="71" w:unhideWhenUsed="0"/>
-    <w:lsdException w:name="Colorful List Accent 5" w:semiHidden="0" w:uiPriority="72" w:unhideWhenUsed="0"/>
-    <w:lsdException w:name="Colorful Grid Accent 5" w:semiHidden="0" w:uiPriority="73" w:unhideWhenUsed="0"/>
-    <w:lsdException w:name="Light Shading Accent 6" w:semiHidden="0" w:uiPriority="60" w:unhideWhenUsed="0"/>
-    <w:lsdException w:name="Light List Accent 6" w:semiHidden="0" w:uiPriority="61" w:unhideWhenUsed="0"/>
-    <w:lsdException w:name="Light Grid Accent 6" w:semiHidden="0" w:uiPriority="62" w:unhideWhenUsed="0"/>
-    <w:lsdException w:name="Medium Shading 1 Accent 6" w:semiHidden="0" w:uiPriority="63" w:unhideWhenUsed="0"/>
-    <w:lsdException w:name="Medium Shading 2 Accent 6" w:semiHidden="0" w:uiPriority="64" w:unhideWhenUsed="0"/>
-    <w:lsdException w:name="Medium List 1 Accent 6" w:semiHidden="0" w:uiPriority="65" w:unhideWhenUsed="0"/>
-    <w:lsdException w:name="Medium List 2 Accent 6" w:semiHidden="0" w:uiPriority="66" w:unhideWhenUsed="0"/>
-    <w:lsdException w:name="Medium Grid 1 Accent 6" w:semiHidden="0" w:uiPriority="67" w:unhideWhenUsed="0"/>
-    <w:lsdException w:name="Medium Grid 2 Accent 6" w:semiHidden="0" w:uiPriority="68" w:unhideWhenUsed="0"/>
-    <w:lsdException w:name="Medium Grid 3 Accent 6" w:semiHidden="0" w:uiPriority="69" w:unhideWhenUsed="0"/>
-    <w:lsdException w:name="Dark List Accent 6" w:semiHidden="0" w:uiPriority="70" w:unhideWhenUsed="0"/>
-    <w:lsdException w:name="Colorful Shading Accent 6" w:semiHidden="0" w:uiPriority="71" w:unhideWhenUsed="0"/>
-    <w:lsdException w:name="Colorful List Accent 6" w:semiHidden="0" w:uiPriority="72" w:unhideWhenUsed="0"/>
-    <w:lsdException w:name="Colorful Grid Accent 6" w:semiHidden="0" w:uiPriority="73" w:unhideWhenUsed="0"/>
-    <w:lsdException w:name="Subtle Emphasis" w:semiHidden="0" w:uiPriority="19" w:unhideWhenUsed="0" w:qFormat="1"/>
-    <w:lsdException w:name="Intense Emphasis" w:semiHidden="0" w:uiPriority="21" w:unhideWhenUsed="0" w:qFormat="1"/>
-    <w:lsdException w:name="Subtle Reference" w:semiHidden="0" w:uiPriority="31" w:unhideWhenUsed="0" w:qFormat="1"/>
-    <w:lsdException w:name="Intense Reference" w:semiHidden="0" w:uiPriority="32" w:unhideWhenUsed="0" w:qFormat="1"/>
-    <w:lsdException w:name="Book Title" w:semiHidden="0" w:uiPriority="33" w:unhideWhenUsed="0" w:qFormat="1"/>
-    <w:lsdException w:name="Bibliography" w:uiPriority="37"/>
-    <w:lsdException w:name="TOC Heading" w:uiPriority="39" w:qFormat="1"/>
+  <w:latentStyles w:defLockedState="0" w:defUIPriority="99" w:defSemiHidden="0" w:defUnhideWhenUsed="0" w:defQFormat="0" w:count="376">
+    <w:lsdException w:name="Normal" w:uiPriority="0" w:qFormat="1"/>
+    <w:lsdException w:name="heading 1" w:uiPriority="9" w:qFormat="1"/>
+    <w:lsdException w:name="heading 2" w:semiHidden="1" w:uiPriority="9" w:unhideWhenUsed="1" w:qFormat="1"/>
+    <w:lsdException w:name="heading 3" w:semiHidden="1" w:uiPriority="9" w:unhideWhenUsed="1" w:qFormat="1"/>
+    <w:lsdException w:name="heading 4" w:semiHidden="1" w:uiPriority="9" w:unhideWhenUsed="1" w:qFormat="1"/>
+    <w:lsdException w:name="heading 5" w:semiHidden="1" w:uiPriority="9" w:unhideWhenUsed="1" w:qFormat="1"/>
+    <w:lsdException w:name="heading 6" w:semiHidden="1" w:uiPriority="9" w:unhideWhenUsed="1" w:qFormat="1"/>
+    <w:lsdException w:name="heading 7" w:semiHidden="1" w:uiPriority="9" w:unhideWhenUsed="1" w:qFormat="1"/>
+    <w:lsdException w:name="heading 8" w:semiHidden="1" w:uiPriority="9" w:unhideWhenUsed="1" w:qFormat="1"/>
+    <w:lsdException w:name="heading 9" w:semiHidden="1" w:uiPriority="9" w:unhideWhenUsed="1" w:qFormat="1"/>
+    <w:lsdException w:name="index 1" w:semiHidden="1" w:unhideWhenUsed="1"/>
+    <w:lsdException w:name="index 2" w:semiHidden="1" w:unhideWhenUsed="1"/>
+    <w:lsdException w:name="index 3" w:semiHidden="1" w:unhideWhenUsed="1"/>
+    <w:lsdException w:name="index 4" w:semiHidden="1" w:unhideWhenUsed="1"/>
+    <w:lsdException w:name="index 5" w:semiHidden="1" w:unhideWhenUsed="1"/>
+    <w:lsdException w:name="index 6" w:semiHidden="1" w:unhideWhenUsed="1"/>
+    <w:lsdException w:name="index 7" w:semiHidden="1" w:unhideWhenUsed="1"/>
+    <w:lsdException w:name="index 8" w:semiHidden="1" w:unhideWhenUsed="1"/>
+    <w:lsdException w:name="index 9" w:semiHidden="1" w:unhideWhenUsed="1"/>
+    <w:lsdException w:name="toc 1" w:semiHidden="1" w:uiPriority="39" w:unhideWhenUsed="1" w:qFormat="1"/>
+    <w:lsdException w:name="toc 2" w:semiHidden="1" w:uiPriority="39" w:unhideWhenUsed="1" w:qFormat="1"/>
+    <w:lsdException w:name="toc 3" w:semiHidden="1" w:uiPriority="39" w:unhideWhenUsed="1" w:qFormat="1"/>
+    <w:lsdException w:name="toc 4" w:semiHidden="1" w:uiPriority="39" w:unhideWhenUsed="1"/>
+    <w:lsdException w:name="toc 5" w:semiHidden="1" w:uiPriority="39" w:unhideWhenUsed="1"/>
+    <w:lsdException w:name="toc 6" w:semiHidden="1" w:uiPriority="39" w:unhideWhenUsed="1"/>
+    <w:lsdException w:name="toc 7" w:semiHidden="1" w:uiPriority="39" w:unhideWhenUsed="1"/>
+    <w:lsdException w:name="toc 8" w:semiHidden="1" w:uiPriority="39" w:unhideWhenUsed="1"/>
+    <w:lsdException w:name="toc 9" w:semiHidden="1" w:uiPriority="39" w:unhideWhenUsed="1"/>
+    <w:lsdException w:name="Normal Indent" w:semiHidden="1" w:unhideWhenUsed="1"/>
+    <w:lsdException w:name="footnote text" w:semiHidden="1" w:unhideWhenUsed="1"/>
+    <w:lsdException w:name="annotation text" w:semiHidden="1" w:unhideWhenUsed="1"/>
+    <w:lsdException w:name="header" w:semiHidden="1" w:unhideWhenUsed="1"/>
+    <w:lsdException w:name="footer" w:semiHidden="1" w:unhideWhenUsed="1"/>
+    <w:lsdException w:name="index heading" w:semiHidden="1" w:unhideWhenUsed="1"/>
+    <w:lsdException w:name="caption" w:semiHidden="1" w:uiPriority="35" w:unhideWhenUsed="1" w:qFormat="1"/>
+    <w:lsdException w:name="table of figures" w:semiHidden="1" w:unhideWhenUsed="1"/>
+    <w:lsdException w:name="envelope address" w:semiHidden="1" w:unhideWhenUsed="1"/>
+    <w:lsdException w:name="envelope return" w:semiHidden="1" w:unhideWhenUsed="1"/>
+    <w:lsdException w:name="footnote reference" w:semiHidden="1" w:unhideWhenUsed="1"/>
+    <w:lsdException w:name="annotation reference" w:semiHidden="1" w:unhideWhenUsed="1"/>
+    <w:lsdException w:name="line number" w:semiHidden="1" w:unhideWhenUsed="1"/>
+    <w:lsdException w:name="page number" w:semiHidden="1" w:unhideWhenUsed="1"/>
+    <w:lsdException w:name="endnote reference" w:semiHidden="1" w:unhideWhenUsed="1"/>
+    <w:lsdException w:name="endnote text" w:semiHidden="1" w:unhideWhenUsed="1"/>
+    <w:lsdException w:name="table of authorities" w:semiHidden="1" w:unhideWhenUsed="1"/>
+    <w:lsdException w:name="macro" w:semiHidden="1" w:unhideWhenUsed="1"/>
+    <w:lsdException w:name="toa heading" w:semiHidden="1" w:unhideWhenUsed="1"/>
+    <w:lsdException w:name="List" w:semiHidden="1" w:unhideWhenUsed="1"/>
+    <w:lsdException w:name="List Bullet" w:semiHidden="1" w:unhideWhenUsed="1"/>
+    <w:lsdException w:name="List Number" w:semiHidden="1" w:unhideWhenUsed="1"/>
+    <w:lsdException w:name="List 2" w:semiHidden="1" w:unhideWhenUsed="1"/>
+    <w:lsdException w:name="List 3" w:semiHidden="1" w:unhideWhenUsed="1"/>
+    <w:lsdException w:name="List 4" w:semiHidden="1" w:unhideWhenUsed="1"/>
+    <w:lsdException w:name="List 5" w:semiHidden="1" w:unhideWhenUsed="1"/>
+    <w:lsdException w:name="List Bullet 2" w:semiHidden="1" w:unhideWhenUsed="1"/>
+    <w:lsdException w:name="List Bullet 3" w:semiHidden="1" w:unhideWhenUsed="1"/>
+    <w:lsdException w:name="List Bullet 4" w:semiHidden="1" w:unhideWhenUsed="1"/>
+    <w:lsdException w:name="List Bullet 5" w:semiHidden="1" w:unhideWhenUsed="1"/>
+    <w:lsdException w:name="List Number 2" w:semiHidden="1" w:unhideWhenUsed="1"/>
+    <w:lsdException w:name="List Number 3" w:semiHidden="1" w:unhideWhenUsed="1"/>
+    <w:lsdException w:name="List Number 4" w:semiHidden="1" w:unhideWhenUsed="1"/>
+    <w:lsdException w:name="List Number 5" w:semiHidden="1" w:unhideWhenUsed="1"/>
+    <w:lsdException w:name="Title" w:uiPriority="10" w:qFormat="1"/>
+    <w:lsdException w:name="Closing" w:semiHidden="1" w:unhideWhenUsed="1"/>
+    <w:lsdException w:name="Signature" w:semiHidden="1" w:unhideWhenUsed="1"/>
+    <w:lsdException w:name="Default Paragraph Font" w:semiHidden="1" w:uiPriority="1" w:unhideWhenUsed="1"/>
+    <w:lsdException w:name="Body Text" w:semiHidden="1" w:unhideWhenUsed="1"/>
+    <w:lsdException w:name="Body Text Indent" w:semiHidden="1" w:unhideWhenUsed="1"/>
+    <w:lsdException w:name="List Continue" w:semiHidden="1" w:unhideWhenUsed="1"/>
+    <w:lsdException w:name="List Continue 2" w:semiHidden="1" w:unhideWhenUsed="1"/>
+    <w:lsdException w:name="List Continue 3" w:semiHidden="1" w:unhideWhenUsed="1"/>
+    <w:lsdException w:name="List Continue 4" w:semiHidden="1" w:unhideWhenUsed="1"/>
+    <w:lsdException w:name="List Continue 5" w:semiHidden="1" w:unhideWhenUsed="1"/>
+    <w:lsdException w:name="Message Header" w:semiHidden="1" w:unhideWhenUsed="1"/>
+    <w:lsdException w:name="Subtitle" w:uiPriority="11" w:qFormat="1"/>
+    <w:lsdException w:name="Salutation" w:semiHidden="1" w:unhideWhenUsed="1"/>
+    <w:lsdException w:name="Date" w:semiHidden="1" w:unhideWhenUsed="1"/>
+    <w:lsdException w:name="Body Text First Indent" w:semiHidden="1" w:unhideWhenUsed="1"/>
+    <w:lsdException w:name="Body Text First Indent 2" w:semiHidden="1" w:unhideWhenUsed="1"/>
+    <w:lsdException w:name="Note Heading" w:semiHidden="1" w:unhideWhenUsed="1"/>
+    <w:lsdException w:name="Body Text 2" w:semiHidden="1" w:unhideWhenUsed="1"/>
+    <w:lsdException w:name="Body Text 3" w:semiHidden="1" w:unhideWhenUsed="1"/>
+    <w:lsdException w:name="Body Text Indent 2" w:semiHidden="1" w:unhideWhenUsed="1"/>
+    <w:lsdException w:name="Body Text Indent 3" w:semiHidden="1" w:unhideWhenUsed="1"/>
+    <w:lsdException w:name="Block Text" w:semiHidden="1" w:unhideWhenUsed="1"/>
+    <w:lsdException w:name="Hyperlink" w:semiHidden="1" w:unhideWhenUsed="1"/>
+    <w:lsdException w:name="FollowedHyperlink" w:semiHidden="1" w:unhideWhenUsed="1"/>
+    <w:lsdException w:name="Strong" w:uiPriority="22" w:qFormat="1"/>
+    <w:lsdException w:name="Emphasis" w:uiPriority="20" w:qFormat="1"/>
+    <w:lsdException w:name="Document Map" w:semiHidden="1" w:unhideWhenUsed="1"/>
+    <w:lsdException w:name="Plain Text" w:semiHidden="1" w:unhideWhenUsed="1"/>
+    <w:lsdException w:name="E-mail Signature" w:semiHidden="1" w:unhideWhenUsed="1"/>
+    <w:lsdException w:name="HTML Top of Form" w:semiHidden="1" w:unhideWhenUsed="1"/>
+    <w:lsdException w:name="HTML Bottom of Form" w:semiHidden="1" w:unhideWhenUsed="1"/>
+    <w:lsdException w:name="Normal (Web)" w:semiHidden="1" w:unhideWhenUsed="1"/>
+    <w:lsdException w:name="HTML Acronym" w:semiHidden="1" w:unhideWhenUsed="1"/>
+    <w:lsdException w:name="HTML Address" w:semiHidden="1" w:unhideWhenUsed="1"/>
+    <w:lsdException w:name="HTML Cite" w:semiHidden="1" w:unhideWhenUsed="1"/>
+    <w:lsdException w:name="HTML Code" w:semiHidden="1" w:unhideWhenUsed="1"/>
+    <w:lsdException w:name="HTML Definition" w:semiHidden="1" w:unhideWhenUsed="1"/>
+    <w:lsdException w:name="HTML Keyboard" w:semiHidden="1" w:unhideWhenUsed="1"/>
+    <w:lsdException w:name="HTML Preformatted" w:semiHidden="1" w:unhideWhenUsed="1"/>
+    <w:lsdException w:name="HTML Sample" w:semiHidden="1" w:unhideWhenUsed="1"/>
+    <w:lsdException w:name="HTML Typewriter" w:semiHidden="1" w:unhideWhenUsed="1"/>
+    <w:lsdException w:name="HTML Variable" w:semiHidden="1" w:unhideWhenUsed="1"/>
+    <w:lsdException w:name="Normal Table" w:semiHidden="1" w:unhideWhenUsed="1"/>
+    <w:lsdException w:name="annotation subject" w:semiHidden="1" w:unhideWhenUsed="1"/>
+    <w:lsdException w:name="No List" w:semiHidden="1" w:unhideWhenUsed="1"/>
+    <w:lsdException w:name="Outline List 1" w:semiHidden="1" w:unhideWhenUsed="1"/>
+    <w:lsdException w:name="Outline List 2" w:semiHidden="1" w:unhideWhenUsed="1"/>
+    <w:lsdException w:name="Outline List 3" w:semiHidden="1" w:unhideWhenUsed="1"/>
+    <w:lsdException w:name="Table Simple 1" w:semiHidden="1" w:unhideWhenUsed="1"/>
+    <w:lsdException w:name="Table Simple 2" w:semiHidden="1" w:unhideWhenUsed="1"/>
+    <w:lsdException w:name="Table Simple 3" w:semiHidden="1" w:unhideWhenUsed="1"/>
+    <w:lsdException w:name="Table Classic 1" w:semiHidden="1" w:unhideWhenUsed="1"/>
+    <w:lsdException w:name="Table Classic 2" w:semiHidden="1" w:unhideWhenUsed="1"/>
+    <w:lsdException w:name="Table Classic 3" w:semiHidden="1" w:unhideWhenUsed="1"/>
+    <w:lsdException w:name="Table Classic 4" w:semiHidden="1" w:unhideWhenUsed="1"/>
+    <w:lsdException w:name="Table Colorful 1" w:semiHidden="1" w:unhideWhenUsed="1"/>
+    <w:lsdException w:name="Table Colorful 2" w:semiHidden="1" w:unhideWhenUsed="1"/>
+    <w:lsdException w:name="Table Colorful 3" w:semiHidden="1" w:unhideWhenUsed="1"/>
+    <w:lsdException w:name="Table Columns 1" w:semiHidden="1" w:unhideWhenUsed="1"/>
+    <w:lsdException w:name="Table Columns 2" w:semiHidden="1" w:unhideWhenUsed="1"/>
+    <w:lsdException w:name="Table Columns 3" w:semiHidden="1" w:unhideWhenUsed="1"/>
+    <w:lsdException w:name="Table Columns 4" w:semiHidden="1" w:unhideWhenUsed="1"/>
+    <w:lsdException w:name="Table Columns 5" w:semiHidden="1" w:unhideWhenUsed="1"/>
+    <w:lsdException w:name="Table Grid 1" w:semiHidden="1" w:unhideWhenUsed="1"/>
+    <w:lsdException w:name="Table Grid 2" w:semiHidden="1" w:unhideWhenUsed="1"/>
+    <w:lsdException w:name="Table Grid 3" w:semiHidden="1" w:unhideWhenUsed="1"/>
+    <w:lsdException w:name="Table Grid 4" w:semiHidden="1" w:unhideWhenUsed="1"/>
+    <w:lsdException w:name="Table Grid 5" w:semiHidden="1" w:unhideWhenUsed="1"/>
+    <w:lsdException w:name="Table Grid 6" w:semiHidden="1" w:unhideWhenUsed="1"/>
+    <w:lsdException w:name="Table Grid 7" w:semiHidden="1" w:unhideWhenUsed="1"/>
+    <w:lsdException w:name="Table Grid 8" w:semiHidden="1" w:unhideWhenUsed="1"/>
+    <w:lsdException w:name="Table List 1" w:semiHidden="1" w:unhideWhenUsed="1"/>
+    <w:lsdException w:name="Table List 2" w:semiHidden="1" w:unhideWhenUsed="1"/>
+    <w:lsdException w:name="Table List 3" w:semiHidden="1" w:unhideWhenUsed="1"/>
+    <w:lsdException w:name="Table List 4" w:semiHidden="1" w:unhideWhenUsed="1"/>
+    <w:lsdException w:name="Table List 5" w:semiHidden="1" w:unhideWhenUsed="1"/>
+    <w:lsdException w:name="Table List 6" w:semiHidden="1" w:unhideWhenUsed="1"/>
+    <w:lsdException w:name="Table List 7" w:semiHidden="1" w:unhideWhenUsed="1"/>
+    <w:lsdException w:name="Table List 8" w:semiHidden="1" w:unhideWhenUsed="1"/>
+    <w:lsdException w:name="Table 3D effects 1" w:semiHidden="1" w:unhideWhenUsed="1"/>
+    <w:lsdException w:name="Table 3D effects 2" w:semiHidden="1" w:unhideWhenUsed="1"/>
+    <w:lsdException w:name="Table 3D effects 3" w:semiHidden="1" w:unhideWhenUsed="1"/>
+    <w:lsdException w:name="Table Contemporary" w:semiHidden="1" w:unhideWhenUsed="1"/>
+    <w:lsdException w:name="Table Elegant" w:semiHidden="1" w:unhideWhenUsed="1"/>
+    <w:lsdException w:name="Table Professional" w:semiHidden="1" w:unhideWhenUsed="1"/>
+    <w:lsdException w:name="Table Subtle 1" w:semiHidden="1" w:unhideWhenUsed="1"/>
+    <w:lsdException w:name="Table Subtle 2" w:semiHidden="1" w:unhideWhenUsed="1"/>
+    <w:lsdException w:name="Table Web 1" w:semiHidden="1" w:unhideWhenUsed="1"/>
+    <w:lsdException w:name="Table Web 2" w:semiHidden="1" w:unhideWhenUsed="1"/>
+    <w:lsdException w:name="Table Web 3" w:semiHidden="1" w:unhideWhenUsed="1"/>
+    <w:lsdException w:name="Balloon Text" w:semiHidden="1" w:unhideWhenUsed="1"/>
+    <w:lsdException w:name="Table Grid" w:semiHidden="1" w:uiPriority="59" w:unhideWhenUsed="1"/>
+    <w:lsdException w:name="Table Theme" w:semiHidden="1" w:unhideWhenUsed="1"/>
+    <w:lsdException w:name="Placeholder Text" w:semiHidden="1"/>
+    <w:lsdException w:name="No Spacing" w:uiPriority="1" w:qFormat="1"/>
+    <w:lsdException w:name="Light Shading" w:uiPriority="60"/>
+    <w:lsdException w:name="Light List" w:uiPriority="61"/>
+    <w:lsdException w:name="Light Grid" w:uiPriority="62"/>
+    <w:lsdException w:name="Medium Shading 1" w:uiPriority="63"/>
+    <w:lsdException w:name="Medium Shading 2" w:uiPriority="64"/>
+    <w:lsdException w:name="Medium List 1" w:uiPriority="65"/>
+    <w:lsdException w:name="Medium List 2" w:uiPriority="66"/>
+    <w:lsdException w:name="Medium Grid 1" w:uiPriority="67"/>
+    <w:lsdException w:name="Medium Grid 2" w:uiPriority="68"/>
+    <w:lsdException w:name="Medium Grid 3" w:uiPriority="69"/>
+    <w:lsdException w:name="Dark List" w:uiPriority="70"/>
+    <w:lsdException w:name="Colorful Shading" w:uiPriority="71"/>
+    <w:lsdException w:name="Colorful List" w:uiPriority="72"/>
+    <w:lsdException w:name="Colorful Grid" w:uiPriority="73"/>
+    <w:lsdException w:name="Light Shading Accent 1" w:uiPriority="60"/>
+    <w:lsdException w:name="Light List Accent 1" w:uiPriority="61"/>
+    <w:lsdException w:name="Light Grid Accent 1" w:uiPriority="62"/>
+    <w:lsdException w:name="Medium Shading 1 Accent 1" w:uiPriority="63"/>
+    <w:lsdException w:name="Medium Shading 2 Accent 1" w:uiPriority="64"/>
+    <w:lsdException w:name="Medium List 1 Accent 1" w:uiPriority="65"/>
+    <w:lsdException w:name="Revision" w:semiHidden="1"/>
+    <w:lsdException w:name="List Paragraph" w:uiPriority="34" w:qFormat="1"/>
+    <w:lsdException w:name="Quote" w:uiPriority="29" w:qFormat="1"/>
+    <w:lsdException w:name="Intense Quote" w:uiPriority="30" w:qFormat="1"/>
+    <w:lsdException w:name="Medium List 2 Accent 1" w:uiPriority="66"/>
+    <w:lsdException w:name="Medium Grid 1 Accent 1" w:uiPriority="67"/>
+    <w:lsdException w:name="Medium Grid 2 Accent 1" w:uiPriority="68"/>
+    <w:lsdException w:name="Medium Grid 3 Accent 1" w:uiPriority="69"/>
+    <w:lsdException w:name="Dark List Accent 1" w:uiPriority="70"/>
+    <w:lsdException w:name="Colorful Shading Accent 1" w:uiPriority="71"/>
+    <w:lsdException w:name="Colorful List Accent 1" w:uiPriority="72"/>
+    <w:lsdException w:name="Colorful Grid Accent 1" w:uiPriority="73"/>
+    <w:lsdException w:name="Light Shading Accent 2" w:uiPriority="60"/>
+    <w:lsdException w:name="Light List Accent 2" w:uiPriority="61"/>
+    <w:lsdException w:name="Light Grid Accent 2" w:uiPriority="62"/>
+    <w:lsdException w:name="Medium Shading 1 Accent 2" w:uiPriority="63"/>
+    <w:lsdException w:name="Medium Shading 2 Accent 2" w:uiPriority="64"/>
+    <w:lsdException w:name="Medium List 1 Accent 2" w:uiPriority="65"/>
+    <w:lsdException w:name="Medium List 2 Accent 2" w:uiPriority="66"/>
+    <w:lsdException w:name="Medium Grid 1 Accent 2" w:uiPriority="67"/>
+    <w:lsdException w:name="Medium Grid 2 Accent 2" w:uiPriority="68"/>
+    <w:lsdException w:name="Medium Grid 3 Accent 2" w:uiPriority="69"/>
+    <w:lsdException w:name="Dark List Accent 2" w:uiPriority="70"/>
+    <w:lsdException w:name="Colorful Shading Accent 2" w:uiPriority="71"/>
+    <w:lsdException w:name="Colorful List Accent 2" w:uiPriority="72"/>
+    <w:lsdException w:name="Colorful Grid Accent 2" w:uiPriority="73"/>
+    <w:lsdException w:name="Light Shading Accent 3" w:uiPriority="60"/>
+    <w:lsdException w:name="Light List Accent 3" w:uiPriority="61"/>
+    <w:lsdException w:name="Light Grid Accent 3" w:uiPriority="62"/>
+    <w:lsdException w:name="Medium Shading 1 Accent 3" w:uiPriority="63"/>
+    <w:lsdException w:name="Medium Shading 2 Accent 3" w:uiPriority="64"/>
+    <w:lsdException w:name="Medium List 1 Accent 3" w:uiPriority="65"/>
+    <w:lsdException w:name="Medium List 2 Accent 3" w:uiPriority="66"/>
+    <w:lsdException w:name="Medium Grid 1 Accent 3" w:uiPriority="67"/>
+    <w:lsdException w:name="Medium Grid 2 Accent 3" w:uiPriority="68"/>
+    <w:lsdException w:name="Medium Grid 3 Accent 3" w:uiPriority="69"/>
+    <w:lsdException w:name="Dark List Accent 3" w:uiPriority="70"/>
+    <w:lsdException w:name="Colorful Shading Accent 3" w:uiPriority="71"/>
+    <w:lsdException w:name="Colorful List Accent 3" w:uiPriority="72"/>
+    <w:lsdException w:name="Colorful Grid Accent 3" w:uiPriority="73"/>
+    <w:lsdException w:name="Light Shading Accent 4" w:uiPriority="60"/>
+    <w:lsdException w:name="Light List Accent 4" w:uiPriority="61"/>
+    <w:lsdException w:name="Light Grid Accent 4" w:uiPriority="62"/>
+    <w:lsdException w:name="Medium Shading 1 Accent 4" w:uiPriority="63"/>
+    <w:lsdException w:name="Medium Shading 2 Accent 4" w:uiPriority="64"/>
+    <w:lsdException w:name="Medium List 1 Accent 4" w:uiPriority="65"/>
+    <w:lsdException w:name="Medium List 2 Accent 4" w:uiPriority="66"/>
+    <w:lsdException w:name="Medium Grid 1 Accent 4" w:uiPriority="67"/>
+    <w:lsdException w:name="Medium Grid 2 Accent 4" w:uiPriority="68"/>
+    <w:lsdException w:name="Medium Grid 3 Accent 4" w:uiPriority="69"/>
+    <w:lsdException w:name="Dark List Accent 4" w:uiPriority="70"/>
+    <w:lsdException w:name="Colorful Shading Accent 4" w:uiPriority="71"/>
+    <w:lsdException w:name="Colorful List Accent 4" w:uiPriority="72"/>
+    <w:lsdException w:name="Colorful Grid Accent 4" w:uiPriority="73"/>
+    <w:lsdException w:name="Light Shading Accent 5" w:uiPriority="60"/>
+    <w:lsdException w:name="Light List Accent 5" w:uiPriority="61"/>
+    <w:lsdException w:name="Light Grid Accent 5" w:uiPriority="62"/>
+    <w:lsdException w:name="Medium Shading 1 Accent 5" w:uiPriority="63"/>
+    <w:lsdException w:name="Medium Shading 2 Accent 5" w:uiPriority="64"/>
+    <w:lsdException w:name="Medium List 1 Accent 5" w:uiPriority="65"/>
+    <w:lsdException w:name="Medium List 2 Accent 5" w:uiPriority="66"/>
+    <w:lsdException w:name="Medium Grid 1 Accent 5" w:uiPriority="67"/>
+    <w:lsdException w:name="Medium Grid 2 Accent 5" w:uiPriority="68"/>
+    <w:lsdException w:name="Medium Grid 3 Accent 5" w:uiPriority="69"/>
+    <w:lsdException w:name="Dark List Accent 5" w:uiPriority="70"/>
+    <w:lsdException w:name="Colorful Shading Accent 5" w:uiPriority="71"/>
+    <w:lsdException w:name="Colorful List Accent 5" w:uiPriority="72"/>
+    <w:lsdException w:name="Colorful Grid Accent 5" w:uiPriority="73"/>
+    <w:lsdException w:name="Light Shading Accent 6" w:uiPriority="60"/>
+    <w:lsdException w:name="Light List Accent 6" w:uiPriority="61"/>
+    <w:lsdException w:name="Light Grid Accent 6" w:uiPriority="62"/>
+    <w:lsdException w:name="Medium Shading 1 Accent 6" w:uiPriority="63"/>
+    <w:lsdException w:name="Medium Shading 2 Accent 6" w:uiPriority="64"/>
+    <w:lsdException w:name="Medium List 1 Accent 6" w:uiPriority="65"/>
+    <w:lsdException w:name="Medium List 2 Accent 6" w:uiPriority="66"/>
+    <w:lsdException w:name="Medium Grid 1 Accent 6" w:uiPriority="67"/>
+    <w:lsdException w:name="Medium Grid 2 Accent 6" w:uiPriority="68"/>
+    <w:lsdException w:name="Medium Grid 3 Accent 6" w:uiPriority="69"/>
+    <w:lsdException w:name="Dark List Accent 6" w:uiPriority="70"/>
+    <w:lsdException w:name="Colorful Shading Accent 6" w:uiPriority="71"/>
+    <w:lsdException w:name="Colorful List Accent 6" w:uiPriority="72"/>
+    <w:lsdException w:name="Colorful Grid Accent 6" w:uiPriority="73"/>
+    <w:lsdException w:name="Subtle Emphasis" w:uiPriority="19" w:qFormat="1"/>
+    <w:lsdException w:name="Intense Emphasis" w:uiPriority="21" w:qFormat="1"/>
+    <w:lsdException w:name="Subtle Reference" w:uiPriority="31" w:qFormat="1"/>
+    <w:lsdException w:name="Intense Reference" w:uiPriority="32" w:qFormat="1"/>
+    <w:lsdException w:name="Book Title" w:uiPriority="33" w:qFormat="1"/>
+    <w:lsdException w:name="Bibliography" w:semiHidden="1" w:uiPriority="37" w:unhideWhenUsed="1"/>
+    <w:lsdException w:name="TOC Heading" w:semiHidden="1" w:uiPriority="39" w:unhideWhenUsed="1" w:qFormat="1"/>
+    <w:lsdException w:name="Plain Table 1" w:uiPriority="41"/>
+    <w:lsdException w:name="Plain Table 2" w:uiPriority="42"/>
+    <w:lsdException w:name="Plain Table 3" w:uiPriority="43"/>
+    <w:lsdException w:name="Plain Table 4" w:uiPriority="44"/>
+    <w:lsdException w:name="Plain Table 5" w:uiPriority="45"/>
+    <w:lsdException w:name="Grid Table Light" w:uiPriority="40"/>
+    <w:lsdException w:name="Grid Table 1 Light" w:uiPriority="46"/>
+    <w:lsdException w:name="Grid Table 2" w:uiPriority="47"/>
+    <w:lsdException w:name="Grid Table 3" w:uiPriority="48"/>
+    <w:lsdException w:name="Grid Table 4" w:uiPriority="49"/>
+    <w:lsdException w:name="Grid Table 5 Dark" w:uiPriority="50"/>
+    <w:lsdException w:name="Grid Table 6 Colorful" w:uiPriority="51"/>
+    <w:lsdException w:name="Grid Table 7 Colorful" w:uiPriority="52"/>
+    <w:lsdException w:name="Grid Table 1 Light Accent 1" w:uiPriority="46"/>
+    <w:lsdException w:name="Grid Table 2 Accent 1" w:uiPriority="47"/>
+    <w:lsdException w:name="Grid Table 3 Accent 1" w:uiPriority="48"/>
+    <w:lsdException w:name="Grid Table 4 Accent 1" w:uiPriority="49"/>
+    <w:lsdException w:name="Grid Table 5 Dark Accent 1" w:uiPriority="50"/>
+    <w:lsdException w:name="Grid Table 6 Colorful Accent 1" w:uiPriority="51"/>
+    <w:lsdException w:name="Grid Table 7 Colorful Accent 1" w:uiPriority="52"/>
+    <w:lsdException w:name="Grid Table 1 Light Accent 2" w:uiPriority="46"/>
+    <w:lsdException w:name="Grid Table 2 Accent 2" w:uiPriority="47"/>
+    <w:lsdException w:name="Grid Table 3 Accent 2" w:uiPriority="48"/>
+    <w:lsdException w:name="Grid Table 4 Accent 2" w:uiPriority="49"/>
+    <w:lsdException w:name="Grid Table 5 Dark Accent 2" w:uiPriority="50"/>
+    <w:lsdException w:name="Grid Table 6 Colorful Accent 2" w:uiPriority="51"/>
+    <w:lsdException w:name="Grid Table 7 Colorful Accent 2" w:uiPriority="52"/>
+    <w:lsdException w:name="Grid Table 1 Light Accent 3" w:uiPriority="46"/>
+    <w:lsdException w:name="Grid Table 2 Accent 3" w:uiPriority="47"/>
+    <w:lsdException w:name="Grid Table 3 Accent 3" w:uiPriority="48"/>
+    <w:lsdException w:name="Grid Table 4 Accent 3" w:uiPriority="49"/>
+    <w:lsdException w:name="Grid Table 5 Dark Accent 3" w:uiPriority="50"/>
+    <w:lsdException w:name="Grid Table 6 Colorful Accent 3" w:uiPriority="51"/>
+    <w:lsdException w:name="Grid Table 7 Colorful Accent 3" w:uiPriority="52"/>
+    <w:lsdException w:name="Grid Table 1 Light Accent 4" w:uiPriority="46"/>
+    <w:lsdException w:name="Grid Table 2 Accent 4" w:uiPriority="47"/>
+    <w:lsdException w:name="Grid Table 3 Accent 4" w:uiPriority="48"/>
+    <w:lsdException w:name="Grid Table 4 Accent 4" w:uiPriority="49"/>
+    <w:lsdException w:name="Grid Table 5 Dark Accent 4" w:uiPriority="50"/>
+    <w:lsdException w:name="Grid Table 6 Colorful Accent 4" w:uiPriority="51"/>
+    <w:lsdException w:name="Grid Table 7 Colorful Accent 4" w:uiPriority="52"/>
+    <w:lsdException w:name="Grid Table 1 Light Accent 5" w:uiPriority="46"/>
+    <w:lsdException w:name="Grid Table 2 Accent 5" w:uiPriority="47"/>
+    <w:lsdException w:name="Grid Table 3 Accent 5" w:uiPriority="48"/>
+    <w:lsdException w:name="Grid Table 4 Accent 5" w:uiPriority="49"/>
+    <w:lsdException w:name="Grid Table 5 Dark Accent 5" w:uiPriority="50"/>
+    <w:lsdException w:name="Grid Table 6 Colorful Accent 5" w:uiPriority="51"/>
+    <w:lsdException w:name="Grid Table 7 Colorful Accent 5" w:uiPriority="52"/>
+    <w:lsdException w:name="Grid Table 1 Light Accent 6" w:uiPriority="46"/>
+    <w:lsdException w:name="Grid Table 2 Accent 6" w:uiPriority="47"/>
+    <w:lsdException w:name="Grid Table 3 Accent 6" w:uiPriority="48"/>
+    <w:lsdException w:name="Grid Table 4 Accent 6" w:uiPriority="49"/>
+    <w:lsdException w:name="Grid Table 5 Dark Accent 6" w:uiPriority="50"/>
+    <w:lsdException w:name="Grid Table 6 Colorful Accent 6" w:uiPriority="51"/>
+    <w:lsdException w:name="Grid Table 7 Colorful Accent 6" w:uiPriority="52"/>
+    <w:lsdException w:name="List Table 1 Light" w:uiPriority="46"/>
+    <w:lsdException w:name="List Table 2" w:uiPriority="47"/>
+    <w:lsdException w:name="List Table 3" w:uiPriority="48"/>
+    <w:lsdException w:name="List Table 4" w:uiPriority="49"/>
+    <w:lsdException w:name="List Table 5 Dark" w:uiPriority="50"/>
+    <w:lsdException w:name="List Table 6 Colorful" w:uiPriority="51"/>
+    <w:lsdException w:name="List Table 7 Colorful" w:uiPriority="52"/>
+    <w:lsdException w:name="List Table 1 Light Accent 1" w:uiPriority="46"/>
+    <w:lsdException w:name="List Table 2 Accent 1" w:uiPriority="47"/>
+    <w:lsdException w:name="List Table 3 Accent 1" w:uiPriority="48"/>
+    <w:lsdException w:name="List Table 4 Accent 1" w:uiPriority="49"/>
+    <w:lsdException w:name="List Table 5 Dark Accent 1" w:uiPriority="50"/>
+    <w:lsdException w:name="List Table 6 Colorful Accent 1" w:uiPriority="51"/>
+    <w:lsdException w:name="List Table 7 Colorful Accent 1" w:uiPriority="52"/>
+    <w:lsdException w:name="List Table 1 Light Accent 2" w:uiPriority="46"/>
+    <w:lsdException w:name="List Table 2 Accent 2" w:uiPriority="47"/>
+    <w:lsdException w:name="List Table 3 Accent 2" w:uiPriority="48"/>
+    <w:lsdException w:name="List Table 4 Accent 2" w:uiPriority="49"/>
+    <w:lsdException w:name="List Table 5 Dark Accent 2" w:uiPriority="50"/>
+    <w:lsdException w:name="List Table 6 Colorful Accent 2" w:uiPriority="51"/>
+    <w:lsdException w:name="List Table 7 Colorful Accent 2" w:uiPriority="52"/>
+    <w:lsdException w:name="List Table 1 Light Accent 3" w:uiPriority="46"/>
+    <w:lsdException w:name="List Table 2 Accent 3" w:uiPriority="47"/>
+    <w:lsdException w:name="List Table 3 Accent 3" w:uiPriority="48"/>
+    <w:lsdException w:name="List Table 4 Accent 3" w:uiPriority="49"/>
+    <w:lsdException w:name="List Table 5 Dark Accent 3" w:uiPriority="50"/>
+    <w:lsdException w:name="List Table 6 Colorful Accent 3" w:uiPriority="51"/>
+    <w:lsdException w:name="List Table 7 Colorful Accent 3" w:uiPriority="52"/>
+    <w:lsdException w:name="List Table 1 Light Accent 4" w:uiPriority="46"/>
+    <w:lsdException w:name="List Table 2 Accent 4" w:uiPriority="47"/>
+    <w:lsdException w:name="List Table 3 Accent 4" w:uiPriority="48"/>
+    <w:lsdException w:name="List Table 4 Accent 4" w:uiPriority="49"/>
+    <w:lsdException w:name="List Table 5 Dark Accent 4" w:uiPriority="50"/>
+    <w:lsdException w:name="List Table 6 Colorful Accent 4" w:uiPriority="51"/>
+    <w:lsdException w:name="List Table 7 Colorful Accent 4" w:uiPriority="52"/>
+    <w:lsdException w:name="List Table 1 Light Accent 5" w:uiPriority="46"/>
+    <w:lsdException w:name="List Table 2 Accent 5" w:uiPriority="47"/>
+    <w:lsdException w:name="List Table 3 Accent 5" w:uiPriority="48"/>
+    <w:lsdException w:name="List Table 4 Accent 5" w:uiPriority="49"/>
+    <w:lsdException w:name="List Table 5 Dark Accent 5" w:uiPriority="50"/>
+    <w:lsdException w:name="List Table 6 Colorful Accent 5" w:uiPriority="51"/>
+    <w:lsdException w:name="List Table 7 Colorful Accent 5" w:uiPriority="52"/>
+    <w:lsdException w:name="List Table 1 Light Accent 6" w:uiPriority="46"/>
+    <w:lsdException w:name="List Table 2 Accent 6" w:uiPriority="47"/>
+    <w:lsdException w:name="List Table 3 Accent 6" w:uiPriority="48"/>
+    <w:lsdException w:name="List Table 4 Accent 6" w:uiPriority="49"/>
+    <w:lsdException w:name="List Table 5 Dark Accent 6" w:uiPriority="50"/>
+    <w:lsdException w:name="List Table 6 Colorful Accent 6" w:uiPriority="51"/>
+    <w:lsdException w:name="List Table 7 Colorful Accent 6" w:uiPriority="52"/>
+    <w:lsdException w:name="Mention" w:semiHidden="1" w:unhideWhenUsed="1"/>
+    <w:lsdException w:name="Smart Hyperlink" w:semiHidden="1" w:unhideWhenUsed="1"/>
+    <w:lsdException w:name="Hashtag" w:semiHidden="1" w:unhideWhenUsed="1"/>
+    <w:lsdException w:name="Unresolved Mention" w:semiHidden="1" w:unhideWhenUsed="1"/>
+    <w:lsdException w:name="Smart Link" w:semiHidden="1" w:unhideWhenUsed="1"/>
   </w:latentStyles>
   <w:style w:type="paragraph" w:default="1" w:styleId="Normal">
     <w:name w:val="Normal"/>
@@ -12787,911 +12801,7 @@
       <w:contextualSpacing/>
     </w:pPr>
   </w:style>
-  <w:style w:type="paragraph" w:styleId="TtulodeTDC">
-    <w:name w:val="TOC Heading"/>
-    <w:basedOn w:val="Ttulo1"/>
-    <w:next w:val="Normal"/>
-    <w:uiPriority w:val="39"/>
-    <w:semiHidden/>
-    <w:unhideWhenUsed/>
-    <w:qFormat/>
-    <w:rsid w:val="00F02CDD"/>
-    <w:pPr>
-      <w:spacing w:after="0" w:line="276" w:lineRule="auto"/>
-      <w:ind w:left="0"/>
-      <w:outlineLvl w:val="9"/>
-    </w:pPr>
-    <w:rPr>
-      <w:rFonts w:asciiTheme="majorHAnsi" w:eastAsiaTheme="majorEastAsia" w:hAnsiTheme="majorHAnsi" w:cstheme="majorBidi"/>
-      <w:bCs/>
-      <w:color w:val="365F91" w:themeColor="accent1" w:themeShade="BF"/>
-      <w:sz w:val="28"/>
-      <w:szCs w:val="28"/>
-      <w:lang w:val="es-MX"/>
-    </w:rPr>
-  </w:style>
-  <w:style w:type="paragraph" w:customStyle="1" w:styleId="Titulo1">
-    <w:name w:val="Titulo 1"/>
-    <w:basedOn w:val="Ttulo1"/>
-    <w:link w:val="Titulo1Car"/>
-    <w:qFormat/>
-    <w:rsid w:val="00F02CDD"/>
-    <w:pPr>
-      <w:numPr>
-        <w:numId w:val="1"/>
-      </w:numPr>
-      <w:pBdr>
-        <w:top w:val="nil"/>
-        <w:left w:val="nil"/>
-        <w:bottom w:val="nil"/>
-        <w:right w:val="nil"/>
-        <w:between w:val="nil"/>
-      </w:pBdr>
-    </w:pPr>
-    <w:rPr>
-      <w:color w:val="000000"/>
-      <w:sz w:val="28"/>
-      <w:szCs w:val="28"/>
-    </w:rPr>
-  </w:style>
-  <w:style w:type="paragraph" w:styleId="TDC1">
-    <w:name w:val="toc 1"/>
-    <w:basedOn w:val="Normal"/>
-    <w:next w:val="Normal"/>
-    <w:autoRedefine/>
-    <w:uiPriority w:val="39"/>
-    <w:unhideWhenUsed/>
-    <w:qFormat/>
-    <w:rsid w:val="00BB53A2"/>
-    <w:pPr>
-      <w:spacing w:after="100"/>
-      <w:ind w:left="0"/>
-    </w:pPr>
-  </w:style>
-  <w:style w:type="character" w:customStyle="1" w:styleId="Ttulo1Car">
-    <w:name w:val="Título 1 Car"/>
-    <w:basedOn w:val="Fuentedeprrafopredeter"/>
-    <w:link w:val="Ttulo1"/>
-    <w:rsid w:val="00F02CDD"/>
-    <w:rPr>
-      <w:b/>
-      <w:sz w:val="48"/>
-      <w:szCs w:val="48"/>
-    </w:rPr>
-  </w:style>
-  <w:style w:type="character" w:customStyle="1" w:styleId="Titulo1Car">
-    <w:name w:val="Titulo 1 Car"/>
-    <w:basedOn w:val="Ttulo1Car"/>
-    <w:link w:val="Titulo1"/>
-    <w:rsid w:val="00F02CDD"/>
-    <w:rPr>
-      <w:b/>
-      <w:color w:val="000000"/>
-      <w:sz w:val="28"/>
-      <w:szCs w:val="28"/>
-    </w:rPr>
-  </w:style>
-  <w:style w:type="paragraph" w:styleId="TDC2">
-    <w:name w:val="toc 2"/>
-    <w:basedOn w:val="Normal"/>
-    <w:next w:val="Normal"/>
-    <w:autoRedefine/>
-    <w:uiPriority w:val="39"/>
-    <w:unhideWhenUsed/>
-    <w:qFormat/>
-    <w:rsid w:val="00BB53A2"/>
-    <w:pPr>
-      <w:spacing w:after="100" w:line="276" w:lineRule="auto"/>
-      <w:ind w:left="220"/>
-    </w:pPr>
-    <w:rPr>
-      <w:rFonts w:asciiTheme="minorHAnsi" w:eastAsiaTheme="minorEastAsia" w:hAnsiTheme="minorHAnsi" w:cstheme="minorBidi"/>
-      <w:lang w:val="es-MX"/>
-    </w:rPr>
-  </w:style>
-  <w:style w:type="paragraph" w:styleId="TDC3">
-    <w:name w:val="toc 3"/>
-    <w:basedOn w:val="Normal"/>
-    <w:next w:val="Normal"/>
-    <w:autoRedefine/>
-    <w:uiPriority w:val="39"/>
-    <w:semiHidden/>
-    <w:unhideWhenUsed/>
-    <w:qFormat/>
-    <w:rsid w:val="00BB53A2"/>
-    <w:pPr>
-      <w:spacing w:after="100" w:line="276" w:lineRule="auto"/>
-      <w:ind w:left="440"/>
-    </w:pPr>
-    <w:rPr>
-      <w:rFonts w:asciiTheme="minorHAnsi" w:eastAsiaTheme="minorEastAsia" w:hAnsiTheme="minorHAnsi" w:cstheme="minorBidi"/>
-      <w:lang w:val="es-MX"/>
-    </w:rPr>
-  </w:style>
-  <w:style w:type="character" w:customStyle="1" w:styleId="Ttulo7Car">
-    <w:name w:val="Título 7 Car"/>
-    <w:basedOn w:val="Fuentedeprrafopredeter"/>
-    <w:link w:val="Ttulo7"/>
-    <w:uiPriority w:val="9"/>
-    <w:semiHidden/>
-    <w:rsid w:val="004C0DD4"/>
-    <w:rPr>
-      <w:rFonts w:asciiTheme="majorHAnsi" w:eastAsiaTheme="majorEastAsia" w:hAnsiTheme="majorHAnsi" w:cstheme="majorBidi"/>
-      <w:i/>
-      <w:iCs/>
-      <w:color w:val="404040" w:themeColor="text1" w:themeTint="BF"/>
-    </w:rPr>
-  </w:style>
-  <w:style w:type="character" w:customStyle="1" w:styleId="Ttulo8Car">
-    <w:name w:val="Título 8 Car"/>
-    <w:basedOn w:val="Fuentedeprrafopredeter"/>
-    <w:link w:val="Ttulo8"/>
-    <w:uiPriority w:val="9"/>
-    <w:semiHidden/>
-    <w:rsid w:val="004C0DD4"/>
-    <w:rPr>
-      <w:rFonts w:asciiTheme="majorHAnsi" w:eastAsiaTheme="majorEastAsia" w:hAnsiTheme="majorHAnsi" w:cstheme="majorBidi"/>
-      <w:color w:val="404040" w:themeColor="text1" w:themeTint="BF"/>
-      <w:sz w:val="20"/>
-      <w:szCs w:val="20"/>
-    </w:rPr>
-  </w:style>
-  <w:style w:type="character" w:customStyle="1" w:styleId="Ttulo9Car">
-    <w:name w:val="Título 9 Car"/>
-    <w:basedOn w:val="Fuentedeprrafopredeter"/>
-    <w:link w:val="Ttulo9"/>
-    <w:uiPriority w:val="9"/>
-    <w:semiHidden/>
-    <w:rsid w:val="004C0DD4"/>
-    <w:rPr>
-      <w:rFonts w:asciiTheme="majorHAnsi" w:eastAsiaTheme="majorEastAsia" w:hAnsiTheme="majorHAnsi" w:cstheme="majorBidi"/>
-      <w:i/>
-      <w:iCs/>
-      <w:color w:val="404040" w:themeColor="text1" w:themeTint="BF"/>
-      <w:sz w:val="20"/>
-      <w:szCs w:val="20"/>
-    </w:rPr>
-  </w:style>
-</w:styles>
-</file>
-
-<file path=word/stylesWithEffects.xml><?xml version="1.0" encoding="utf-8"?>
-<w:styles xmlns:wpc="http://schemas.microsoft.com/office/word/2010/wordprocessingCanvas" xmlns:mc="http://schemas.openxmlformats.org/markup-compatibility/2006" xmlns:o="urn:schemas-microsoft-com:office:office" xmlns:r="http://schemas.openxmlformats.org/officeDocument/2006/relationships" xmlns:m="http://schemas.openxmlformats.org/officeDocument/2006/math" xmlns:v="urn:schemas-microsoft-com:vml" xmlns:wp14="http://schemas.microsoft.com/office/word/2010/wordprocessingDrawing" xmlns:wp="http://schemas.openxmlformats.org/drawingml/2006/wordprocessingDrawing" xmlns:w10="urn:schemas-microsoft-com:office:word" xmlns:w="http://schemas.openxmlformats.org/wordprocessingml/2006/main" xmlns:w14="http://schemas.microsoft.com/office/word/2010/wordml" xmlns:wpg="http://schemas.microsoft.com/office/word/2010/wordprocessingGroup" xmlns:wpi="http://schemas.microsoft.com/office/word/2010/wordprocessingInk" xmlns:wne="http://schemas.microsoft.com/office/word/2006/wordml" xmlns:wps="http://schemas.microsoft.com/office/word/2010/wordprocessingShape" mc:Ignorable="w14 wp14">
-  <w:docDefaults>
-    <w:rPrDefault>
-      <w:rPr>
-        <w:rFonts w:ascii="Helvetica Neue" w:eastAsia="Helvetica Neue" w:hAnsi="Helvetica Neue" w:cs="Helvetica Neue"/>
-        <w:sz w:val="22"/>
-        <w:szCs w:val="22"/>
-        <w:lang w:val="en-US" w:eastAsia="es-MX" w:bidi="ar-SA"/>
-      </w:rPr>
-    </w:rPrDefault>
-    <w:pPrDefault>
-      <w:pPr>
-        <w:ind w:left="284"/>
-      </w:pPr>
-    </w:pPrDefault>
-  </w:docDefaults>
-  <w:latentStyles w:defLockedState="0" w:defUIPriority="99" w:defSemiHidden="1" w:defUnhideWhenUsed="1" w:defQFormat="0" w:count="267">
-    <w:lsdException w:name="Normal" w:semiHidden="0" w:uiPriority="0" w:unhideWhenUsed="0" w:qFormat="1"/>
-    <w:lsdException w:name="heading 1" w:semiHidden="0" w:uiPriority="9" w:unhideWhenUsed="0" w:qFormat="1"/>
-    <w:lsdException w:name="heading 2" w:uiPriority="9" w:qFormat="1"/>
-    <w:lsdException w:name="heading 3" w:uiPriority="9" w:qFormat="1"/>
-    <w:lsdException w:name="heading 4" w:uiPriority="9" w:qFormat="1"/>
-    <w:lsdException w:name="heading 5" w:uiPriority="9" w:qFormat="1"/>
-    <w:lsdException w:name="heading 6" w:uiPriority="9" w:qFormat="1"/>
-    <w:lsdException w:name="heading 7" w:uiPriority="9" w:qFormat="1"/>
-    <w:lsdException w:name="heading 8" w:uiPriority="9" w:qFormat="1"/>
-    <w:lsdException w:name="heading 9" w:uiPriority="9" w:qFormat="1"/>
-    <w:lsdException w:name="toc 1" w:uiPriority="39" w:qFormat="1"/>
-    <w:lsdException w:name="toc 2" w:uiPriority="39" w:qFormat="1"/>
-    <w:lsdException w:name="toc 3" w:uiPriority="39" w:qFormat="1"/>
-    <w:lsdException w:name="toc 4" w:uiPriority="39"/>
-    <w:lsdException w:name="toc 5" w:uiPriority="39"/>
-    <w:lsdException w:name="toc 6" w:uiPriority="39"/>
-    <w:lsdException w:name="toc 7" w:uiPriority="39"/>
-    <w:lsdException w:name="toc 8" w:uiPriority="39"/>
-    <w:lsdException w:name="toc 9" w:uiPriority="39"/>
-    <w:lsdException w:name="caption" w:uiPriority="35" w:qFormat="1"/>
-    <w:lsdException w:name="Title" w:semiHidden="0" w:uiPriority="10" w:unhideWhenUsed="0" w:qFormat="1"/>
-    <w:lsdException w:name="Default Paragraph Font" w:uiPriority="1"/>
-    <w:lsdException w:name="Subtitle" w:semiHidden="0" w:uiPriority="11" w:unhideWhenUsed="0" w:qFormat="1"/>
-    <w:lsdException w:name="Strong" w:semiHidden="0" w:uiPriority="22" w:unhideWhenUsed="0" w:qFormat="1"/>
-    <w:lsdException w:name="Emphasis" w:semiHidden="0" w:uiPriority="20" w:unhideWhenUsed="0" w:qFormat="1"/>
-    <w:lsdException w:name="Table Grid" w:semiHidden="0" w:uiPriority="59" w:unhideWhenUsed="0"/>
-    <w:lsdException w:name="Placeholder Text" w:unhideWhenUsed="0"/>
-    <w:lsdException w:name="No Spacing" w:semiHidden="0" w:uiPriority="1" w:unhideWhenUsed="0" w:qFormat="1"/>
-    <w:lsdException w:name="Light Shading" w:semiHidden="0" w:uiPriority="60" w:unhideWhenUsed="0"/>
-    <w:lsdException w:name="Light List" w:semiHidden="0" w:uiPriority="61" w:unhideWhenUsed="0"/>
-    <w:lsdException w:name="Light Grid" w:semiHidden="0" w:uiPriority="62" w:unhideWhenUsed="0"/>
-    <w:lsdException w:name="Medium Shading 1" w:semiHidden="0" w:uiPriority="63" w:unhideWhenUsed="0"/>
-    <w:lsdException w:name="Medium Shading 2" w:semiHidden="0" w:uiPriority="64" w:unhideWhenUsed="0"/>
-    <w:lsdException w:name="Medium List 1" w:semiHidden="0" w:uiPriority="65" w:unhideWhenUsed="0"/>
-    <w:lsdException w:name="Medium List 2" w:semiHidden="0" w:uiPriority="66" w:unhideWhenUsed="0"/>
-    <w:lsdException w:name="Medium Grid 1" w:semiHidden="0" w:uiPriority="67" w:unhideWhenUsed="0"/>
-    <w:lsdException w:name="Medium Grid 2" w:semiHidden="0" w:uiPriority="68" w:unhideWhenUsed="0"/>
-    <w:lsdException w:name="Medium Grid 3" w:semiHidden="0" w:uiPriority="69" w:unhideWhenUsed="0"/>
-    <w:lsdException w:name="Dark List" w:semiHidden="0" w:uiPriority="70" w:unhideWhenUsed="0"/>
-    <w:lsdException w:name="Colorful Shading" w:semiHidden="0" w:uiPriority="71" w:unhideWhenUsed="0"/>
-    <w:lsdException w:name="Colorful List" w:semiHidden="0" w:uiPriority="72" w:unhideWhenUsed="0"/>
-    <w:lsdException w:name="Colorful Grid" w:semiHidden="0" w:uiPriority="73" w:unhideWhenUsed="0"/>
-    <w:lsdException w:name="Light Shading Accent 1" w:semiHidden="0" w:uiPriority="60" w:unhideWhenUsed="0"/>
-    <w:lsdException w:name="Light List Accent 1" w:semiHidden="0" w:uiPriority="61" w:unhideWhenUsed="0"/>
-    <w:lsdException w:name="Light Grid Accent 1" w:semiHidden="0" w:uiPriority="62" w:unhideWhenUsed="0"/>
-    <w:lsdException w:name="Medium Shading 1 Accent 1" w:semiHidden="0" w:uiPriority="63" w:unhideWhenUsed="0"/>
-    <w:lsdException w:name="Medium Shading 2 Accent 1" w:semiHidden="0" w:uiPriority="64" w:unhideWhenUsed="0"/>
-    <w:lsdException w:name="Medium List 1 Accent 1" w:semiHidden="0" w:uiPriority="65" w:unhideWhenUsed="0"/>
-    <w:lsdException w:name="Revision" w:unhideWhenUsed="0"/>
-    <w:lsdException w:name="List Paragraph" w:semiHidden="0" w:uiPriority="34" w:unhideWhenUsed="0" w:qFormat="1"/>
-    <w:lsdException w:name="Quote" w:semiHidden="0" w:uiPriority="29" w:unhideWhenUsed="0" w:qFormat="1"/>
-    <w:lsdException w:name="Intense Quote" w:semiHidden="0" w:uiPriority="30" w:unhideWhenUsed="0" w:qFormat="1"/>
-    <w:lsdException w:name="Medium List 2 Accent 1" w:semiHidden="0" w:uiPriority="66" w:unhideWhenUsed="0"/>
-    <w:lsdException w:name="Medium Grid 1 Accent 1" w:semiHidden="0" w:uiPriority="67" w:unhideWhenUsed="0"/>
-    <w:lsdException w:name="Medium Grid 2 Accent 1" w:semiHidden="0" w:uiPriority="68" w:unhideWhenUsed="0"/>
-    <w:lsdException w:name="Medium Grid 3 Accent 1" w:semiHidden="0" w:uiPriority="69" w:unhideWhenUsed="0"/>
-    <w:lsdException w:name="Dark List Accent 1" w:semiHidden="0" w:uiPriority="70" w:unhideWhenUsed="0"/>
-    <w:lsdException w:name="Colorful Shading Accent 1" w:semiHidden="0" w:uiPriority="71" w:unhideWhenUsed="0"/>
-    <w:lsdException w:name="Colorful List Accent 1" w:semiHidden="0" w:uiPriority="72" w:unhideWhenUsed="0"/>
-    <w:lsdException w:name="Colorful Grid Accent 1" w:semiHidden="0" w:uiPriority="73" w:unhideWhenUsed="0"/>
-    <w:lsdException w:name="Light Shading Accent 2" w:semiHidden="0" w:uiPriority="60" w:unhideWhenUsed="0"/>
-    <w:lsdException w:name="Light List Accent 2" w:semiHidden="0" w:uiPriority="61" w:unhideWhenUsed="0"/>
-    <w:lsdException w:name="Light Grid Accent 2" w:semiHidden="0" w:uiPriority="62" w:unhideWhenUsed="0"/>
-    <w:lsdException w:name="Medium Shading 1 Accent 2" w:semiHidden="0" w:uiPriority="63" w:unhideWhenUsed="0"/>
-    <w:lsdException w:name="Medium Shading 2 Accent 2" w:semiHidden="0" w:uiPriority="64" w:unhideWhenUsed="0"/>
-    <w:lsdException w:name="Medium List 1 Accent 2" w:semiHidden="0" w:uiPriority="65" w:unhideWhenUsed="0"/>
-    <w:lsdException w:name="Medium List 2 Accent 2" w:semiHidden="0" w:uiPriority="66" w:unhideWhenUsed="0"/>
-    <w:lsdException w:name="Medium Grid 1 Accent 2" w:semiHidden="0" w:uiPriority="67" w:unhideWhenUsed="0"/>
-    <w:lsdException w:name="Medium Grid 2 Accent 2" w:semiHidden="0" w:uiPriority="68" w:unhideWhenUsed="0"/>
-    <w:lsdException w:name="Medium Grid 3 Accent 2" w:semiHidden="0" w:uiPriority="69" w:unhideWhenUsed="0"/>
-    <w:lsdException w:name="Dark List Accent 2" w:semiHidden="0" w:uiPriority="70" w:unhideWhenUsed="0"/>
-    <w:lsdException w:name="Colorful Shading Accent 2" w:semiHidden="0" w:uiPriority="71" w:unhideWhenUsed="0"/>
-    <w:lsdException w:name="Colorful List Accent 2" w:semiHidden="0" w:uiPriority="72" w:unhideWhenUsed="0"/>
-    <w:lsdException w:name="Colorful Grid Accent 2" w:semiHidden="0" w:uiPriority="73" w:unhideWhenUsed="0"/>
-    <w:lsdException w:name="Light Shading Accent 3" w:semiHidden="0" w:uiPriority="60" w:unhideWhenUsed="0"/>
-    <w:lsdException w:name="Light List Accent 3" w:semiHidden="0" w:uiPriority="61" w:unhideWhenUsed="0"/>
-    <w:lsdException w:name="Light Grid Accent 3" w:semiHidden="0" w:uiPriority="62" w:unhideWhenUsed="0"/>
-    <w:lsdException w:name="Medium Shading 1 Accent 3" w:semiHidden="0" w:uiPriority="63" w:unhideWhenUsed="0"/>
-    <w:lsdException w:name="Medium Shading 2 Accent 3" w:semiHidden="0" w:uiPriority="64" w:unhideWhenUsed="0"/>
-    <w:lsdException w:name="Medium List 1 Accent 3" w:semiHidden="0" w:uiPriority="65" w:unhideWhenUsed="0"/>
-    <w:lsdException w:name="Medium List 2 Accent 3" w:semiHidden="0" w:uiPriority="66" w:unhideWhenUsed="0"/>
-    <w:lsdException w:name="Medium Grid 1 Accent 3" w:semiHidden="0" w:uiPriority="67" w:unhideWhenUsed="0"/>
-    <w:lsdException w:name="Medium Grid 2 Accent 3" w:semiHidden="0" w:uiPriority="68" w:unhideWhenUsed="0"/>
-    <w:lsdException w:name="Medium Grid 3 Accent 3" w:semiHidden="0" w:uiPriority="69" w:unhideWhenUsed="0"/>
-    <w:lsdException w:name="Dark List Accent 3" w:semiHidden="0" w:uiPriority="70" w:unhideWhenUsed="0"/>
-    <w:lsdException w:name="Colorful Shading Accent 3" w:semiHidden="0" w:uiPriority="71" w:unhideWhenUsed="0"/>
-    <w:lsdException w:name="Colorful List Accent 3" w:semiHidden="0" w:uiPriority="72" w:unhideWhenUsed="0"/>
-    <w:lsdException w:name="Colorful Grid Accent 3" w:semiHidden="0" w:uiPriority="73" w:unhideWhenUsed="0"/>
-    <w:lsdException w:name="Light Shading Accent 4" w:semiHidden="0" w:uiPriority="60" w:unhideWhenUsed="0"/>
-    <w:lsdException w:name="Light List Accent 4" w:semiHidden="0" w:uiPriority="61" w:unhideWhenUsed="0"/>
-    <w:lsdException w:name="Light Grid Accent 4" w:semiHidden="0" w:uiPriority="62" w:unhideWhenUsed="0"/>
-    <w:lsdException w:name="Medium Shading 1 Accent 4" w:semiHidden="0" w:uiPriority="63" w:unhideWhenUsed="0"/>
-    <w:lsdException w:name="Medium Shading 2 Accent 4" w:semiHidden="0" w:uiPriority="64" w:unhideWhenUsed="0"/>
-    <w:lsdException w:name="Medium List 1 Accent 4" w:semiHidden="0" w:uiPriority="65" w:unhideWhenUsed="0"/>
-    <w:lsdException w:name="Medium List 2 Accent 4" w:semiHidden="0" w:uiPriority="66" w:unhideWhenUsed="0"/>
-    <w:lsdException w:name="Medium Grid 1 Accent 4" w:semiHidden="0" w:uiPriority="67" w:unhideWhenUsed="0"/>
-    <w:lsdException w:name="Medium Grid 2 Accent 4" w:semiHidden="0" w:uiPriority="68" w:unhideWhenUsed="0"/>
-    <w:lsdException w:name="Medium Grid 3 Accent 4" w:semiHidden="0" w:uiPriority="69" w:unhideWhenUsed="0"/>
-    <w:lsdException w:name="Dark List Accent 4" w:semiHidden="0" w:uiPriority="70" w:unhideWhenUsed="0"/>
-    <w:lsdException w:name="Colorful Shading Accent 4" w:semiHidden="0" w:uiPriority="71" w:unhideWhenUsed="0"/>
-    <w:lsdException w:name="Colorful List Accent 4" w:semiHidden="0" w:uiPriority="72" w:unhideWhenUsed="0"/>
-    <w:lsdException w:name="Colorful Grid Accent 4" w:semiHidden="0" w:uiPriority="73" w:unhideWhenUsed="0"/>
-    <w:lsdException w:name="Light Shading Accent 5" w:semiHidden="0" w:uiPriority="60" w:unhideWhenUsed="0"/>
-    <w:lsdException w:name="Light List Accent 5" w:semiHidden="0" w:uiPriority="61" w:unhideWhenUsed="0"/>
-    <w:lsdException w:name="Light Grid Accent 5" w:semiHidden="0" w:uiPriority="62" w:unhideWhenUsed="0"/>
-    <w:lsdException w:name="Medium Shading 1 Accent 5" w:semiHidden="0" w:uiPriority="63" w:unhideWhenUsed="0"/>
-    <w:lsdException w:name="Medium Shading 2 Accent 5" w:semiHidden="0" w:uiPriority="64" w:unhideWhenUsed="0"/>
-    <w:lsdException w:name="Medium List 1 Accent 5" w:semiHidden="0" w:uiPriority="65" w:unhideWhenUsed="0"/>
-    <w:lsdException w:name="Medium List 2 Accent 5" w:semiHidden="0" w:uiPriority="66" w:unhideWhenUsed="0"/>
-    <w:lsdException w:name="Medium Grid 1 Accent 5" w:semiHidden="0" w:uiPriority="67" w:unhideWhenUsed="0"/>
-    <w:lsdException w:name="Medium Grid 2 Accent 5" w:semiHidden="0" w:uiPriority="68" w:unhideWhenUsed="0"/>
-    <w:lsdException w:name="Medium Grid 3 Accent 5" w:semiHidden="0" w:uiPriority="69" w:unhideWhenUsed="0"/>
-    <w:lsdException w:name="Dark List Accent 5" w:semiHidden="0" w:uiPriority="70" w:unhideWhenUsed="0"/>
-    <w:lsdException w:name="Colorful Shading Accent 5" w:semiHidden="0" w:uiPriority="71" w:unhideWhenUsed="0"/>
-    <w:lsdException w:name="Colorful List Accent 5" w:semiHidden="0" w:uiPriority="72" w:unhideWhenUsed="0"/>
-    <w:lsdException w:name="Colorful Grid Accent 5" w:semiHidden="0" w:uiPriority="73" w:unhideWhenUsed="0"/>
-    <w:lsdException w:name="Light Shading Accent 6" w:semiHidden="0" w:uiPriority="60" w:unhideWhenUsed="0"/>
-    <w:lsdException w:name="Light List Accent 6" w:semiHidden="0" w:uiPriority="61" w:unhideWhenUsed="0"/>
-    <w:lsdException w:name="Light Grid Accent 6" w:semiHidden="0" w:uiPriority="62" w:unhideWhenUsed="0"/>
-    <w:lsdException w:name="Medium Shading 1 Accent 6" w:semiHidden="0" w:uiPriority="63" w:unhideWhenUsed="0"/>
-    <w:lsdException w:name="Medium Shading 2 Accent 6" w:semiHidden="0" w:uiPriority="64" w:unhideWhenUsed="0"/>
-    <w:lsdException w:name="Medium List 1 Accent 6" w:semiHidden="0" w:uiPriority="65" w:unhideWhenUsed="0"/>
-    <w:lsdException w:name="Medium List 2 Accent 6" w:semiHidden="0" w:uiPriority="66" w:unhideWhenUsed="0"/>
-    <w:lsdException w:name="Medium Grid 1 Accent 6" w:semiHidden="0" w:uiPriority="67" w:unhideWhenUsed="0"/>
-    <w:lsdException w:name="Medium Grid 2 Accent 6" w:semiHidden="0" w:uiPriority="68" w:unhideWhenUsed="0"/>
-    <w:lsdException w:name="Medium Grid 3 Accent 6" w:semiHidden="0" w:uiPriority="69" w:unhideWhenUsed="0"/>
-    <w:lsdException w:name="Dark List Accent 6" w:semiHidden="0" w:uiPriority="70" w:unhideWhenUsed="0"/>
-    <w:lsdException w:name="Colorful Shading Accent 6" w:semiHidden="0" w:uiPriority="71" w:unhideWhenUsed="0"/>
-    <w:lsdException w:name="Colorful List Accent 6" w:semiHidden="0" w:uiPriority="72" w:unhideWhenUsed="0"/>
-    <w:lsdException w:name="Colorful Grid Accent 6" w:semiHidden="0" w:uiPriority="73" w:unhideWhenUsed="0"/>
-    <w:lsdException w:name="Subtle Emphasis" w:semiHidden="0" w:uiPriority="19" w:unhideWhenUsed="0" w:qFormat="1"/>
-    <w:lsdException w:name="Intense Emphasis" w:semiHidden="0" w:uiPriority="21" w:unhideWhenUsed="0" w:qFormat="1"/>
-    <w:lsdException w:name="Subtle Reference" w:semiHidden="0" w:uiPriority="31" w:unhideWhenUsed="0" w:qFormat="1"/>
-    <w:lsdException w:name="Intense Reference" w:semiHidden="0" w:uiPriority="32" w:unhideWhenUsed="0" w:qFormat="1"/>
-    <w:lsdException w:name="Book Title" w:semiHidden="0" w:uiPriority="33" w:unhideWhenUsed="0" w:qFormat="1"/>
-    <w:lsdException w:name="Bibliography" w:uiPriority="37"/>
-    <w:lsdException w:name="TOC Heading" w:uiPriority="39" w:qFormat="1"/>
-  </w:latentStyles>
-  <w:style w:type="paragraph" w:default="1" w:styleId="Normal">
-    <w:name w:val="Normal"/>
-  </w:style>
-  <w:style w:type="paragraph" w:styleId="Ttulo1">
-    <w:name w:val="heading 1"/>
-    <w:basedOn w:val="Normal"/>
-    <w:next w:val="Normal"/>
-    <w:link w:val="Ttulo1Car"/>
-    <w:pPr>
-      <w:keepNext/>
-      <w:keepLines/>
-      <w:numPr>
-        <w:numId w:val="34"/>
-      </w:numPr>
-      <w:spacing w:before="480" w:after="120"/>
-      <w:outlineLvl w:val="0"/>
-    </w:pPr>
-    <w:rPr>
-      <w:b/>
-      <w:sz w:val="48"/>
-      <w:szCs w:val="48"/>
-    </w:rPr>
-  </w:style>
-  <w:style w:type="paragraph" w:styleId="Ttulo2">
-    <w:name w:val="heading 2"/>
-    <w:basedOn w:val="Normal"/>
-    <w:next w:val="Normal"/>
-    <w:pPr>
-      <w:keepNext/>
-      <w:keepLines/>
-      <w:numPr>
-        <w:ilvl w:val="1"/>
-        <w:numId w:val="34"/>
-      </w:numPr>
-      <w:spacing w:before="360" w:after="80"/>
-      <w:outlineLvl w:val="1"/>
-    </w:pPr>
-    <w:rPr>
-      <w:b/>
-      <w:sz w:val="36"/>
-      <w:szCs w:val="36"/>
-    </w:rPr>
-  </w:style>
-  <w:style w:type="paragraph" w:styleId="Ttulo3">
-    <w:name w:val="heading 3"/>
-    <w:basedOn w:val="Normal"/>
-    <w:next w:val="Normal"/>
-    <w:pPr>
-      <w:keepNext/>
-      <w:keepLines/>
-      <w:numPr>
-        <w:ilvl w:val="2"/>
-        <w:numId w:val="34"/>
-      </w:numPr>
-      <w:spacing w:before="280" w:after="80"/>
-      <w:outlineLvl w:val="2"/>
-    </w:pPr>
-    <w:rPr>
-      <w:b/>
-      <w:sz w:val="28"/>
-      <w:szCs w:val="28"/>
-    </w:rPr>
-  </w:style>
-  <w:style w:type="paragraph" w:styleId="Ttulo4">
-    <w:name w:val="heading 4"/>
-    <w:basedOn w:val="Normal"/>
-    <w:next w:val="Normal"/>
-    <w:pPr>
-      <w:keepNext/>
-      <w:keepLines/>
-      <w:numPr>
-        <w:ilvl w:val="3"/>
-        <w:numId w:val="34"/>
-      </w:numPr>
-      <w:spacing w:before="240" w:after="40"/>
-      <w:outlineLvl w:val="3"/>
-    </w:pPr>
-    <w:rPr>
-      <w:b/>
-      <w:sz w:val="24"/>
-      <w:szCs w:val="24"/>
-    </w:rPr>
-  </w:style>
-  <w:style w:type="paragraph" w:styleId="Ttulo5">
-    <w:name w:val="heading 5"/>
-    <w:basedOn w:val="Normal"/>
-    <w:next w:val="Normal"/>
-    <w:pPr>
-      <w:keepNext/>
-      <w:keepLines/>
-      <w:numPr>
-        <w:ilvl w:val="4"/>
-        <w:numId w:val="34"/>
-      </w:numPr>
-      <w:spacing w:before="220" w:after="40"/>
-      <w:outlineLvl w:val="4"/>
-    </w:pPr>
-    <w:rPr>
-      <w:b/>
-    </w:rPr>
-  </w:style>
-  <w:style w:type="paragraph" w:styleId="Ttulo6">
-    <w:name w:val="heading 6"/>
-    <w:basedOn w:val="Normal"/>
-    <w:next w:val="Normal"/>
-    <w:pPr>
-      <w:keepNext/>
-      <w:keepLines/>
-      <w:numPr>
-        <w:ilvl w:val="5"/>
-        <w:numId w:val="34"/>
-      </w:numPr>
-      <w:spacing w:before="200" w:after="40"/>
-      <w:outlineLvl w:val="5"/>
-    </w:pPr>
-    <w:rPr>
-      <w:b/>
-      <w:sz w:val="20"/>
-      <w:szCs w:val="20"/>
-    </w:rPr>
-  </w:style>
-  <w:style w:type="paragraph" w:styleId="Ttulo7">
-    <w:name w:val="heading 7"/>
-    <w:basedOn w:val="Normal"/>
-    <w:next w:val="Normal"/>
-    <w:link w:val="Ttulo7Car"/>
-    <w:uiPriority w:val="9"/>
-    <w:semiHidden/>
-    <w:unhideWhenUsed/>
-    <w:qFormat/>
-    <w:rsid w:val="004C0DD4"/>
-    <w:pPr>
-      <w:keepNext/>
-      <w:keepLines/>
-      <w:numPr>
-        <w:ilvl w:val="6"/>
-        <w:numId w:val="34"/>
-      </w:numPr>
-      <w:spacing w:before="200"/>
-      <w:outlineLvl w:val="6"/>
-    </w:pPr>
-    <w:rPr>
-      <w:rFonts w:asciiTheme="majorHAnsi" w:eastAsiaTheme="majorEastAsia" w:hAnsiTheme="majorHAnsi" w:cstheme="majorBidi"/>
-      <w:i/>
-      <w:iCs/>
-      <w:color w:val="404040" w:themeColor="text1" w:themeTint="BF"/>
-    </w:rPr>
-  </w:style>
-  <w:style w:type="paragraph" w:styleId="Ttulo8">
-    <w:name w:val="heading 8"/>
-    <w:basedOn w:val="Normal"/>
-    <w:next w:val="Normal"/>
-    <w:link w:val="Ttulo8Car"/>
-    <w:uiPriority w:val="9"/>
-    <w:semiHidden/>
-    <w:unhideWhenUsed/>
-    <w:qFormat/>
-    <w:rsid w:val="004C0DD4"/>
-    <w:pPr>
-      <w:keepNext/>
-      <w:keepLines/>
-      <w:numPr>
-        <w:ilvl w:val="7"/>
-        <w:numId w:val="34"/>
-      </w:numPr>
-      <w:spacing w:before="200"/>
-      <w:outlineLvl w:val="7"/>
-    </w:pPr>
-    <w:rPr>
-      <w:rFonts w:asciiTheme="majorHAnsi" w:eastAsiaTheme="majorEastAsia" w:hAnsiTheme="majorHAnsi" w:cstheme="majorBidi"/>
-      <w:color w:val="404040" w:themeColor="text1" w:themeTint="BF"/>
-      <w:sz w:val="20"/>
-      <w:szCs w:val="20"/>
-    </w:rPr>
-  </w:style>
-  <w:style w:type="paragraph" w:styleId="Ttulo9">
-    <w:name w:val="heading 9"/>
-    <w:basedOn w:val="Normal"/>
-    <w:next w:val="Normal"/>
-    <w:link w:val="Ttulo9Car"/>
-    <w:uiPriority w:val="9"/>
-    <w:semiHidden/>
-    <w:unhideWhenUsed/>
-    <w:qFormat/>
-    <w:rsid w:val="004C0DD4"/>
-    <w:pPr>
-      <w:keepNext/>
-      <w:keepLines/>
-      <w:numPr>
-        <w:ilvl w:val="8"/>
-        <w:numId w:val="34"/>
-      </w:numPr>
-      <w:spacing w:before="200"/>
-      <w:outlineLvl w:val="8"/>
-    </w:pPr>
-    <w:rPr>
-      <w:rFonts w:asciiTheme="majorHAnsi" w:eastAsiaTheme="majorEastAsia" w:hAnsiTheme="majorHAnsi" w:cstheme="majorBidi"/>
-      <w:i/>
-      <w:iCs/>
-      <w:color w:val="404040" w:themeColor="text1" w:themeTint="BF"/>
-      <w:sz w:val="20"/>
-      <w:szCs w:val="20"/>
-    </w:rPr>
-  </w:style>
-  <w:style w:type="character" w:default="1" w:styleId="Fuentedeprrafopredeter">
-    <w:name w:val="Default Paragraph Font"/>
-    <w:uiPriority w:val="1"/>
-    <w:semiHidden/>
-    <w:unhideWhenUsed/>
-  </w:style>
-  <w:style w:type="table" w:default="1" w:styleId="Tablanormal">
-    <w:name w:val="Normal Table"/>
-    <w:uiPriority w:val="99"/>
-    <w:semiHidden/>
-    <w:unhideWhenUsed/>
-    <w:tblPr>
-      <w:tblInd w:w="0" w:type="dxa"/>
-      <w:tblCellMar>
-        <w:top w:w="0" w:type="dxa"/>
-        <w:left w:w="108" w:type="dxa"/>
-        <w:bottom w:w="0" w:type="dxa"/>
-        <w:right w:w="108" w:type="dxa"/>
-      </w:tblCellMar>
-    </w:tblPr>
-  </w:style>
-  <w:style w:type="numbering" w:default="1" w:styleId="Sinlista">
-    <w:name w:val="No List"/>
-    <w:uiPriority w:val="99"/>
-    <w:semiHidden/>
-    <w:unhideWhenUsed/>
-  </w:style>
-  <w:style w:type="table" w:customStyle="1" w:styleId="TableNormal">
-    <w:name w:val="Table Normal"/>
-    <w:tblPr>
-      <w:tblCellMar>
-        <w:top w:w="0" w:type="dxa"/>
-        <w:left w:w="0" w:type="dxa"/>
-        <w:bottom w:w="0" w:type="dxa"/>
-        <w:right w:w="0" w:type="dxa"/>
-      </w:tblCellMar>
-    </w:tblPr>
-  </w:style>
-  <w:style w:type="paragraph" w:styleId="Ttulo">
-    <w:name w:val="Title"/>
-    <w:basedOn w:val="Normal"/>
-    <w:next w:val="Normal"/>
-    <w:pPr>
-      <w:ind w:left="0"/>
-      <w:jc w:val="right"/>
-    </w:pPr>
-    <w:rPr>
-      <w:rFonts w:ascii="Arial" w:eastAsia="Arial" w:hAnsi="Arial" w:cs="Arial"/>
-      <w:b/>
-      <w:sz w:val="44"/>
-      <w:szCs w:val="44"/>
-    </w:rPr>
-  </w:style>
-  <w:style w:type="paragraph" w:styleId="Subttulo">
-    <w:name w:val="Subtitle"/>
-    <w:basedOn w:val="Normal"/>
-    <w:next w:val="Normal"/>
-    <w:rsid w:val="00F02CDD"/>
-    <w:pPr>
-      <w:keepNext/>
-      <w:keepLines/>
-      <w:spacing w:before="360" w:after="80"/>
-    </w:pPr>
-    <w:rPr>
-      <w:rFonts w:eastAsia="Georgia" w:cs="Georgia"/>
-      <w:b/>
-      <w:szCs w:val="48"/>
-    </w:rPr>
-  </w:style>
-  <w:style w:type="table" w:customStyle="1" w:styleId="18">
-    <w:name w:val="18"/>
-    <w:basedOn w:val="TableNormal"/>
-    <w:tblPr>
-      <w:tblStyleRowBandSize w:val="1"/>
-      <w:tblStyleColBandSize w:val="1"/>
-      <w:tblCellMar>
-        <w:left w:w="70" w:type="dxa"/>
-        <w:right w:w="70" w:type="dxa"/>
-      </w:tblCellMar>
-    </w:tblPr>
-  </w:style>
-  <w:style w:type="table" w:customStyle="1" w:styleId="17">
-    <w:name w:val="17"/>
-    <w:basedOn w:val="TableNormal"/>
-    <w:tblPr>
-      <w:tblStyleRowBandSize w:val="1"/>
-      <w:tblStyleColBandSize w:val="1"/>
-      <w:tblCellMar>
-        <w:left w:w="108" w:type="dxa"/>
-        <w:right w:w="108" w:type="dxa"/>
-      </w:tblCellMar>
-    </w:tblPr>
-  </w:style>
-  <w:style w:type="table" w:customStyle="1" w:styleId="16">
-    <w:name w:val="16"/>
-    <w:basedOn w:val="TableNormal"/>
-    <w:tblPr>
-      <w:tblStyleRowBandSize w:val="1"/>
-      <w:tblStyleColBandSize w:val="1"/>
-      <w:tblCellMar>
-        <w:left w:w="108" w:type="dxa"/>
-        <w:right w:w="108" w:type="dxa"/>
-      </w:tblCellMar>
-    </w:tblPr>
-  </w:style>
-  <w:style w:type="table" w:customStyle="1" w:styleId="15">
-    <w:name w:val="15"/>
-    <w:basedOn w:val="TableNormal"/>
-    <w:tblPr>
-      <w:tblStyleRowBandSize w:val="1"/>
-      <w:tblStyleColBandSize w:val="1"/>
-      <w:tblCellMar>
-        <w:left w:w="108" w:type="dxa"/>
-        <w:right w:w="108" w:type="dxa"/>
-      </w:tblCellMar>
-    </w:tblPr>
-  </w:style>
-  <w:style w:type="table" w:customStyle="1" w:styleId="14">
-    <w:name w:val="14"/>
-    <w:basedOn w:val="TableNormal"/>
-    <w:tblPr>
-      <w:tblStyleRowBandSize w:val="1"/>
-      <w:tblStyleColBandSize w:val="1"/>
-      <w:tblCellMar>
-        <w:left w:w="108" w:type="dxa"/>
-        <w:right w:w="108" w:type="dxa"/>
-      </w:tblCellMar>
-    </w:tblPr>
-  </w:style>
-  <w:style w:type="table" w:customStyle="1" w:styleId="13">
-    <w:name w:val="13"/>
-    <w:basedOn w:val="TableNormal"/>
-    <w:tblPr>
-      <w:tblStyleRowBandSize w:val="1"/>
-      <w:tblStyleColBandSize w:val="1"/>
-      <w:tblCellMar>
-        <w:left w:w="108" w:type="dxa"/>
-        <w:right w:w="108" w:type="dxa"/>
-      </w:tblCellMar>
-    </w:tblPr>
-  </w:style>
-  <w:style w:type="table" w:customStyle="1" w:styleId="12">
-    <w:name w:val="12"/>
-    <w:basedOn w:val="TableNormal"/>
-    <w:tblPr>
-      <w:tblStyleRowBandSize w:val="1"/>
-      <w:tblStyleColBandSize w:val="1"/>
-      <w:tblCellMar>
-        <w:left w:w="108" w:type="dxa"/>
-        <w:right w:w="108" w:type="dxa"/>
-      </w:tblCellMar>
-    </w:tblPr>
-  </w:style>
-  <w:style w:type="table" w:customStyle="1" w:styleId="11">
-    <w:name w:val="11"/>
-    <w:basedOn w:val="TableNormal"/>
-    <w:tblPr>
-      <w:tblStyleRowBandSize w:val="1"/>
-      <w:tblStyleColBandSize w:val="1"/>
-      <w:tblCellMar>
-        <w:left w:w="108" w:type="dxa"/>
-        <w:right w:w="108" w:type="dxa"/>
-      </w:tblCellMar>
-    </w:tblPr>
-  </w:style>
-  <w:style w:type="table" w:customStyle="1" w:styleId="10">
-    <w:name w:val="10"/>
-    <w:basedOn w:val="TableNormal"/>
-    <w:tblPr>
-      <w:tblStyleRowBandSize w:val="1"/>
-      <w:tblStyleColBandSize w:val="1"/>
-      <w:tblCellMar>
-        <w:left w:w="108" w:type="dxa"/>
-        <w:right w:w="108" w:type="dxa"/>
-      </w:tblCellMar>
-    </w:tblPr>
-  </w:style>
-  <w:style w:type="table" w:customStyle="1" w:styleId="9">
-    <w:name w:val="9"/>
-    <w:basedOn w:val="TableNormal"/>
-    <w:tblPr>
-      <w:tblStyleRowBandSize w:val="1"/>
-      <w:tblStyleColBandSize w:val="1"/>
-      <w:tblCellMar>
-        <w:left w:w="108" w:type="dxa"/>
-        <w:right w:w="108" w:type="dxa"/>
-      </w:tblCellMar>
-    </w:tblPr>
-  </w:style>
-  <w:style w:type="table" w:customStyle="1" w:styleId="8">
-    <w:name w:val="8"/>
-    <w:basedOn w:val="TableNormal"/>
-    <w:tblPr>
-      <w:tblStyleRowBandSize w:val="1"/>
-      <w:tblStyleColBandSize w:val="1"/>
-      <w:tblCellMar>
-        <w:left w:w="108" w:type="dxa"/>
-        <w:right w:w="108" w:type="dxa"/>
-      </w:tblCellMar>
-    </w:tblPr>
-  </w:style>
-  <w:style w:type="table" w:customStyle="1" w:styleId="7">
-    <w:name w:val="7"/>
-    <w:basedOn w:val="TableNormal"/>
-    <w:tblPr>
-      <w:tblStyleRowBandSize w:val="1"/>
-      <w:tblStyleColBandSize w:val="1"/>
-      <w:tblCellMar>
-        <w:left w:w="108" w:type="dxa"/>
-        <w:right w:w="108" w:type="dxa"/>
-      </w:tblCellMar>
-    </w:tblPr>
-  </w:style>
-  <w:style w:type="table" w:customStyle="1" w:styleId="6">
-    <w:name w:val="6"/>
-    <w:basedOn w:val="TableNormal"/>
-    <w:tblPr>
-      <w:tblStyleRowBandSize w:val="1"/>
-      <w:tblStyleColBandSize w:val="1"/>
-      <w:tblCellMar>
-        <w:left w:w="108" w:type="dxa"/>
-        <w:right w:w="108" w:type="dxa"/>
-      </w:tblCellMar>
-    </w:tblPr>
-  </w:style>
-  <w:style w:type="table" w:customStyle="1" w:styleId="5">
-    <w:name w:val="5"/>
-    <w:basedOn w:val="TableNormal"/>
-    <w:tblPr>
-      <w:tblStyleRowBandSize w:val="1"/>
-      <w:tblStyleColBandSize w:val="1"/>
-      <w:tblCellMar>
-        <w:left w:w="108" w:type="dxa"/>
-        <w:right w:w="108" w:type="dxa"/>
-      </w:tblCellMar>
-    </w:tblPr>
-  </w:style>
-  <w:style w:type="table" w:customStyle="1" w:styleId="4">
-    <w:name w:val="4"/>
-    <w:basedOn w:val="TableNormal"/>
-    <w:tblPr>
-      <w:tblStyleRowBandSize w:val="1"/>
-      <w:tblStyleColBandSize w:val="1"/>
-      <w:tblCellMar>
-        <w:left w:w="108" w:type="dxa"/>
-        <w:right w:w="108" w:type="dxa"/>
-      </w:tblCellMar>
-    </w:tblPr>
-  </w:style>
-  <w:style w:type="table" w:customStyle="1" w:styleId="3">
-    <w:name w:val="3"/>
-    <w:basedOn w:val="TableNormal"/>
-    <w:tblPr>
-      <w:tblStyleRowBandSize w:val="1"/>
-      <w:tblStyleColBandSize w:val="1"/>
-      <w:tblCellMar>
-        <w:left w:w="108" w:type="dxa"/>
-        <w:right w:w="108" w:type="dxa"/>
-      </w:tblCellMar>
-    </w:tblPr>
-  </w:style>
-  <w:style w:type="table" w:customStyle="1" w:styleId="2">
-    <w:name w:val="2"/>
-    <w:basedOn w:val="TableNormal"/>
-    <w:tblPr>
-      <w:tblStyleRowBandSize w:val="1"/>
-      <w:tblStyleColBandSize w:val="1"/>
-      <w:tblCellMar>
-        <w:left w:w="108" w:type="dxa"/>
-        <w:right w:w="108" w:type="dxa"/>
-      </w:tblCellMar>
-    </w:tblPr>
-  </w:style>
-  <w:style w:type="table" w:customStyle="1" w:styleId="1">
-    <w:name w:val="1"/>
-    <w:basedOn w:val="TableNormal"/>
-    <w:tblPr>
-      <w:tblStyleRowBandSize w:val="1"/>
-      <w:tblStyleColBandSize w:val="1"/>
-      <w:tblCellMar>
-        <w:left w:w="108" w:type="dxa"/>
-        <w:right w:w="108" w:type="dxa"/>
-      </w:tblCellMar>
-    </w:tblPr>
-  </w:style>
-  <w:style w:type="paragraph" w:styleId="Textodeglobo">
-    <w:name w:val="Balloon Text"/>
-    <w:basedOn w:val="Normal"/>
-    <w:link w:val="TextodegloboCar"/>
-    <w:uiPriority w:val="99"/>
-    <w:semiHidden/>
-    <w:unhideWhenUsed/>
-    <w:rsid w:val="008159BD"/>
-    <w:rPr>
-      <w:rFonts w:ascii="Tahoma" w:hAnsi="Tahoma" w:cs="Tahoma"/>
-      <w:sz w:val="16"/>
-      <w:szCs w:val="16"/>
-    </w:rPr>
-  </w:style>
-  <w:style w:type="character" w:customStyle="1" w:styleId="TextodegloboCar">
-    <w:name w:val="Texto de globo Car"/>
-    <w:basedOn w:val="Fuentedeprrafopredeter"/>
-    <w:link w:val="Textodeglobo"/>
-    <w:uiPriority w:val="99"/>
-    <w:semiHidden/>
-    <w:rsid w:val="008159BD"/>
-    <w:rPr>
-      <w:rFonts w:ascii="Tahoma" w:hAnsi="Tahoma" w:cs="Tahoma"/>
-      <w:sz w:val="16"/>
-      <w:szCs w:val="16"/>
-    </w:rPr>
-  </w:style>
-  <w:style w:type="paragraph" w:styleId="Encabezado">
-    <w:name w:val="header"/>
-    <w:basedOn w:val="Normal"/>
-    <w:link w:val="EncabezadoCar"/>
-    <w:uiPriority w:val="99"/>
-    <w:unhideWhenUsed/>
-    <w:rsid w:val="008159BD"/>
-    <w:pPr>
-      <w:tabs>
-        <w:tab w:val="center" w:pos="4419"/>
-        <w:tab w:val="right" w:pos="8838"/>
-      </w:tabs>
-    </w:pPr>
-  </w:style>
-  <w:style w:type="character" w:customStyle="1" w:styleId="EncabezadoCar">
-    <w:name w:val="Encabezado Car"/>
-    <w:basedOn w:val="Fuentedeprrafopredeter"/>
-    <w:link w:val="Encabezado"/>
-    <w:uiPriority w:val="99"/>
-    <w:rsid w:val="008159BD"/>
-  </w:style>
-  <w:style w:type="paragraph" w:styleId="Piedepgina">
-    <w:name w:val="footer"/>
-    <w:basedOn w:val="Normal"/>
-    <w:link w:val="PiedepginaCar"/>
-    <w:uiPriority w:val="99"/>
-    <w:unhideWhenUsed/>
-    <w:rsid w:val="008159BD"/>
-    <w:pPr>
-      <w:tabs>
-        <w:tab w:val="center" w:pos="4419"/>
-        <w:tab w:val="right" w:pos="8838"/>
-      </w:tabs>
-    </w:pPr>
-  </w:style>
-  <w:style w:type="character" w:customStyle="1" w:styleId="PiedepginaCar">
-    <w:name w:val="Pie de página Car"/>
-    <w:basedOn w:val="Fuentedeprrafopredeter"/>
-    <w:link w:val="Piedepgina"/>
-    <w:uiPriority w:val="99"/>
-    <w:rsid w:val="008159BD"/>
-  </w:style>
-  <w:style w:type="character" w:styleId="Hipervnculo">
-    <w:name w:val="Hyperlink"/>
-    <w:basedOn w:val="Fuentedeprrafopredeter"/>
-    <w:uiPriority w:val="99"/>
-    <w:unhideWhenUsed/>
-    <w:rsid w:val="002378E0"/>
-    <w:rPr>
-      <w:color w:val="0000FF"/>
-      <w:u w:val="single"/>
-    </w:rPr>
-  </w:style>
-  <w:style w:type="paragraph" w:styleId="Prrafodelista">
-    <w:name w:val="List Paragraph"/>
-    <w:basedOn w:val="Normal"/>
-    <w:uiPriority w:val="34"/>
-    <w:qFormat/>
-    <w:rsid w:val="001A11CB"/>
-    <w:pPr>
-      <w:ind w:left="720"/>
-      <w:contextualSpacing/>
-    </w:pPr>
-  </w:style>
-  <w:style w:type="paragraph" w:styleId="TtulodeTDC">
+  <w:style w:type="paragraph" w:styleId="TtuloTDC">
     <w:name w:val="TOC Heading"/>
     <w:basedOn w:val="Ttulo1"/>
     <w:next w:val="Normal"/>
@@ -14184,7 +13294,7 @@
 </file>
 
 <file path=customXml/itemProps1.xml><?xml version="1.0" encoding="utf-8"?>
-<ds:datastoreItem xmlns:ds="http://schemas.openxmlformats.org/officeDocument/2006/customXml" ds:itemID="{E824C4A2-0AEF-4E7D-84E1-A3D99DBE4C04}">
+<ds:datastoreItem xmlns:ds="http://schemas.openxmlformats.org/officeDocument/2006/customXml" ds:itemID="{D9E6A63E-00EA-4ABD-9400-D84FD6C6C785}">
   <ds:schemaRefs>
     <ds:schemaRef ds:uri="http://schemas.openxmlformats.org/officeDocument/2006/bibliography"/>
   </ds:schemaRefs>

</xml_diff>